<commit_message>
Updated to incorporate Valentine's comments
</commit_message>
<xml_diff>
--- a/resources/how_to_make_dendrobands.docx
+++ b/resources/how_to_make_dendrobands.docx
@@ -1,6 +1,6 @@
 
 <file path=word/document.xml><?xml version="1.0" encoding="utf-8"?>
-<w:document xmlns:wpc="http://schemas.microsoft.com/office/word/2010/wordprocessingCanvas" xmlns:cx="http://schemas.microsoft.com/office/drawing/2014/chartex" xmlns:cx1="http://schemas.microsoft.com/office/drawing/2015/9/8/chartex" xmlns:cx2="http://schemas.microsoft.com/office/drawing/2015/10/21/chartex" xmlns:cx3="http://schemas.microsoft.com/office/drawing/2016/5/9/chartex" xmlns:cx4="http://schemas.microsoft.com/office/drawing/2016/5/10/chartex" xmlns:cx5="http://schemas.microsoft.com/office/drawing/2016/5/11/chartex" xmlns:cx6="http://schemas.microsoft.com/office/drawing/2016/5/12/chartex" xmlns:cx7="http://schemas.microsoft.com/office/drawing/2016/5/13/chartex" xmlns:cx8="http://schemas.microsoft.com/office/drawing/2016/5/14/chartex" xmlns:mc="http://schemas.openxmlformats.org/markup-compatibility/2006" xmlns:aink="http://schemas.microsoft.com/office/drawing/2016/ink" xmlns:am3d="http://schemas.microsoft.com/office/drawing/2017/model3d" xmlns:o="urn:schemas-microsoft-com:office:office" xmlns:r="http://schemas.openxmlformats.org/officeDocument/2006/relationships" xmlns:m="http://schemas.openxmlformats.org/officeDocument/2006/math" xmlns:v="urn:schemas-microsoft-com:vml" xmlns:wp14="http://schemas.microsoft.com/office/word/2010/wordprocessingDrawing" xmlns:wp="http://schemas.openxmlformats.org/drawingml/2006/wordprocessingDrawing" xmlns:w10="urn:schemas-microsoft-com:office:word" xmlns:w="http://schemas.openxmlformats.org/wordprocessingml/2006/main" xmlns:w14="http://schemas.microsoft.com/office/word/2010/wordml" xmlns:w15="http://schemas.microsoft.com/office/word/2012/wordml" xmlns:w16cid="http://schemas.microsoft.com/office/word/2016/wordml/cid" xmlns:w16se="http://schemas.microsoft.com/office/word/2015/wordml/symex" xmlns:wpg="http://schemas.microsoft.com/office/word/2010/wordprocessingGroup" xmlns:wpi="http://schemas.microsoft.com/office/word/2010/wordprocessingInk" xmlns:wne="http://schemas.microsoft.com/office/word/2006/wordml" xmlns:wps="http://schemas.microsoft.com/office/word/2010/wordprocessingShape" mc:Ignorable="w14 w15 w16se w16cid wp14">
+<w:document xmlns:wpc="http://schemas.microsoft.com/office/word/2010/wordprocessingCanvas" xmlns:cx="http://schemas.microsoft.com/office/drawing/2014/chartex" xmlns:cx1="http://schemas.microsoft.com/office/drawing/2015/9/8/chartex" xmlns:mc="http://schemas.openxmlformats.org/markup-compatibility/2006" xmlns:o="urn:schemas-microsoft-com:office:office" xmlns:r="http://schemas.openxmlformats.org/officeDocument/2006/relationships" xmlns:m="http://schemas.openxmlformats.org/officeDocument/2006/math" xmlns:v="urn:schemas-microsoft-com:vml" xmlns:wp14="http://schemas.microsoft.com/office/word/2010/wordprocessingDrawing" xmlns:wp="http://schemas.openxmlformats.org/drawingml/2006/wordprocessingDrawing" xmlns:w10="urn:schemas-microsoft-com:office:word" xmlns:w="http://schemas.openxmlformats.org/wordprocessingml/2006/main" xmlns:w14="http://schemas.microsoft.com/office/word/2010/wordml" xmlns:w15="http://schemas.microsoft.com/office/word/2012/wordml" xmlns:w16se="http://schemas.microsoft.com/office/word/2015/wordml/symex" xmlns:wpg="http://schemas.microsoft.com/office/word/2010/wordprocessingGroup" xmlns:wpi="http://schemas.microsoft.com/office/word/2010/wordprocessingInk" xmlns:wne="http://schemas.microsoft.com/office/word/2006/wordml" xmlns:wps="http://schemas.microsoft.com/office/word/2010/wordprocessingShape" mc:Ignorable="w14 w15 w16se wp14">
   <w:body>
     <w:p>
       <w:pPr>
@@ -157,7 +157,27 @@
           <w:sz w:val="22"/>
           <w:szCs w:val="20"/>
         </w:rPr>
-        <w:t xml:space="preserve"> = dendrometer bands</w:t>
+        <w:t xml:space="preserve"> = </w:t>
+      </w:r>
+      <w:proofErr w:type="spellStart"/>
+      <w:r>
+        <w:rPr>
+          <w:rFonts w:asciiTheme="minorHAnsi" w:hAnsiTheme="minorHAnsi" w:cstheme="minorHAnsi"/>
+          <w:color w:val="000000"/>
+          <w:sz w:val="22"/>
+          <w:szCs w:val="20"/>
+        </w:rPr>
+        <w:t>dendrometer</w:t>
+      </w:r>
+      <w:proofErr w:type="spellEnd"/>
+      <w:r>
+        <w:rPr>
+          <w:rFonts w:asciiTheme="minorHAnsi" w:hAnsiTheme="minorHAnsi" w:cstheme="minorHAnsi"/>
+          <w:color w:val="000000"/>
+          <w:sz w:val="22"/>
+          <w:szCs w:val="20"/>
+        </w:rPr>
+        <w:t xml:space="preserve"> bands</w:t>
       </w:r>
     </w:p>
     <w:p>
@@ -194,9 +214,199 @@
           <w:sz w:val="22"/>
           <w:szCs w:val="20"/>
         </w:rPr>
-        <w:t xml:space="preserve"> = diameter cm. These are the cm measurements on a DBH </w:t>
-      </w:r>
-      <w:ins w:id="0" w:author="Valentine Herrmann" w:date="2019-01-22T14:50:00Z">
+        <w:t xml:space="preserve"> = diameter cm. These are the cm measurements on </w:t>
+      </w:r>
+      <w:r>
+        <w:rPr>
+          <w:rFonts w:asciiTheme="minorHAnsi" w:hAnsiTheme="minorHAnsi" w:cstheme="minorHAnsi"/>
+          <w:color w:val="000000"/>
+          <w:sz w:val="22"/>
+          <w:szCs w:val="20"/>
+        </w:rPr>
+        <w:t>the diameter</w:t>
+      </w:r>
+      <w:r>
+        <w:rPr>
+          <w:rFonts w:asciiTheme="minorHAnsi" w:hAnsiTheme="minorHAnsi" w:cstheme="minorHAnsi"/>
+          <w:color w:val="000000"/>
+          <w:sz w:val="22"/>
+          <w:szCs w:val="20"/>
+        </w:rPr>
+        <w:t xml:space="preserve"> </w:t>
+      </w:r>
+      <w:r>
+        <w:rPr>
+          <w:rFonts w:asciiTheme="minorHAnsi" w:hAnsiTheme="minorHAnsi" w:cstheme="minorHAnsi"/>
+          <w:color w:val="000000"/>
+          <w:sz w:val="22"/>
+          <w:szCs w:val="20"/>
+        </w:rPr>
+        <w:t>side of the DBH tape</w:t>
+      </w:r>
+      <w:r>
+        <w:rPr>
+          <w:rFonts w:asciiTheme="minorHAnsi" w:hAnsiTheme="minorHAnsi" w:cstheme="minorHAnsi"/>
+          <w:color w:val="000000"/>
+          <w:sz w:val="22"/>
+          <w:szCs w:val="20"/>
+        </w:rPr>
+        <w:t xml:space="preserve">. Creating a </w:t>
+      </w:r>
+      <w:proofErr w:type="spellStart"/>
+      <w:r>
+        <w:rPr>
+          <w:rFonts w:asciiTheme="minorHAnsi" w:hAnsiTheme="minorHAnsi" w:cstheme="minorHAnsi"/>
+          <w:color w:val="000000"/>
+          <w:sz w:val="22"/>
+          <w:szCs w:val="20"/>
+        </w:rPr>
+        <w:t>dendroband</w:t>
+      </w:r>
+      <w:proofErr w:type="spellEnd"/>
+      <w:r>
+        <w:rPr>
+          <w:rFonts w:asciiTheme="minorHAnsi" w:hAnsiTheme="minorHAnsi" w:cstheme="minorHAnsi"/>
+          <w:color w:val="000000"/>
+          <w:sz w:val="22"/>
+          <w:szCs w:val="20"/>
+        </w:rPr>
+        <w:t xml:space="preserve"> uses both </w:t>
+      </w:r>
+      <w:proofErr w:type="spellStart"/>
+      <w:r>
+        <w:rPr>
+          <w:rFonts w:asciiTheme="minorHAnsi" w:hAnsiTheme="minorHAnsi" w:cstheme="minorHAnsi"/>
+          <w:color w:val="000000"/>
+          <w:sz w:val="22"/>
+          <w:szCs w:val="20"/>
+        </w:rPr>
+        <w:t>dcm</w:t>
+      </w:r>
+      <w:proofErr w:type="spellEnd"/>
+      <w:r>
+        <w:rPr>
+          <w:rFonts w:asciiTheme="minorHAnsi" w:hAnsiTheme="minorHAnsi" w:cstheme="minorHAnsi"/>
+          <w:color w:val="000000"/>
+          <w:sz w:val="22"/>
+          <w:szCs w:val="20"/>
+        </w:rPr>
+        <w:t xml:space="preserve"> and normal cm (aka both sides of the DBH tape).</w:t>
+      </w:r>
+    </w:p>
+    <w:p>
+      <w:pPr>
+        <w:pStyle w:val="NormalWeb"/>
+        <w:numPr>
+          <w:ilvl w:val="1"/>
+          <w:numId w:val="1"/>
+        </w:numPr>
+        <w:spacing w:before="0" w:beforeAutospacing="0" w:after="0" w:afterAutospacing="0"/>
+        <w:textAlignment w:val="baseline"/>
+        <w:rPr>
+          <w:rFonts w:asciiTheme="minorHAnsi" w:hAnsiTheme="minorHAnsi" w:cstheme="minorHAnsi"/>
+          <w:color w:val="000000"/>
+          <w:sz w:val="22"/>
+          <w:szCs w:val="20"/>
+        </w:rPr>
+      </w:pPr>
+      <w:r>
+        <w:rPr>
+          <w:rFonts w:asciiTheme="minorHAnsi" w:hAnsiTheme="minorHAnsi" w:cstheme="minorHAnsi"/>
+          <w:b/>
+          <w:bCs/>
+          <w:color w:val="000000"/>
+          <w:sz w:val="22"/>
+          <w:szCs w:val="20"/>
+        </w:rPr>
+        <w:t>Remember:</w:t>
+      </w:r>
+      <w:r>
+        <w:rPr>
+          <w:rFonts w:asciiTheme="minorHAnsi" w:hAnsiTheme="minorHAnsi" w:cstheme="minorHAnsi"/>
+          <w:color w:val="000000"/>
+          <w:sz w:val="22"/>
+          <w:szCs w:val="20"/>
+        </w:rPr>
+        <w:t xml:space="preserve"> 1 </w:t>
+      </w:r>
+      <w:proofErr w:type="spellStart"/>
+      <w:r>
+        <w:rPr>
+          <w:rFonts w:asciiTheme="minorHAnsi" w:hAnsiTheme="minorHAnsi" w:cstheme="minorHAnsi"/>
+          <w:color w:val="000000"/>
+          <w:sz w:val="22"/>
+          <w:szCs w:val="20"/>
+        </w:rPr>
+        <w:t>dcm</w:t>
+      </w:r>
+      <w:proofErr w:type="spellEnd"/>
+      <w:r>
+        <w:rPr>
+          <w:rFonts w:asciiTheme="minorHAnsi" w:hAnsiTheme="minorHAnsi" w:cstheme="minorHAnsi"/>
+          <w:color w:val="000000"/>
+          <w:sz w:val="22"/>
+          <w:szCs w:val="20"/>
+        </w:rPr>
+        <w:t xml:space="preserve"> </w:t>
+      </w:r>
+      <w:r>
+        <w:rPr>
+          <w:rFonts w:asciiTheme="minorHAnsi" w:hAnsiTheme="minorHAnsi" w:cstheme="minorHAnsi"/>
+          <w:color w:val="000000"/>
+          <w:sz w:val="22"/>
+          <w:szCs w:val="20"/>
+        </w:rPr>
+        <w:t>=</w:t>
+      </w:r>
+      <w:r>
+        <w:rPr>
+          <w:rFonts w:asciiTheme="minorHAnsi" w:hAnsiTheme="minorHAnsi" w:cstheme="minorHAnsi"/>
+          <w:color w:val="000000"/>
+          <w:sz w:val="22"/>
+          <w:szCs w:val="20"/>
+        </w:rPr>
+        <w:t xml:space="preserve"> 1 cm</w:t>
+      </w:r>
+      <w:r>
+        <w:rPr>
+          <w:rFonts w:asciiTheme="minorHAnsi" w:hAnsiTheme="minorHAnsi" w:cstheme="minorHAnsi"/>
+          <w:color w:val="000000"/>
+          <w:sz w:val="22"/>
+          <w:szCs w:val="20"/>
+        </w:rPr>
+        <w:t xml:space="preserve"> * pi</w:t>
+      </w:r>
+    </w:p>
+    <w:p>
+      <w:pPr>
+        <w:pStyle w:val="NormalWeb"/>
+        <w:numPr>
+          <w:ilvl w:val="1"/>
+          <w:numId w:val="1"/>
+        </w:numPr>
+        <w:spacing w:before="0" w:beforeAutospacing="0" w:after="0" w:afterAutospacing="0"/>
+        <w:textAlignment w:val="baseline"/>
+        <w:rPr>
+          <w:del w:id="0" w:author="McGregor, Ian" w:date="2019-01-22T15:46:00Z"/>
+          <w:rFonts w:asciiTheme="minorHAnsi" w:hAnsiTheme="minorHAnsi" w:cstheme="minorHAnsi"/>
+          <w:color w:val="000000"/>
+          <w:sz w:val="22"/>
+          <w:szCs w:val="20"/>
+        </w:rPr>
+      </w:pPr>
+      <w:commentRangeStart w:id="1"/>
+      <w:del w:id="2" w:author="McGregor, Ian" w:date="2019-01-22T15:46:00Z">
+        <w:r>
+          <w:rPr>
+            <w:rFonts w:asciiTheme="minorHAnsi" w:hAnsiTheme="minorHAnsi" w:cstheme="minorHAnsi"/>
+            <w:b/>
+            <w:bCs/>
+            <w:color w:val="000000"/>
+            <w:sz w:val="22"/>
+            <w:szCs w:val="20"/>
+          </w:rPr>
+          <w:delText xml:space="preserve">Caution: </w:delText>
+        </w:r>
         <w:r>
           <w:rPr>
             <w:rFonts w:asciiTheme="minorHAnsi" w:hAnsiTheme="minorHAnsi" w:cstheme="minorHAnsi"/>
@@ -204,244 +414,18 @@
             <w:sz w:val="22"/>
             <w:szCs w:val="20"/>
           </w:rPr>
-          <w:t>side of the DBH tap</w:t>
+          <w:delText>DBH measurements are by definition in dcm and dmm, but often they are written as just mm or cm. Be aware of this.</w:delText>
         </w:r>
-      </w:ins>
-      <w:ins w:id="1" w:author="Valentine Herrmann" w:date="2019-01-22T14:51:00Z">
+        <w:commentRangeEnd w:id="1"/>
         <w:r>
           <w:rPr>
-            <w:rFonts w:asciiTheme="minorHAnsi" w:hAnsiTheme="minorHAnsi" w:cstheme="minorHAnsi"/>
-            <w:color w:val="000000"/>
-            <w:sz w:val="22"/>
-            <w:szCs w:val="20"/>
+            <w:rStyle w:val="CommentReference"/>
+            <w:rFonts w:asciiTheme="minorHAnsi" w:eastAsiaTheme="minorHAnsi" w:hAnsiTheme="minorHAnsi" w:cstheme="minorBidi"/>
+            <w:lang w:val="en-GB"/>
           </w:rPr>
-          <w:t>e</w:t>
-        </w:r>
-      </w:ins>
-      <w:del w:id="2" w:author="Valentine Herrmann" w:date="2019-01-22T14:51:00Z">
-        <w:r>
-          <w:rPr>
-            <w:rFonts w:asciiTheme="minorHAnsi" w:hAnsiTheme="minorHAnsi" w:cstheme="minorHAnsi"/>
-            <w:color w:val="000000"/>
-            <w:sz w:val="22"/>
-            <w:szCs w:val="20"/>
-          </w:rPr>
-          <w:delText>tape that measure the DBH</w:delText>
+          <w:commentReference w:id="1"/>
         </w:r>
       </w:del>
-      <w:r>
-        <w:rPr>
-          <w:rFonts w:asciiTheme="minorHAnsi" w:hAnsiTheme="minorHAnsi" w:cstheme="minorHAnsi"/>
-          <w:color w:val="000000"/>
-          <w:sz w:val="22"/>
-          <w:szCs w:val="20"/>
-        </w:rPr>
-        <w:t xml:space="preserve">. Creating a </w:t>
-      </w:r>
-      <w:proofErr w:type="spellStart"/>
-      <w:r>
-        <w:rPr>
-          <w:rFonts w:asciiTheme="minorHAnsi" w:hAnsiTheme="minorHAnsi" w:cstheme="minorHAnsi"/>
-          <w:color w:val="000000"/>
-          <w:sz w:val="22"/>
-          <w:szCs w:val="20"/>
-        </w:rPr>
-        <w:t>dendroband</w:t>
-      </w:r>
-      <w:proofErr w:type="spellEnd"/>
-      <w:r>
-        <w:rPr>
-          <w:rFonts w:asciiTheme="minorHAnsi" w:hAnsiTheme="minorHAnsi" w:cstheme="minorHAnsi"/>
-          <w:color w:val="000000"/>
-          <w:sz w:val="22"/>
-          <w:szCs w:val="20"/>
-        </w:rPr>
-        <w:t xml:space="preserve"> uses both </w:t>
-      </w:r>
-      <w:proofErr w:type="spellStart"/>
-      <w:r>
-        <w:rPr>
-          <w:rFonts w:asciiTheme="minorHAnsi" w:hAnsiTheme="minorHAnsi" w:cstheme="minorHAnsi"/>
-          <w:color w:val="000000"/>
-          <w:sz w:val="22"/>
-          <w:szCs w:val="20"/>
-        </w:rPr>
-        <w:t>dcm</w:t>
-      </w:r>
-      <w:proofErr w:type="spellEnd"/>
-      <w:r>
-        <w:rPr>
-          <w:rFonts w:asciiTheme="minorHAnsi" w:hAnsiTheme="minorHAnsi" w:cstheme="minorHAnsi"/>
-          <w:color w:val="000000"/>
-          <w:sz w:val="22"/>
-          <w:szCs w:val="20"/>
-        </w:rPr>
-        <w:t xml:space="preserve"> and normal cm (aka both sides of the DBH tape).</w:t>
-      </w:r>
-    </w:p>
-    <w:p>
-      <w:pPr>
-        <w:pStyle w:val="NormalWeb"/>
-        <w:numPr>
-          <w:ilvl w:val="1"/>
-          <w:numId w:val="1"/>
-        </w:numPr>
-        <w:spacing w:before="0" w:beforeAutospacing="0" w:after="0" w:afterAutospacing="0"/>
-        <w:textAlignment w:val="baseline"/>
-        <w:rPr>
-          <w:rFonts w:asciiTheme="minorHAnsi" w:hAnsiTheme="minorHAnsi" w:cstheme="minorHAnsi"/>
-          <w:color w:val="000000"/>
-          <w:sz w:val="22"/>
-          <w:szCs w:val="20"/>
-        </w:rPr>
-      </w:pPr>
-      <w:r>
-        <w:rPr>
-          <w:rFonts w:asciiTheme="minorHAnsi" w:hAnsiTheme="minorHAnsi" w:cstheme="minorHAnsi"/>
-          <w:b/>
-          <w:bCs/>
-          <w:color w:val="000000"/>
-          <w:sz w:val="22"/>
-          <w:szCs w:val="20"/>
-        </w:rPr>
-        <w:t>Remember:</w:t>
-      </w:r>
-      <w:r>
-        <w:rPr>
-          <w:rFonts w:asciiTheme="minorHAnsi" w:hAnsiTheme="minorHAnsi" w:cstheme="minorHAnsi"/>
-          <w:color w:val="000000"/>
-          <w:sz w:val="22"/>
-          <w:szCs w:val="20"/>
-        </w:rPr>
-        <w:t xml:space="preserve"> 1 </w:t>
-      </w:r>
-      <w:proofErr w:type="spellStart"/>
-      <w:r>
-        <w:rPr>
-          <w:rFonts w:asciiTheme="minorHAnsi" w:hAnsiTheme="minorHAnsi" w:cstheme="minorHAnsi"/>
-          <w:color w:val="000000"/>
-          <w:sz w:val="22"/>
-          <w:szCs w:val="20"/>
-        </w:rPr>
-        <w:t>dcm</w:t>
-      </w:r>
-      <w:proofErr w:type="spellEnd"/>
-      <w:r>
-        <w:rPr>
-          <w:rFonts w:asciiTheme="minorHAnsi" w:hAnsiTheme="minorHAnsi" w:cstheme="minorHAnsi"/>
-          <w:color w:val="000000"/>
-          <w:sz w:val="22"/>
-          <w:szCs w:val="20"/>
-        </w:rPr>
-        <w:t xml:space="preserve"> &gt; 1 cm</w:t>
-      </w:r>
-    </w:p>
-    <w:p>
-      <w:pPr>
-        <w:pStyle w:val="NormalWeb"/>
-        <w:numPr>
-          <w:ilvl w:val="1"/>
-          <w:numId w:val="1"/>
-        </w:numPr>
-        <w:spacing w:before="0" w:beforeAutospacing="0" w:after="0" w:afterAutospacing="0"/>
-        <w:textAlignment w:val="baseline"/>
-        <w:rPr>
-          <w:rFonts w:asciiTheme="minorHAnsi" w:hAnsiTheme="minorHAnsi" w:cstheme="minorHAnsi"/>
-          <w:color w:val="000000"/>
-          <w:sz w:val="22"/>
-          <w:szCs w:val="20"/>
-        </w:rPr>
-      </w:pPr>
-      <w:commentRangeStart w:id="3"/>
-      <w:r>
-        <w:rPr>
-          <w:rFonts w:asciiTheme="minorHAnsi" w:hAnsiTheme="minorHAnsi" w:cstheme="minorHAnsi"/>
-          <w:b/>
-          <w:bCs/>
-          <w:color w:val="000000"/>
-          <w:sz w:val="22"/>
-          <w:szCs w:val="20"/>
-        </w:rPr>
-        <w:t xml:space="preserve">Caution: </w:t>
-      </w:r>
-      <w:r>
-        <w:rPr>
-          <w:rFonts w:asciiTheme="minorHAnsi" w:hAnsiTheme="minorHAnsi" w:cstheme="minorHAnsi"/>
-          <w:color w:val="000000"/>
-          <w:sz w:val="22"/>
-          <w:szCs w:val="20"/>
-        </w:rPr>
-        <w:t xml:space="preserve">DBH measurements are </w:t>
-      </w:r>
-      <w:proofErr w:type="gramStart"/>
-      <w:r>
-        <w:rPr>
-          <w:rFonts w:asciiTheme="minorHAnsi" w:hAnsiTheme="minorHAnsi" w:cstheme="minorHAnsi"/>
-          <w:color w:val="000000"/>
-          <w:sz w:val="22"/>
-          <w:szCs w:val="20"/>
-        </w:rPr>
-        <w:t>by definition in</w:t>
-      </w:r>
-      <w:proofErr w:type="gramEnd"/>
-      <w:r>
-        <w:rPr>
-          <w:rFonts w:asciiTheme="minorHAnsi" w:hAnsiTheme="minorHAnsi" w:cstheme="minorHAnsi"/>
-          <w:color w:val="000000"/>
-          <w:sz w:val="22"/>
-          <w:szCs w:val="20"/>
-        </w:rPr>
-        <w:t xml:space="preserve"> </w:t>
-      </w:r>
-      <w:proofErr w:type="spellStart"/>
-      <w:r>
-        <w:rPr>
-          <w:rFonts w:asciiTheme="minorHAnsi" w:hAnsiTheme="minorHAnsi" w:cstheme="minorHAnsi"/>
-          <w:color w:val="000000"/>
-          <w:sz w:val="22"/>
-          <w:szCs w:val="20"/>
-        </w:rPr>
-        <w:t>dcm</w:t>
-      </w:r>
-      <w:proofErr w:type="spellEnd"/>
-      <w:r>
-        <w:rPr>
-          <w:rFonts w:asciiTheme="minorHAnsi" w:hAnsiTheme="minorHAnsi" w:cstheme="minorHAnsi"/>
-          <w:color w:val="000000"/>
-          <w:sz w:val="22"/>
-          <w:szCs w:val="20"/>
-        </w:rPr>
-        <w:t xml:space="preserve"> and </w:t>
-      </w:r>
-      <w:proofErr w:type="spellStart"/>
-      <w:r>
-        <w:rPr>
-          <w:rFonts w:asciiTheme="minorHAnsi" w:hAnsiTheme="minorHAnsi" w:cstheme="minorHAnsi"/>
-          <w:color w:val="000000"/>
-          <w:sz w:val="22"/>
-          <w:szCs w:val="20"/>
-        </w:rPr>
-        <w:t>dmm</w:t>
-      </w:r>
-      <w:proofErr w:type="spellEnd"/>
-      <w:r>
-        <w:rPr>
-          <w:rFonts w:asciiTheme="minorHAnsi" w:hAnsiTheme="minorHAnsi" w:cstheme="minorHAnsi"/>
-          <w:color w:val="000000"/>
-          <w:sz w:val="22"/>
-          <w:szCs w:val="20"/>
-        </w:rPr>
-        <w:t>, but often they are written as just mm or cm. Be aware of this.</w:t>
-      </w:r>
-      <w:commentRangeEnd w:id="3"/>
-      <w:r>
-        <w:rPr>
-          <w:rStyle w:val="CommentReference"/>
-          <w:rFonts w:asciiTheme="minorHAnsi" w:eastAsiaTheme="minorHAnsi" w:hAnsiTheme="minorHAnsi" w:cstheme="minorBidi"/>
-          <w:lang w:val="en-GB"/>
-        </w:rPr>
-        <w:commentReference w:id="3"/>
-      </w:r>
     </w:p>
     <w:p>
       <w:pPr>
@@ -498,6 +482,8 @@
         </w:rPr>
         <w:t>dbh</w:t>
       </w:r>
+      <w:bookmarkStart w:id="3" w:name="_GoBack"/>
+      <w:bookmarkEnd w:id="3"/>
       <w:proofErr w:type="spellEnd"/>
     </w:p>
     <w:p>
@@ -712,27 +698,7 @@
                 <w:sz w:val="22"/>
                 <w:szCs w:val="20"/>
               </w:rPr>
-              <w:t xml:space="preserve">&lt;= 8 </w:t>
-            </w:r>
-            <w:del w:id="4" w:author="Valentine Herrmann" w:date="2019-01-22T15:00:00Z">
-              <w:r>
-                <w:rPr>
-                  <w:rFonts w:asciiTheme="minorHAnsi" w:hAnsiTheme="minorHAnsi" w:cstheme="minorHAnsi"/>
-                  <w:color w:val="000000"/>
-                  <w:sz w:val="22"/>
-                  <w:szCs w:val="20"/>
-                </w:rPr>
-                <w:delText>d</w:delText>
-              </w:r>
-            </w:del>
-            <w:r>
-              <w:rPr>
-                <w:rFonts w:asciiTheme="minorHAnsi" w:hAnsiTheme="minorHAnsi" w:cstheme="minorHAnsi"/>
-                <w:color w:val="000000"/>
-                <w:sz w:val="22"/>
-                <w:szCs w:val="20"/>
-              </w:rPr>
-              <w:t>cm</w:t>
+              <w:t>&lt;= 8 cm</w:t>
             </w:r>
           </w:p>
         </w:tc>
@@ -821,27 +787,7 @@
                 <w:sz w:val="22"/>
                 <w:szCs w:val="20"/>
               </w:rPr>
-              <w:t xml:space="preserve">6-25 </w:t>
-            </w:r>
-            <w:del w:id="5" w:author="Valentine Herrmann" w:date="2019-01-22T15:00:00Z">
-              <w:r>
-                <w:rPr>
-                  <w:rFonts w:asciiTheme="minorHAnsi" w:hAnsiTheme="minorHAnsi" w:cstheme="minorHAnsi"/>
-                  <w:color w:val="000000"/>
-                  <w:sz w:val="22"/>
-                  <w:szCs w:val="20"/>
-                </w:rPr>
-                <w:delText>d</w:delText>
-              </w:r>
-            </w:del>
-            <w:r>
-              <w:rPr>
-                <w:rFonts w:asciiTheme="minorHAnsi" w:hAnsiTheme="minorHAnsi" w:cstheme="minorHAnsi"/>
-                <w:color w:val="000000"/>
-                <w:sz w:val="22"/>
-                <w:szCs w:val="20"/>
-              </w:rPr>
-              <w:t>cm</w:t>
+              <w:t>6-25 cm</w:t>
             </w:r>
           </w:p>
         </w:tc>
@@ -930,27 +876,7 @@
                 <w:sz w:val="22"/>
                 <w:szCs w:val="20"/>
               </w:rPr>
-              <w:t xml:space="preserve">20+ </w:t>
-            </w:r>
-            <w:del w:id="6" w:author="Valentine Herrmann" w:date="2019-01-22T15:00:00Z">
-              <w:r>
-                <w:rPr>
-                  <w:rFonts w:asciiTheme="minorHAnsi" w:hAnsiTheme="minorHAnsi" w:cstheme="minorHAnsi"/>
-                  <w:color w:val="000000"/>
-                  <w:sz w:val="22"/>
-                  <w:szCs w:val="20"/>
-                </w:rPr>
-                <w:delText>d</w:delText>
-              </w:r>
-            </w:del>
-            <w:r>
-              <w:rPr>
-                <w:rFonts w:asciiTheme="minorHAnsi" w:hAnsiTheme="minorHAnsi" w:cstheme="minorHAnsi"/>
-                <w:color w:val="000000"/>
-                <w:sz w:val="22"/>
-                <w:szCs w:val="20"/>
-              </w:rPr>
-              <w:t>cm</w:t>
+              <w:t>20+ cm</w:t>
             </w:r>
           </w:p>
         </w:tc>
@@ -998,48 +924,36 @@
           <w:rFonts w:asciiTheme="minorHAnsi" w:hAnsiTheme="minorHAnsi" w:cstheme="minorHAnsi"/>
           <w:color w:val="000000"/>
           <w:sz w:val="22"/>
-          <w:szCs w:val="22"/>
-        </w:rPr>
-      </w:pPr>
-      <w:del w:id="7" w:author="Valentine Herrmann" w:date="2019-01-22T15:01:00Z">
-        <w:r>
-          <w:rPr>
-            <w:rFonts w:asciiTheme="minorHAnsi" w:hAnsiTheme="minorHAnsi" w:cstheme="minorHAnsi"/>
-            <w:color w:val="000000"/>
-            <w:sz w:val="22"/>
-            <w:szCs w:val="22"/>
-          </w:rPr>
-          <w:delText xml:space="preserve"> </w:delText>
-        </w:r>
-      </w:del>
-      <w:r>
-        <w:rPr>
-          <w:rFonts w:asciiTheme="minorHAnsi" w:hAnsiTheme="minorHAnsi" w:cstheme="minorHAnsi"/>
-          <w:color w:val="000000"/>
-          <w:sz w:val="22"/>
-          <w:szCs w:val="22"/>
-        </w:rPr>
-        <w:t xml:space="preserve">Measure out the band to make sure it is the length you want (in </w:t>
-      </w:r>
-      <w:proofErr w:type="spellStart"/>
-      <w:r>
-        <w:rPr>
-          <w:rFonts w:asciiTheme="minorHAnsi" w:hAnsiTheme="minorHAnsi" w:cstheme="minorHAnsi"/>
-          <w:color w:val="000000"/>
-          <w:sz w:val="22"/>
-          <w:szCs w:val="22"/>
-        </w:rPr>
-        <w:t>dcm</w:t>
-      </w:r>
-      <w:proofErr w:type="spellEnd"/>
-      <w:r>
-        <w:rPr>
-          <w:rFonts w:asciiTheme="minorHAnsi" w:hAnsiTheme="minorHAnsi" w:cstheme="minorHAnsi"/>
-          <w:color w:val="000000"/>
-          <w:sz w:val="22"/>
-          <w:szCs w:val="22"/>
-        </w:rPr>
-        <w:t>!).</w:t>
+          <w:szCs w:val="20"/>
+        </w:rPr>
+      </w:pPr>
+      <w:r>
+        <w:rPr>
+          <w:rFonts w:asciiTheme="minorHAnsi" w:hAnsiTheme="minorHAnsi" w:cstheme="minorHAnsi"/>
+          <w:b/>
+          <w:color w:val="000000"/>
+          <w:sz w:val="22"/>
+          <w:szCs w:val="20"/>
+        </w:rPr>
+        <w:t>BEFORE</w:t>
+      </w:r>
+      <w:r>
+        <w:rPr>
+          <w:rFonts w:asciiTheme="minorHAnsi" w:hAnsiTheme="minorHAnsi" w:cstheme="minorHAnsi"/>
+          <w:color w:val="000000"/>
+          <w:sz w:val="22"/>
+          <w:szCs w:val="20"/>
+        </w:rPr>
+        <w:t xml:space="preserve"> starting to build, check stash of pre-made and pre-measured bands and use whatever you can of those first.</w:t>
+      </w:r>
+      <w:r>
+        <w:rPr>
+          <w:rFonts w:asciiTheme="minorHAnsi" w:hAnsiTheme="minorHAnsi" w:cstheme="minorHAnsi"/>
+          <w:color w:val="000000"/>
+          <w:sz w:val="22"/>
+          <w:szCs w:val="22"/>
+        </w:rPr>
+        <w:t xml:space="preserve"> </w:t>
       </w:r>
     </w:p>
     <w:p>
@@ -1065,9 +979,57 @@
           <w:sz w:val="22"/>
           <w:szCs w:val="22"/>
         </w:rPr>
+        <w:t xml:space="preserve">Measure out the band to make sure it is the length you want (in </w:t>
+      </w:r>
+      <w:proofErr w:type="spellStart"/>
+      <w:proofErr w:type="gramStart"/>
+      <w:r>
+        <w:rPr>
+          <w:rFonts w:asciiTheme="minorHAnsi" w:hAnsiTheme="minorHAnsi" w:cstheme="minorHAnsi"/>
+          <w:color w:val="000000"/>
+          <w:sz w:val="22"/>
+          <w:szCs w:val="22"/>
+        </w:rPr>
+        <w:t>dcm</w:t>
+      </w:r>
+      <w:proofErr w:type="spellEnd"/>
+      <w:proofErr w:type="gramEnd"/>
+      <w:r>
+        <w:rPr>
+          <w:rFonts w:asciiTheme="minorHAnsi" w:hAnsiTheme="minorHAnsi" w:cstheme="minorHAnsi"/>
+          <w:color w:val="000000"/>
+          <w:sz w:val="22"/>
+          <w:szCs w:val="22"/>
+        </w:rPr>
+        <w:t>!).</w:t>
+      </w:r>
+    </w:p>
+    <w:p>
+      <w:pPr>
+        <w:pStyle w:val="NormalWeb"/>
+        <w:numPr>
+          <w:ilvl w:val="0"/>
+          <w:numId w:val="3"/>
+        </w:numPr>
+        <w:spacing w:before="0" w:beforeAutospacing="0" w:after="0" w:afterAutospacing="0"/>
+        <w:textAlignment w:val="baseline"/>
+        <w:rPr>
+          <w:rFonts w:asciiTheme="minorHAnsi" w:hAnsiTheme="minorHAnsi" w:cstheme="minorHAnsi"/>
+          <w:color w:val="000000"/>
+          <w:sz w:val="22"/>
+          <w:szCs w:val="22"/>
+        </w:rPr>
+      </w:pPr>
+      <w:r>
+        <w:rPr>
+          <w:rFonts w:asciiTheme="minorHAnsi" w:hAnsiTheme="minorHAnsi" w:cstheme="minorHAnsi"/>
+          <w:color w:val="000000"/>
+          <w:sz w:val="22"/>
+          <w:szCs w:val="22"/>
+        </w:rPr>
         <w:t xml:space="preserve">Take clip and put band through it, so that smooth side of clip is </w:t>
       </w:r>
-      <w:commentRangeStart w:id="8"/>
+      <w:commentRangeStart w:id="4"/>
       <w:r>
         <w:rPr>
           <w:rFonts w:asciiTheme="minorHAnsi" w:hAnsiTheme="minorHAnsi" w:cstheme="minorHAnsi"/>
@@ -1077,14 +1039,14 @@
         </w:rPr>
         <w:t>facing out (outside of curve)</w:t>
       </w:r>
-      <w:commentRangeEnd w:id="8"/>
+      <w:commentRangeEnd w:id="4"/>
       <w:r>
         <w:rPr>
           <w:rStyle w:val="CommentReference"/>
           <w:rFonts w:asciiTheme="minorHAnsi" w:eastAsiaTheme="minorHAnsi" w:hAnsiTheme="minorHAnsi" w:cstheme="minorBidi"/>
           <w:lang w:val="en-GB"/>
         </w:rPr>
-        <w:commentReference w:id="8"/>
+        <w:commentReference w:id="4"/>
       </w:r>
       <w:r>
         <w:rPr>
@@ -1187,7 +1149,7 @@
         </w:rPr>
         <w:t xml:space="preserve"> to match the length of the clip </w:t>
       </w:r>
-      <w:commentRangeStart w:id="9"/>
+      <w:commentRangeStart w:id="5"/>
       <w:r>
         <w:rPr>
           <w:rFonts w:asciiTheme="minorHAnsi" w:hAnsiTheme="minorHAnsi" w:cstheme="minorHAnsi"/>
@@ -1215,23 +1177,41 @@
         </w:rPr>
         <w:t xml:space="preserve">. </w:t>
       </w:r>
-      <w:commentRangeEnd w:id="9"/>
+      <w:commentRangeEnd w:id="5"/>
       <w:r>
         <w:rPr>
           <w:rStyle w:val="CommentReference"/>
           <w:rFonts w:asciiTheme="minorHAnsi" w:eastAsiaTheme="minorHAnsi" w:hAnsiTheme="minorHAnsi" w:cstheme="minorBidi"/>
           <w:lang w:val="en-GB"/>
         </w:rPr>
-        <w:commentReference w:id="9"/>
-      </w:r>
-      <w:r>
-        <w:rPr>
-          <w:rFonts w:asciiTheme="minorHAnsi" w:hAnsiTheme="minorHAnsi" w:cstheme="minorHAnsi"/>
-          <w:color w:val="000000"/>
-          <w:sz w:val="22"/>
-          <w:szCs w:val="22"/>
-        </w:rPr>
-        <w:t>Fold over again for Step 4 (so folded twice in total).</w:t>
+        <w:commentReference w:id="5"/>
+      </w:r>
+      <w:r>
+        <w:rPr>
+          <w:rFonts w:asciiTheme="minorHAnsi" w:hAnsiTheme="minorHAnsi" w:cstheme="minorHAnsi"/>
+          <w:color w:val="000000"/>
+          <w:sz w:val="22"/>
+          <w:szCs w:val="22"/>
+        </w:rPr>
+        <w:t xml:space="preserve">Fold over again for Step </w:t>
+      </w:r>
+      <w:r>
+        <w:rPr>
+          <w:rFonts w:asciiTheme="minorHAnsi" w:hAnsiTheme="minorHAnsi" w:cstheme="minorHAnsi"/>
+          <w:color w:val="000000"/>
+          <w:sz w:val="22"/>
+          <w:szCs w:val="22"/>
+        </w:rPr>
+        <w:t>5</w:t>
+      </w:r>
+      <w:r>
+        <w:rPr>
+          <w:rFonts w:asciiTheme="minorHAnsi" w:hAnsiTheme="minorHAnsi" w:cstheme="minorHAnsi"/>
+          <w:color w:val="000000"/>
+          <w:sz w:val="22"/>
+          <w:szCs w:val="22"/>
+        </w:rPr>
+        <w:t xml:space="preserve"> (so folded twice in total).</w:t>
       </w:r>
     </w:p>
     <w:p>
@@ -1277,7 +1257,34 @@
           <w:sz w:val="22"/>
           <w:szCs w:val="22"/>
         </w:rPr>
-        <w:t xml:space="preserve"> NW and SE) on band next to clip – the dots must be within the length of where the clip was folded over the second time.</w:t>
+        <w:t xml:space="preserve"> NW and SE) on band next to clip – the dots </w:t>
+      </w:r>
+      <w:r>
+        <w:rPr>
+          <w:rFonts w:asciiTheme="minorHAnsi" w:hAnsiTheme="minorHAnsi" w:cstheme="minorHAnsi"/>
+          <w:color w:val="000000"/>
+          <w:sz w:val="22"/>
+          <w:szCs w:val="22"/>
+        </w:rPr>
+        <w:t>should</w:t>
+      </w:r>
+      <w:r>
+        <w:rPr>
+          <w:rFonts w:asciiTheme="minorHAnsi" w:hAnsiTheme="minorHAnsi" w:cstheme="minorHAnsi"/>
+          <w:color w:val="000000"/>
+          <w:sz w:val="22"/>
+          <w:szCs w:val="22"/>
+        </w:rPr>
+        <w:t xml:space="preserve"> </w:t>
+      </w:r>
+      <w:r>
+        <w:rPr>
+          <w:rFonts w:asciiTheme="minorHAnsi" w:hAnsiTheme="minorHAnsi" w:cstheme="minorHAnsi"/>
+          <w:color w:val="000000"/>
+          <w:sz w:val="22"/>
+          <w:szCs w:val="22"/>
+        </w:rPr>
+        <w:t>be within the length of where the clip was folded over the second time.</w:t>
       </w:r>
     </w:p>
     <w:p>
@@ -1330,7 +1337,16 @@
           <w:sz w:val="22"/>
           <w:szCs w:val="22"/>
         </w:rPr>
-        <w:t>Punch holes where the dots are, and fold as folded in step 3.</w:t>
+        <w:t>Punch holes where the dots are</w:t>
+      </w:r>
+      <w:r>
+        <w:rPr>
+          <w:rFonts w:asciiTheme="minorHAnsi" w:hAnsiTheme="minorHAnsi" w:cstheme="minorHAnsi"/>
+          <w:color w:val="000000"/>
+          <w:sz w:val="22"/>
+          <w:szCs w:val="22"/>
+        </w:rPr>
+        <w:t>.</w:t>
       </w:r>
     </w:p>
     <w:p>
@@ -1356,35 +1372,34 @@
           <w:sz w:val="22"/>
           <w:szCs w:val="22"/>
         </w:rPr>
-        <w:t xml:space="preserve">Using the other side of the DBH tape, measure 1.5-2 cm (normal cm!) from furthest hole from band edge, mark a line on the bottom of the band that goes vertically </w:t>
-      </w:r>
-      <w:commentRangeStart w:id="10"/>
-      <w:r>
-        <w:rPr>
-          <w:rFonts w:asciiTheme="minorHAnsi" w:hAnsiTheme="minorHAnsi" w:cstheme="minorHAnsi"/>
-          <w:color w:val="000000"/>
-          <w:sz w:val="22"/>
-          <w:szCs w:val="22"/>
-        </w:rPr>
-        <w:t xml:space="preserve">halfway </w:t>
-      </w:r>
-      <w:commentRangeEnd w:id="10"/>
-      <w:r>
-        <w:rPr>
-          <w:rStyle w:val="CommentReference"/>
-          <w:rFonts w:asciiTheme="minorHAnsi" w:eastAsiaTheme="minorHAnsi" w:hAnsiTheme="minorHAnsi" w:cstheme="minorBidi"/>
-          <w:lang w:val="en-GB"/>
-        </w:rPr>
-        <w:commentReference w:id="10"/>
-      </w:r>
-      <w:r>
-        <w:rPr>
-          <w:rFonts w:asciiTheme="minorHAnsi" w:hAnsiTheme="minorHAnsi" w:cstheme="minorHAnsi"/>
-          <w:color w:val="000000"/>
-          <w:sz w:val="22"/>
-          <w:szCs w:val="22"/>
-        </w:rPr>
-        <w:t>up the band.</w:t>
+        <w:t>Using the other side of the DBH tape, measure 1.5-2 cm (normal cm!) from furthest hole from band edge, mark a line on the bottom of the band that goes vertically</w:t>
+      </w:r>
+      <w:r>
+        <w:rPr>
+          <w:rFonts w:asciiTheme="minorHAnsi" w:hAnsiTheme="minorHAnsi" w:cstheme="minorHAnsi"/>
+          <w:color w:val="000000"/>
+          <w:sz w:val="22"/>
+          <w:szCs w:val="22"/>
+        </w:rPr>
+        <w:t xml:space="preserve"> just under</w:t>
+      </w:r>
+      <w:r>
+        <w:rPr>
+          <w:rFonts w:asciiTheme="minorHAnsi" w:hAnsiTheme="minorHAnsi" w:cstheme="minorHAnsi"/>
+          <w:color w:val="000000"/>
+          <w:sz w:val="22"/>
+          <w:szCs w:val="22"/>
+        </w:rPr>
+        <w:t xml:space="preserve"> halfway up</w:t>
+      </w:r>
+      <w:r>
+        <w:rPr>
+          <w:rFonts w:asciiTheme="minorHAnsi" w:hAnsiTheme="minorHAnsi" w:cstheme="minorHAnsi"/>
+          <w:color w:val="000000"/>
+          <w:sz w:val="22"/>
+          <w:szCs w:val="22"/>
+        </w:rPr>
+        <w:t xml:space="preserve"> the band.</w:t>
       </w:r>
     </w:p>
     <w:p>
@@ -1397,7 +1412,6 @@
         <w:spacing w:before="0" w:beforeAutospacing="0" w:after="0" w:afterAutospacing="0"/>
         <w:textAlignment w:val="baseline"/>
         <w:rPr>
-          <w:ins w:id="11" w:author="Valentine Herrmann" w:date="2019-01-22T15:07:00Z"/>
           <w:rFonts w:asciiTheme="minorHAnsi" w:hAnsiTheme="minorHAnsi" w:cstheme="minorHAnsi"/>
           <w:color w:val="000000"/>
           <w:sz w:val="22"/>
@@ -1413,28 +1427,15 @@
         </w:rPr>
         <w:t xml:space="preserve">Do the same thing 15 cm from that furthest </w:t>
       </w:r>
-      <w:del w:id="12" w:author="Valentine Herrmann" w:date="2019-01-22T15:06:00Z">
-        <w:r>
-          <w:rPr>
-            <w:rFonts w:asciiTheme="minorHAnsi" w:hAnsiTheme="minorHAnsi" w:cstheme="minorHAnsi"/>
-            <w:color w:val="000000"/>
-            <w:sz w:val="22"/>
-            <w:szCs w:val="22"/>
-          </w:rPr>
-          <w:delText>dot</w:delText>
-        </w:r>
-      </w:del>
-      <w:ins w:id="13" w:author="Valentine Herrmann" w:date="2019-01-22T15:06:00Z">
-        <w:r>
-          <w:rPr>
-            <w:rFonts w:asciiTheme="minorHAnsi" w:hAnsiTheme="minorHAnsi" w:cstheme="minorHAnsi"/>
-            <w:color w:val="000000"/>
-            <w:sz w:val="22"/>
-            <w:szCs w:val="22"/>
-          </w:rPr>
-          <w:t>hole</w:t>
-        </w:r>
-      </w:ins>
+      <w:r>
+        <w:rPr>
+          <w:rFonts w:asciiTheme="minorHAnsi" w:hAnsiTheme="minorHAnsi" w:cstheme="minorHAnsi"/>
+          <w:color w:val="000000"/>
+          <w:sz w:val="22"/>
+          <w:szCs w:val="22"/>
+        </w:rPr>
+        <w:t>hole</w:t>
+      </w:r>
       <w:r>
         <w:rPr>
           <w:rFonts w:asciiTheme="minorHAnsi" w:hAnsiTheme="minorHAnsi" w:cstheme="minorHAnsi"/>
@@ -1455,35 +1456,57 @@
         <w:spacing w:before="0" w:beforeAutospacing="0" w:after="0" w:afterAutospacing="0"/>
         <w:textAlignment w:val="baseline"/>
         <w:rPr>
-          <w:ins w:id="14" w:author="Valentine Herrmann" w:date="2019-01-22T15:09:00Z"/>
-          <w:rFonts w:asciiTheme="minorHAnsi" w:hAnsiTheme="minorHAnsi" w:cstheme="minorHAnsi"/>
-          <w:color w:val="000000"/>
-          <w:sz w:val="22"/>
-          <w:szCs w:val="22"/>
-        </w:rPr>
-      </w:pPr>
-      <w:ins w:id="15" w:author="Valentine Herrmann" w:date="2019-01-22T15:07:00Z">
-        <w:r>
-          <w:rPr>
-            <w:rFonts w:asciiTheme="minorHAnsi" w:hAnsiTheme="minorHAnsi" w:cstheme="minorHAnsi"/>
-            <w:color w:val="000000"/>
-            <w:sz w:val="22"/>
-            <w:szCs w:val="22"/>
-          </w:rPr>
-          <w:t xml:space="preserve">Connect the top of the two lines created in step 6 and 7. That should look like a </w:t>
-        </w:r>
-      </w:ins>
-      <w:ins w:id="16" w:author="Valentine Herrmann" w:date="2019-01-22T15:08:00Z">
-        <w:r>
-          <w:rPr>
-            <w:rFonts w:asciiTheme="minorHAnsi" w:hAnsiTheme="minorHAnsi" w:cstheme="minorHAnsi"/>
-            <w:color w:val="000000"/>
-            <w:sz w:val="22"/>
-            <w:szCs w:val="22"/>
-          </w:rPr>
-          <w:t>~13cm line, parallel to the long edge of the band, about half-way up the width of the band.</w:t>
-        </w:r>
-      </w:ins>
+          <w:rFonts w:asciiTheme="minorHAnsi" w:hAnsiTheme="minorHAnsi" w:cstheme="minorHAnsi"/>
+          <w:color w:val="000000"/>
+          <w:sz w:val="22"/>
+          <w:szCs w:val="22"/>
+        </w:rPr>
+      </w:pPr>
+      <w:r>
+        <w:rPr>
+          <w:rFonts w:asciiTheme="minorHAnsi" w:hAnsiTheme="minorHAnsi" w:cstheme="minorHAnsi"/>
+          <w:color w:val="000000"/>
+          <w:sz w:val="22"/>
+          <w:szCs w:val="22"/>
+        </w:rPr>
+        <w:t xml:space="preserve">Connect the top of the two lines created in step </w:t>
+      </w:r>
+      <w:r>
+        <w:rPr>
+          <w:rFonts w:asciiTheme="minorHAnsi" w:hAnsiTheme="minorHAnsi" w:cstheme="minorHAnsi"/>
+          <w:color w:val="000000"/>
+          <w:sz w:val="22"/>
+          <w:szCs w:val="22"/>
+        </w:rPr>
+        <w:t>7</w:t>
+      </w:r>
+      <w:r>
+        <w:rPr>
+          <w:rFonts w:asciiTheme="minorHAnsi" w:hAnsiTheme="minorHAnsi" w:cstheme="minorHAnsi"/>
+          <w:color w:val="000000"/>
+          <w:sz w:val="22"/>
+          <w:szCs w:val="22"/>
+        </w:rPr>
+        <w:t xml:space="preserve"> and </w:t>
+      </w:r>
+      <w:r>
+        <w:rPr>
+          <w:rFonts w:asciiTheme="minorHAnsi" w:hAnsiTheme="minorHAnsi" w:cstheme="minorHAnsi"/>
+          <w:color w:val="000000"/>
+          <w:sz w:val="22"/>
+          <w:szCs w:val="22"/>
+        </w:rPr>
+        <w:t>8</w:t>
+      </w:r>
+      <w:r>
+        <w:rPr>
+          <w:rFonts w:asciiTheme="minorHAnsi" w:hAnsiTheme="minorHAnsi" w:cstheme="minorHAnsi"/>
+          <w:color w:val="000000"/>
+          <w:sz w:val="22"/>
+          <w:szCs w:val="22"/>
+        </w:rPr>
+        <w:t>. That should look like a ~13cm line, parallel to the long edge of the band, about half-way up the width of the band.</w:t>
+      </w:r>
     </w:p>
     <w:p>
       <w:pPr>
@@ -1537,6 +1560,7 @@
         <w:t xml:space="preserve">Roll up the band, tape, label with the length of band (in </w:t>
       </w:r>
       <w:proofErr w:type="spellStart"/>
+      <w:proofErr w:type="gramStart"/>
       <w:r>
         <w:rPr>
           <w:rFonts w:asciiTheme="minorHAnsi" w:hAnsiTheme="minorHAnsi" w:cstheme="minorHAnsi"/>
@@ -1547,16 +1571,6 @@
         <w:t>dcm</w:t>
       </w:r>
       <w:proofErr w:type="spellEnd"/>
-      <w:proofErr w:type="gramStart"/>
-      <w:r>
-        <w:rPr>
-          <w:rFonts w:asciiTheme="minorHAnsi" w:hAnsiTheme="minorHAnsi" w:cstheme="minorHAnsi"/>
-          <w:color w:val="000000"/>
-          <w:sz w:val="22"/>
-          <w:szCs w:val="22"/>
-        </w:rPr>
-        <w:t>), and</w:t>
-      </w:r>
       <w:proofErr w:type="gramEnd"/>
       <w:r>
         <w:rPr>
@@ -1565,61 +1579,35 @@
           <w:sz w:val="22"/>
           <w:szCs w:val="22"/>
         </w:rPr>
-        <w:t xml:space="preserve"> store it. Or, use right away</w:t>
-      </w:r>
-      <w:ins w:id="17" w:author="Valentine Herrmann" w:date="2019-01-22T15:09:00Z">
-        <w:r>
-          <w:rPr>
-            <w:rFonts w:asciiTheme="minorHAnsi" w:hAnsiTheme="minorHAnsi" w:cstheme="minorHAnsi"/>
-            <w:color w:val="000000"/>
-            <w:sz w:val="22"/>
-            <w:szCs w:val="22"/>
-          </w:rPr>
-          <w:t xml:space="preserve"> (</w:t>
-        </w:r>
-      </w:ins>
-      <w:ins w:id="18" w:author="Valentine Herrmann" w:date="2019-01-22T15:10:00Z">
-        <w:r>
-          <w:rPr>
-            <w:rFonts w:asciiTheme="minorHAnsi" w:hAnsiTheme="minorHAnsi" w:cstheme="minorHAnsi"/>
-            <w:color w:val="000000"/>
-            <w:sz w:val="22"/>
-            <w:szCs w:val="22"/>
-          </w:rPr>
-          <w:t xml:space="preserve">see “IN </w:t>
-        </w:r>
-        <w:proofErr w:type="spellStart"/>
-        <w:r>
-          <w:rPr>
-            <w:rFonts w:asciiTheme="minorHAnsi" w:hAnsiTheme="minorHAnsi" w:cstheme="minorHAnsi"/>
-            <w:color w:val="000000"/>
-            <w:sz w:val="22"/>
-            <w:szCs w:val="22"/>
-          </w:rPr>
-          <w:t>fIELD</w:t>
-        </w:r>
-        <w:proofErr w:type="spellEnd"/>
-        <w:r>
-          <w:rPr>
-            <w:rFonts w:asciiTheme="minorHAnsi" w:hAnsiTheme="minorHAnsi" w:cstheme="minorHAnsi"/>
-            <w:color w:val="000000"/>
-            <w:sz w:val="22"/>
-            <w:szCs w:val="22"/>
-          </w:rPr>
-          <w:t>” section below</w:t>
-        </w:r>
-      </w:ins>
-      <w:ins w:id="19" w:author="Valentine Herrmann" w:date="2019-01-22T15:09:00Z">
-        <w:r>
-          <w:rPr>
-            <w:rFonts w:asciiTheme="minorHAnsi" w:hAnsiTheme="minorHAnsi" w:cstheme="minorHAnsi"/>
-            <w:color w:val="000000"/>
-            <w:sz w:val="22"/>
-            <w:szCs w:val="22"/>
-          </w:rPr>
-          <w:t>)</w:t>
-        </w:r>
-      </w:ins>
+        <w:t>), and store it. Or, use right away</w:t>
+      </w:r>
+      <w:r>
+        <w:rPr>
+          <w:rFonts w:asciiTheme="minorHAnsi" w:hAnsiTheme="minorHAnsi" w:cstheme="minorHAnsi"/>
+          <w:color w:val="000000"/>
+          <w:sz w:val="22"/>
+          <w:szCs w:val="22"/>
+        </w:rPr>
+        <w:t xml:space="preserve"> (see “</w:t>
+      </w:r>
+      <w:r>
+        <w:rPr>
+          <w:rFonts w:asciiTheme="minorHAnsi" w:hAnsiTheme="minorHAnsi" w:cstheme="minorHAnsi"/>
+          <w:color w:val="000000"/>
+          <w:sz w:val="22"/>
+          <w:szCs w:val="22"/>
+        </w:rPr>
+        <w:t>Instructions for field</w:t>
+      </w:r>
+      <w:r>
+        <w:rPr>
+          <w:rFonts w:asciiTheme="minorHAnsi" w:hAnsiTheme="minorHAnsi" w:cstheme="minorHAnsi"/>
+          <w:color w:val="000000"/>
+          <w:sz w:val="22"/>
+          <w:szCs w:val="22"/>
+        </w:rPr>
+        <w:t>” section below)</w:t>
+      </w:r>
       <w:r>
         <w:rPr>
           <w:rFonts w:asciiTheme="minorHAnsi" w:hAnsiTheme="minorHAnsi" w:cstheme="minorHAnsi"/>
@@ -1654,48 +1642,52 @@
         <w:spacing w:before="0" w:beforeAutospacing="0" w:after="0" w:afterAutospacing="0"/>
         <w:rPr>
           <w:rFonts w:asciiTheme="minorHAnsi" w:hAnsiTheme="minorHAnsi" w:cstheme="minorHAnsi"/>
-        </w:rPr>
-      </w:pPr>
-      <w:r>
-        <w:rPr>
-          <w:rFonts w:asciiTheme="minorHAnsi" w:hAnsiTheme="minorHAnsi" w:cstheme="minorHAnsi"/>
-          <w:color w:val="000000"/>
-          <w:sz w:val="22"/>
-          <w:szCs w:val="22"/>
-        </w:rPr>
-        <w:t>IN FIELD</w:t>
-      </w:r>
-    </w:p>
-    <w:p>
-      <w:pPr>
-        <w:pStyle w:val="NormalWeb"/>
-        <w:spacing w:before="0" w:beforeAutospacing="0" w:after="0" w:afterAutospacing="0"/>
-        <w:rPr>
-          <w:rFonts w:asciiTheme="minorHAnsi" w:hAnsiTheme="minorHAnsi" w:cstheme="minorHAnsi"/>
-        </w:rPr>
-      </w:pPr>
-      <w:del w:id="20" w:author="Valentine Herrmann" w:date="2019-01-22T15:11:00Z">
-        <w:r>
-          <w:rPr>
-            <w:rFonts w:asciiTheme="minorHAnsi" w:hAnsiTheme="minorHAnsi" w:cstheme="minorHAnsi"/>
-            <w:color w:val="000000"/>
-            <w:sz w:val="22"/>
-            <w:szCs w:val="22"/>
-          </w:rPr>
-          <w:delText>1.</w:delText>
-        </w:r>
-      </w:del>
-      <w:ins w:id="21" w:author="Valentine Herrmann" w:date="2019-01-22T15:11:00Z">
-        <w:r>
-          <w:rPr>
-            <w:rFonts w:asciiTheme="minorHAnsi" w:hAnsiTheme="minorHAnsi" w:cstheme="minorHAnsi"/>
-            <w:color w:val="000000"/>
-            <w:sz w:val="22"/>
-            <w:szCs w:val="22"/>
-          </w:rPr>
-          <w:t>Note:</w:t>
-        </w:r>
-      </w:ins>
+          <w:color w:val="000000"/>
+          <w:sz w:val="22"/>
+          <w:szCs w:val="22"/>
+        </w:rPr>
+      </w:pPr>
+    </w:p>
+    <w:p>
+      <w:pPr>
+        <w:pStyle w:val="NormalWeb"/>
+        <w:spacing w:before="0" w:beforeAutospacing="0" w:after="0" w:afterAutospacing="0"/>
+        <w:rPr>
+          <w:rFonts w:asciiTheme="minorHAnsi" w:hAnsiTheme="minorHAnsi" w:cstheme="minorHAnsi"/>
+          <w:b/>
+          <w:u w:val="single"/>
+        </w:rPr>
+      </w:pPr>
+      <w:r>
+        <w:rPr>
+          <w:rFonts w:asciiTheme="minorHAnsi" w:hAnsiTheme="minorHAnsi" w:cstheme="minorHAnsi"/>
+          <w:b/>
+          <w:color w:val="000000"/>
+          <w:sz w:val="22"/>
+          <w:szCs w:val="22"/>
+          <w:u w:val="single"/>
+        </w:rPr>
+        <w:lastRenderedPageBreak/>
+        <w:t>Instructions for field</w:t>
+      </w:r>
+    </w:p>
+    <w:p>
+      <w:pPr>
+        <w:pStyle w:val="NormalWeb"/>
+        <w:spacing w:before="0" w:beforeAutospacing="0" w:after="0" w:afterAutospacing="0"/>
+        <w:rPr>
+          <w:rFonts w:asciiTheme="minorHAnsi" w:hAnsiTheme="minorHAnsi" w:cstheme="minorHAnsi"/>
+        </w:rPr>
+      </w:pPr>
+      <w:r>
+        <w:rPr>
+          <w:rFonts w:asciiTheme="minorHAnsi" w:hAnsiTheme="minorHAnsi" w:cstheme="minorHAnsi"/>
+          <w:color w:val="000000"/>
+          <w:sz w:val="22"/>
+          <w:szCs w:val="22"/>
+        </w:rPr>
+        <w:t>Note:</w:t>
+      </w:r>
       <w:r>
         <w:rPr>
           <w:rFonts w:asciiTheme="minorHAnsi" w:hAnsiTheme="minorHAnsi" w:cstheme="minorHAnsi"/>
@@ -1705,17 +1697,15 @@
         </w:rPr>
         <w:t xml:space="preserve"> For bigger trees, </w:t>
       </w:r>
-      <w:ins w:id="22" w:author="Valentine Herrmann" w:date="2019-01-22T15:10:00Z">
-        <w:r>
-          <w:rPr>
-            <w:rFonts w:asciiTheme="minorHAnsi" w:hAnsiTheme="minorHAnsi" w:cstheme="minorHAnsi"/>
-            <w:color w:val="000000"/>
-            <w:sz w:val="22"/>
-            <w:szCs w:val="22"/>
-          </w:rPr>
-          <w:t xml:space="preserve">you will </w:t>
-        </w:r>
-      </w:ins>
+      <w:r>
+        <w:rPr>
+          <w:rFonts w:asciiTheme="minorHAnsi" w:hAnsiTheme="minorHAnsi" w:cstheme="minorHAnsi"/>
+          <w:color w:val="000000"/>
+          <w:sz w:val="22"/>
+          <w:szCs w:val="22"/>
+        </w:rPr>
+        <w:t xml:space="preserve">you will </w:t>
+      </w:r>
       <w:r>
         <w:rPr>
           <w:rFonts w:asciiTheme="minorHAnsi" w:hAnsiTheme="minorHAnsi" w:cstheme="minorHAnsi"/>
@@ -1745,50 +1735,35 @@
         </w:rPr>
         <w:t xml:space="preserve"> so it’s at </w:t>
       </w:r>
-      <w:ins w:id="23" w:author="Valentine Herrmann" w:date="2019-01-22T15:10:00Z">
-        <w:r>
-          <w:rPr>
-            <w:rFonts w:asciiTheme="minorHAnsi" w:hAnsiTheme="minorHAnsi" w:cstheme="minorHAnsi"/>
-            <w:color w:val="000000"/>
-            <w:sz w:val="22"/>
-            <w:szCs w:val="22"/>
-          </w:rPr>
-          <w:t xml:space="preserve">breast </w:t>
-        </w:r>
-        <w:proofErr w:type="spellStart"/>
-        <w:r>
-          <w:rPr>
-            <w:rFonts w:asciiTheme="minorHAnsi" w:hAnsiTheme="minorHAnsi" w:cstheme="minorHAnsi"/>
-            <w:color w:val="000000"/>
-            <w:sz w:val="22"/>
-            <w:szCs w:val="22"/>
-          </w:rPr>
-          <w:t>hight</w:t>
-        </w:r>
-      </w:ins>
+      <w:r>
+        <w:rPr>
+          <w:rFonts w:asciiTheme="minorHAnsi" w:hAnsiTheme="minorHAnsi" w:cstheme="minorHAnsi"/>
+          <w:color w:val="000000"/>
+          <w:sz w:val="22"/>
+          <w:szCs w:val="22"/>
+        </w:rPr>
+        <w:t xml:space="preserve">breast </w:t>
+      </w:r>
+      <w:proofErr w:type="spellStart"/>
+      <w:r>
+        <w:rPr>
+          <w:rFonts w:asciiTheme="minorHAnsi" w:hAnsiTheme="minorHAnsi" w:cstheme="minorHAnsi"/>
+          <w:color w:val="000000"/>
+          <w:sz w:val="22"/>
+          <w:szCs w:val="22"/>
+        </w:rPr>
+        <w:t>hight</w:t>
+      </w:r>
       <w:proofErr w:type="spellEnd"/>
-      <w:del w:id="24" w:author="Valentine Herrmann" w:date="2019-01-22T15:10:00Z">
-        <w:r>
-          <w:rPr>
-            <w:rFonts w:asciiTheme="minorHAnsi" w:hAnsiTheme="minorHAnsi" w:cstheme="minorHAnsi"/>
-            <w:color w:val="000000"/>
-            <w:sz w:val="22"/>
-            <w:szCs w:val="22"/>
-          </w:rPr>
-          <w:delText xml:space="preserve">DBH </w:delText>
-        </w:r>
-      </w:del>
-      <w:ins w:id="25" w:author="Valentine Herrmann" w:date="2019-01-22T15:10:00Z">
-        <w:r>
-          <w:rPr>
-            <w:rFonts w:asciiTheme="minorHAnsi" w:hAnsiTheme="minorHAnsi" w:cstheme="minorHAnsi"/>
-            <w:color w:val="000000"/>
-            <w:sz w:val="22"/>
-            <w:szCs w:val="22"/>
-          </w:rPr>
-          <w:t xml:space="preserve"> </w:t>
-        </w:r>
-      </w:ins>
+      <w:r>
+        <w:rPr>
+          <w:rFonts w:asciiTheme="minorHAnsi" w:hAnsiTheme="minorHAnsi" w:cstheme="minorHAnsi"/>
+          <w:color w:val="000000"/>
+          <w:sz w:val="22"/>
+          <w:szCs w:val="22"/>
+        </w:rPr>
+        <w:t xml:space="preserve"> </w:t>
+      </w:r>
       <w:r>
         <w:rPr>
           <w:rFonts w:asciiTheme="minorHAnsi" w:hAnsiTheme="minorHAnsi" w:cstheme="minorHAnsi"/>
@@ -1808,39 +1783,25 @@
         </w:numPr>
         <w:spacing w:before="0" w:beforeAutospacing="0" w:after="0" w:afterAutospacing="0"/>
         <w:rPr>
-          <w:ins w:id="26" w:author="Valentine Herrmann" w:date="2019-01-22T15:15:00Z"/>
-          <w:rFonts w:asciiTheme="minorHAnsi" w:hAnsiTheme="minorHAnsi" w:cstheme="minorHAnsi"/>
-          <w:rPrChange w:id="27" w:author="Valentine Herrmann" w:date="2019-01-22T15:15:00Z">
-            <w:rPr>
-              <w:ins w:id="28" w:author="Valentine Herrmann" w:date="2019-01-22T15:15:00Z"/>
-              <w:rFonts w:asciiTheme="minorHAnsi" w:hAnsiTheme="minorHAnsi" w:cstheme="minorHAnsi"/>
-              <w:color w:val="000000"/>
-              <w:sz w:val="22"/>
-              <w:szCs w:val="22"/>
-            </w:rPr>
-          </w:rPrChange>
-        </w:rPr>
-      </w:pPr>
-      <w:commentRangeStart w:id="29"/>
-      <w:ins w:id="30" w:author="Valentine Herrmann" w:date="2019-01-22T15:15:00Z">
-        <w:r>
-          <w:rPr>
-            <w:rFonts w:asciiTheme="minorHAnsi" w:hAnsiTheme="minorHAnsi" w:cstheme="minorHAnsi"/>
-          </w:rPr>
-          <w:t>Install a spring where you punched the holes</w:t>
-        </w:r>
-      </w:ins>
-      <w:commentRangeEnd w:id="29"/>
-      <w:ins w:id="31" w:author="Valentine Herrmann" w:date="2019-01-22T15:16:00Z">
-        <w:r>
-          <w:rPr>
-            <w:rStyle w:val="CommentReference"/>
-            <w:rFonts w:asciiTheme="minorHAnsi" w:eastAsiaTheme="minorHAnsi" w:hAnsiTheme="minorHAnsi" w:cstheme="minorBidi"/>
-            <w:lang w:val="en-GB"/>
-          </w:rPr>
-          <w:commentReference w:id="29"/>
-        </w:r>
-      </w:ins>
+          <w:rFonts w:asciiTheme="minorHAnsi" w:hAnsiTheme="minorHAnsi" w:cstheme="minorHAnsi"/>
+        </w:rPr>
+      </w:pPr>
+      <w:commentRangeStart w:id="6"/>
+      <w:r>
+        <w:rPr>
+          <w:rFonts w:asciiTheme="minorHAnsi" w:hAnsiTheme="minorHAnsi" w:cstheme="minorHAnsi"/>
+        </w:rPr>
+        <w:t>Install a spring where you punched the holes</w:t>
+      </w:r>
+      <w:commentRangeEnd w:id="6"/>
+      <w:r>
+        <w:rPr>
+          <w:rStyle w:val="CommentReference"/>
+          <w:rFonts w:asciiTheme="minorHAnsi" w:eastAsiaTheme="minorHAnsi" w:hAnsiTheme="minorHAnsi" w:cstheme="minorBidi"/>
+          <w:lang w:val="en-GB"/>
+        </w:rPr>
+        <w:commentReference w:id="6"/>
+      </w:r>
     </w:p>
     <w:p>
       <w:pPr>
@@ -1851,30 +1812,9 @@
         </w:numPr>
         <w:spacing w:before="0" w:beforeAutospacing="0" w:after="0" w:afterAutospacing="0"/>
         <w:rPr>
-          <w:ins w:id="32" w:author="Valentine Herrmann" w:date="2019-01-22T15:12:00Z"/>
-          <w:rFonts w:asciiTheme="minorHAnsi" w:hAnsiTheme="minorHAnsi" w:cstheme="minorHAnsi"/>
-          <w:rPrChange w:id="33" w:author="Valentine Herrmann" w:date="2019-01-22T15:12:00Z">
-            <w:rPr>
-              <w:ins w:id="34" w:author="Valentine Herrmann" w:date="2019-01-22T15:12:00Z"/>
-              <w:rFonts w:asciiTheme="minorHAnsi" w:hAnsiTheme="minorHAnsi" w:cstheme="minorHAnsi"/>
-              <w:color w:val="000000"/>
-              <w:sz w:val="22"/>
-              <w:szCs w:val="22"/>
-            </w:rPr>
-          </w:rPrChange>
-        </w:rPr>
-      </w:pPr>
-      <w:del w:id="35" w:author="Valentine Herrmann" w:date="2019-01-22T15:12:00Z">
-        <w:r>
-          <w:rPr>
-            <w:rFonts w:asciiTheme="minorHAnsi" w:hAnsiTheme="minorHAnsi" w:cstheme="minorHAnsi"/>
-            <w:color w:val="000000"/>
-            <w:sz w:val="22"/>
-            <w:szCs w:val="22"/>
-          </w:rPr>
-          <w:delText xml:space="preserve">2. </w:delText>
-        </w:r>
-      </w:del>
+          <w:rFonts w:asciiTheme="minorHAnsi" w:hAnsiTheme="minorHAnsi" w:cstheme="minorHAnsi"/>
+        </w:rPr>
+      </w:pPr>
       <w:r>
         <w:rPr>
           <w:rFonts w:asciiTheme="minorHAnsi" w:hAnsiTheme="minorHAnsi" w:cstheme="minorHAnsi"/>
@@ -1884,17 +1824,15 @@
         </w:rPr>
         <w:t xml:space="preserve">Wrap band around </w:t>
       </w:r>
-      <w:ins w:id="36" w:author="Valentine Herrmann" w:date="2019-01-22T15:20:00Z">
-        <w:r>
-          <w:rPr>
-            <w:rFonts w:asciiTheme="minorHAnsi" w:hAnsiTheme="minorHAnsi" w:cstheme="minorHAnsi"/>
-            <w:color w:val="000000"/>
-            <w:sz w:val="22"/>
-            <w:szCs w:val="22"/>
-          </w:rPr>
-          <w:t xml:space="preserve">the </w:t>
-        </w:r>
-      </w:ins>
+      <w:r>
+        <w:rPr>
+          <w:rFonts w:asciiTheme="minorHAnsi" w:hAnsiTheme="minorHAnsi" w:cstheme="minorHAnsi"/>
+          <w:color w:val="000000"/>
+          <w:sz w:val="22"/>
+          <w:szCs w:val="22"/>
+        </w:rPr>
+        <w:t xml:space="preserve">the </w:t>
+      </w:r>
       <w:r>
         <w:rPr>
           <w:rFonts w:asciiTheme="minorHAnsi" w:hAnsiTheme="minorHAnsi" w:cstheme="minorHAnsi"/>
@@ -1914,41 +1852,18 @@
         </w:numPr>
         <w:spacing w:before="0" w:beforeAutospacing="0" w:after="0" w:afterAutospacing="0"/>
         <w:rPr>
-          <w:ins w:id="37" w:author="Valentine Herrmann" w:date="2019-01-22T15:21:00Z"/>
-          <w:rFonts w:asciiTheme="minorHAnsi" w:hAnsiTheme="minorHAnsi" w:cstheme="minorHAnsi"/>
-          <w:rPrChange w:id="38" w:author="Valentine Herrmann" w:date="2019-01-22T15:21:00Z">
-            <w:rPr>
-              <w:ins w:id="39" w:author="Valentine Herrmann" w:date="2019-01-22T15:21:00Z"/>
-              <w:rFonts w:asciiTheme="minorHAnsi" w:hAnsiTheme="minorHAnsi" w:cstheme="minorHAnsi"/>
-              <w:color w:val="000000"/>
-              <w:sz w:val="22"/>
-              <w:szCs w:val="22"/>
-            </w:rPr>
-          </w:rPrChange>
-        </w:rPr>
-      </w:pPr>
-      <w:ins w:id="40" w:author="Valentine Herrmann" w:date="2019-01-22T15:12:00Z">
-        <w:r>
-          <w:rPr>
-            <w:rFonts w:asciiTheme="minorHAnsi" w:hAnsiTheme="minorHAnsi" w:cstheme="minorHAnsi"/>
-            <w:color w:val="000000"/>
-            <w:sz w:val="22"/>
-            <w:szCs w:val="22"/>
-          </w:rPr>
-          <w:t xml:space="preserve">Slide the loose end of the band inside the clip, </w:t>
-        </w:r>
-      </w:ins>
-      <w:ins w:id="41" w:author="Valentine Herrmann" w:date="2019-01-22T15:13:00Z">
-        <w:r>
-          <w:rPr>
-            <w:rFonts w:asciiTheme="minorHAnsi" w:hAnsiTheme="minorHAnsi" w:cstheme="minorHAnsi"/>
-            <w:color w:val="000000"/>
-            <w:sz w:val="22"/>
-            <w:szCs w:val="22"/>
-          </w:rPr>
-          <w:t>on the tree side.</w:t>
-        </w:r>
-      </w:ins>
+          <w:rFonts w:asciiTheme="minorHAnsi" w:hAnsiTheme="minorHAnsi" w:cstheme="minorHAnsi"/>
+        </w:rPr>
+      </w:pPr>
+      <w:r>
+        <w:rPr>
+          <w:rFonts w:asciiTheme="minorHAnsi" w:hAnsiTheme="minorHAnsi" w:cstheme="minorHAnsi"/>
+          <w:color w:val="000000"/>
+          <w:sz w:val="22"/>
+          <w:szCs w:val="22"/>
+        </w:rPr>
+        <w:t>Slide the loose end of the band inside the clip, on the tree side.</w:t>
+      </w:r>
     </w:p>
     <w:p>
       <w:pPr>
@@ -1959,27 +1874,15 @@
         </w:numPr>
         <w:spacing w:before="0" w:beforeAutospacing="0" w:after="0" w:afterAutospacing="0"/>
         <w:rPr>
-          <w:ins w:id="42" w:author="Valentine Herrmann" w:date="2019-01-22T15:13:00Z"/>
-          <w:rFonts w:asciiTheme="minorHAnsi" w:hAnsiTheme="minorHAnsi" w:cstheme="minorHAnsi"/>
-          <w:rPrChange w:id="43" w:author="Valentine Herrmann" w:date="2019-01-22T15:13:00Z">
-            <w:rPr>
-              <w:ins w:id="44" w:author="Valentine Herrmann" w:date="2019-01-22T15:13:00Z"/>
-              <w:rFonts w:asciiTheme="minorHAnsi" w:hAnsiTheme="minorHAnsi" w:cstheme="minorHAnsi"/>
-              <w:color w:val="000000"/>
-              <w:sz w:val="22"/>
-              <w:szCs w:val="22"/>
-            </w:rPr>
-          </w:rPrChange>
-        </w:rPr>
-      </w:pPr>
-      <w:ins w:id="45" w:author="Valentine Herrmann" w:date="2019-01-22T15:21:00Z">
-        <w:r>
-          <w:rPr>
-            <w:rFonts w:asciiTheme="minorHAnsi" w:hAnsiTheme="minorHAnsi" w:cstheme="minorHAnsi"/>
-          </w:rPr>
-          <w:t>Wrap the band tightly</w:t>
-        </w:r>
-      </w:ins>
+          <w:rFonts w:asciiTheme="minorHAnsi" w:hAnsiTheme="minorHAnsi" w:cstheme="minorHAnsi"/>
+        </w:rPr>
+      </w:pPr>
+      <w:r>
+        <w:rPr>
+          <w:rFonts w:asciiTheme="minorHAnsi" w:hAnsiTheme="minorHAnsi" w:cstheme="minorHAnsi"/>
+        </w:rPr>
+        <w:t>Wrap the band tightly</w:t>
+      </w:r>
     </w:p>
     <w:p>
       <w:pPr>
@@ -1990,96 +1893,18 @@
         </w:numPr>
         <w:spacing w:before="0" w:beforeAutospacing="0" w:after="0" w:afterAutospacing="0"/>
         <w:rPr>
-          <w:ins w:id="46" w:author="Valentine Herrmann" w:date="2019-01-22T15:16:00Z"/>
-          <w:rFonts w:asciiTheme="minorHAnsi" w:hAnsiTheme="minorHAnsi" w:cstheme="minorHAnsi"/>
-          <w:rPrChange w:id="47" w:author="Valentine Herrmann" w:date="2019-01-22T15:16:00Z">
-            <w:rPr>
-              <w:ins w:id="48" w:author="Valentine Herrmann" w:date="2019-01-22T15:16:00Z"/>
-              <w:rFonts w:asciiTheme="minorHAnsi" w:hAnsiTheme="minorHAnsi" w:cstheme="minorHAnsi"/>
-              <w:color w:val="000000"/>
-              <w:sz w:val="22"/>
-              <w:szCs w:val="22"/>
-            </w:rPr>
-          </w:rPrChange>
-        </w:rPr>
-      </w:pPr>
-      <w:del w:id="49" w:author="Valentine Herrmann" w:date="2019-01-22T15:13:00Z">
-        <w:r>
-          <w:rPr>
-            <w:rFonts w:asciiTheme="minorHAnsi" w:hAnsiTheme="minorHAnsi" w:cstheme="minorHAnsi"/>
-            <w:color w:val="000000"/>
-            <w:sz w:val="22"/>
-            <w:szCs w:val="22"/>
-          </w:rPr>
-          <w:delText xml:space="preserve"> and put su</w:delText>
-        </w:r>
-      </w:del>
-      <w:del w:id="50" w:author="Valentine Herrmann" w:date="2019-01-22T15:14:00Z">
-        <w:r>
-          <w:rPr>
-            <w:rFonts w:asciiTheme="minorHAnsi" w:hAnsiTheme="minorHAnsi" w:cstheme="minorHAnsi"/>
-            <w:color w:val="000000"/>
-            <w:sz w:val="22"/>
-            <w:szCs w:val="22"/>
-          </w:rPr>
-          <w:delText>ch that the end</w:delText>
-        </w:r>
-      </w:del>
-      <w:del w:id="51" w:author="Valentine Herrmann" w:date="2019-01-22T15:20:00Z">
-        <w:r>
-          <w:rPr>
-            <w:rFonts w:asciiTheme="minorHAnsi" w:hAnsiTheme="minorHAnsi" w:cstheme="minorHAnsi"/>
-            <w:color w:val="000000"/>
-            <w:sz w:val="22"/>
-            <w:szCs w:val="22"/>
-          </w:rPr>
-          <w:delText xml:space="preserve"> is about 1cm from the edge of the window. This is so that if the tree shrinks in diameter we can still measure it.</w:delText>
-        </w:r>
-      </w:del>
-      <w:ins w:id="52" w:author="Valentine Herrmann" w:date="2019-01-22T15:15:00Z">
-        <w:r>
-          <w:rPr>
-            <w:rFonts w:asciiTheme="minorHAnsi" w:hAnsiTheme="minorHAnsi" w:cstheme="minorHAnsi"/>
-            <w:color w:val="000000"/>
-            <w:sz w:val="22"/>
-            <w:szCs w:val="22"/>
-          </w:rPr>
-          <w:t>Hol</w:t>
-        </w:r>
-      </w:ins>
-      <w:ins w:id="53" w:author="Valentine Herrmann" w:date="2019-01-22T15:16:00Z">
-        <w:r>
-          <w:rPr>
-            <w:rFonts w:asciiTheme="minorHAnsi" w:hAnsiTheme="minorHAnsi" w:cstheme="minorHAnsi"/>
-            <w:color w:val="000000"/>
-            <w:sz w:val="22"/>
-            <w:szCs w:val="22"/>
-          </w:rPr>
-          <w:t>d</w:t>
-        </w:r>
-      </w:ins>
-      <w:ins w:id="54" w:author="Valentine Herrmann" w:date="2019-01-22T15:15:00Z">
-        <w:r>
-          <w:rPr>
-            <w:rFonts w:asciiTheme="minorHAnsi" w:hAnsiTheme="minorHAnsi" w:cstheme="minorHAnsi"/>
-            <w:color w:val="000000"/>
-            <w:sz w:val="22"/>
-            <w:szCs w:val="22"/>
-          </w:rPr>
-          <w:t xml:space="preserve"> the two layers of the band</w:t>
-        </w:r>
-      </w:ins>
-      <w:ins w:id="55" w:author="Valentine Herrmann" w:date="2019-01-22T15:16:00Z">
-        <w:r>
-          <w:rPr>
-            <w:rFonts w:asciiTheme="minorHAnsi" w:hAnsiTheme="minorHAnsi" w:cstheme="minorHAnsi"/>
-            <w:color w:val="000000"/>
-            <w:sz w:val="22"/>
-            <w:szCs w:val="22"/>
-          </w:rPr>
-          <w:t xml:space="preserve"> tightly with one hand.</w:t>
-        </w:r>
-      </w:ins>
+          <w:rFonts w:asciiTheme="minorHAnsi" w:hAnsiTheme="minorHAnsi" w:cstheme="minorHAnsi"/>
+        </w:rPr>
+      </w:pPr>
+      <w:r>
+        <w:rPr>
+          <w:rFonts w:asciiTheme="minorHAnsi" w:hAnsiTheme="minorHAnsi" w:cstheme="minorHAnsi"/>
+          <w:color w:val="000000"/>
+          <w:sz w:val="22"/>
+          <w:szCs w:val="22"/>
+        </w:rPr>
+        <w:t>Hold the two layers of the band tightly with one hand.</w:t>
+      </w:r>
     </w:p>
     <w:p>
       <w:pPr>
@@ -2090,26 +1915,15 @@
         </w:numPr>
         <w:spacing w:before="0" w:beforeAutospacing="0" w:after="0" w:afterAutospacing="0"/>
         <w:rPr>
-          <w:ins w:id="56" w:author="Valentine Herrmann" w:date="2019-01-22T15:17:00Z"/>
-          <w:rFonts w:asciiTheme="minorHAnsi" w:hAnsiTheme="minorHAnsi" w:cstheme="minorHAnsi"/>
-        </w:rPr>
-      </w:pPr>
-      <w:ins w:id="57" w:author="Valentine Herrmann" w:date="2019-01-22T15:16:00Z">
-        <w:r>
-          <w:rPr>
-            <w:rFonts w:asciiTheme="minorHAnsi" w:hAnsiTheme="minorHAnsi" w:cstheme="minorHAnsi"/>
-          </w:rPr>
-          <w:t xml:space="preserve">With the other hand, pull the spring </w:t>
-        </w:r>
-      </w:ins>
-      <w:ins w:id="58" w:author="Valentine Herrmann" w:date="2019-01-22T15:17:00Z">
-        <w:r>
-          <w:rPr>
-            <w:rFonts w:asciiTheme="minorHAnsi" w:hAnsiTheme="minorHAnsi" w:cstheme="minorHAnsi"/>
-          </w:rPr>
-          <w:t xml:space="preserve">away from the edge of the band it is attached too. </w:t>
-        </w:r>
-      </w:ins>
+          <w:rFonts w:asciiTheme="minorHAnsi" w:hAnsiTheme="minorHAnsi" w:cstheme="minorHAnsi"/>
+        </w:rPr>
+      </w:pPr>
+      <w:r>
+        <w:rPr>
+          <w:rFonts w:asciiTheme="minorHAnsi" w:hAnsiTheme="minorHAnsi" w:cstheme="minorHAnsi"/>
+        </w:rPr>
+        <w:t xml:space="preserve">With the other hand, pull the spring away from the edge of the band it is attached too. </w:t>
+      </w:r>
     </w:p>
     <w:p>
       <w:pPr>
@@ -2120,34 +1934,15 @@
         </w:numPr>
         <w:spacing w:before="0" w:beforeAutospacing="0" w:after="0" w:afterAutospacing="0"/>
         <w:rPr>
-          <w:ins w:id="59" w:author="Valentine Herrmann" w:date="2019-01-22T15:18:00Z"/>
-          <w:rFonts w:asciiTheme="minorHAnsi" w:hAnsiTheme="minorHAnsi" w:cstheme="minorHAnsi"/>
-        </w:rPr>
-      </w:pPr>
-      <w:ins w:id="60" w:author="Valentine Herrmann" w:date="2019-01-22T15:17:00Z">
-        <w:r>
-          <w:rPr>
-            <w:rFonts w:asciiTheme="minorHAnsi" w:hAnsiTheme="minorHAnsi" w:cstheme="minorHAnsi"/>
-          </w:rPr>
-          <w:t>Mark where the loose end of the spring</w:t>
-        </w:r>
-      </w:ins>
-      <w:ins w:id="61" w:author="Valentine Herrmann" w:date="2019-01-22T15:18:00Z">
-        <w:r>
-          <w:rPr>
-            <w:rFonts w:asciiTheme="minorHAnsi" w:hAnsiTheme="minorHAnsi" w:cstheme="minorHAnsi"/>
-          </w:rPr>
-          <w:t xml:space="preserve"> is when you pull it ~10% of it stretch</w:t>
-        </w:r>
-      </w:ins>
-      <w:ins w:id="62" w:author="Valentine Herrmann" w:date="2019-01-22T15:19:00Z">
-        <w:r>
-          <w:rPr>
-            <w:rFonts w:asciiTheme="minorHAnsi" w:hAnsiTheme="minorHAnsi" w:cstheme="minorHAnsi"/>
-          </w:rPr>
-          <w:t>.</w:t>
-        </w:r>
-      </w:ins>
+          <w:rFonts w:asciiTheme="minorHAnsi" w:hAnsiTheme="minorHAnsi" w:cstheme="minorHAnsi"/>
+        </w:rPr>
+      </w:pPr>
+      <w:r>
+        <w:rPr>
+          <w:rFonts w:asciiTheme="minorHAnsi" w:hAnsiTheme="minorHAnsi" w:cstheme="minorHAnsi"/>
+        </w:rPr>
+        <w:t>Mark where the loose end of the spring is when you pull it ~10% of it stretch.</w:t>
+      </w:r>
     </w:p>
     <w:p>
       <w:pPr>
@@ -2158,40 +1953,29 @@
         </w:numPr>
         <w:spacing w:before="0" w:beforeAutospacing="0" w:after="0" w:afterAutospacing="0"/>
         <w:rPr>
-          <w:ins w:id="63" w:author="Valentine Herrmann" w:date="2019-01-22T15:21:00Z"/>
-          <w:rFonts w:asciiTheme="minorHAnsi" w:hAnsiTheme="minorHAnsi" w:cstheme="minorHAnsi"/>
-        </w:rPr>
-      </w:pPr>
-      <w:ins w:id="64" w:author="Valentine Herrmann" w:date="2019-01-22T15:19:00Z">
-        <w:r>
-          <w:rPr>
-            <w:rFonts w:asciiTheme="minorHAnsi" w:hAnsiTheme="minorHAnsi" w:cstheme="minorHAnsi"/>
-          </w:rPr>
-          <w:t>Punch a hole in the band at the mark created in step 7. (</w:t>
-        </w:r>
-      </w:ins>
-      <w:ins w:id="65" w:author="Valentine Herrmann" w:date="2019-01-22T15:20:00Z">
-        <w:r>
-          <w:rPr>
-            <w:rFonts w:asciiTheme="minorHAnsi" w:hAnsiTheme="minorHAnsi" w:cstheme="minorHAnsi"/>
-          </w:rPr>
-          <w:t xml:space="preserve">you will have to </w:t>
-        </w:r>
-        <w:proofErr w:type="spellStart"/>
-        <w:r>
-          <w:rPr>
-            <w:rFonts w:asciiTheme="minorHAnsi" w:hAnsiTheme="minorHAnsi" w:cstheme="minorHAnsi"/>
-          </w:rPr>
-          <w:t>losen</w:t>
-        </w:r>
-        <w:proofErr w:type="spellEnd"/>
-        <w:r>
-          <w:rPr>
-            <w:rFonts w:asciiTheme="minorHAnsi" w:hAnsiTheme="minorHAnsi" w:cstheme="minorHAnsi"/>
-          </w:rPr>
-          <w:t xml:space="preserve"> up the band for that)</w:t>
-        </w:r>
-      </w:ins>
+          <w:rFonts w:asciiTheme="minorHAnsi" w:hAnsiTheme="minorHAnsi" w:cstheme="minorHAnsi"/>
+        </w:rPr>
+      </w:pPr>
+      <w:r>
+        <w:rPr>
+          <w:rFonts w:asciiTheme="minorHAnsi" w:hAnsiTheme="minorHAnsi" w:cstheme="minorHAnsi"/>
+        </w:rPr>
+        <w:t xml:space="preserve">Punch a hole in the band at the mark created in step 7. (you will have to </w:t>
+      </w:r>
+      <w:proofErr w:type="spellStart"/>
+      <w:r>
+        <w:rPr>
+          <w:rFonts w:asciiTheme="minorHAnsi" w:hAnsiTheme="minorHAnsi" w:cstheme="minorHAnsi"/>
+        </w:rPr>
+        <w:t>losen</w:t>
+      </w:r>
+      <w:proofErr w:type="spellEnd"/>
+      <w:r>
+        <w:rPr>
+          <w:rFonts w:asciiTheme="minorHAnsi" w:hAnsiTheme="minorHAnsi" w:cstheme="minorHAnsi"/>
+        </w:rPr>
+        <w:t xml:space="preserve"> up the band for that)</w:t>
+      </w:r>
     </w:p>
     <w:p>
       <w:pPr>
@@ -2202,48 +1986,37 @@
         </w:numPr>
         <w:spacing w:before="0" w:beforeAutospacing="0" w:after="0" w:afterAutospacing="0"/>
         <w:rPr>
-          <w:ins w:id="66" w:author="Valentine Herrmann" w:date="2019-01-22T15:19:00Z"/>
           <w:rFonts w:asciiTheme="minorHAnsi" w:hAnsiTheme="minorHAnsi" w:cstheme="minorHAnsi"/>
         </w:rPr>
       </w:pPr>
       <w:proofErr w:type="spellStart"/>
-      <w:ins w:id="67" w:author="Valentine Herrmann" w:date="2019-01-22T15:22:00Z">
-        <w:r>
-          <w:rPr>
-            <w:rFonts w:asciiTheme="minorHAnsi" w:hAnsiTheme="minorHAnsi" w:cstheme="minorHAnsi"/>
-          </w:rPr>
-          <w:t>Thighten</w:t>
-        </w:r>
-        <w:proofErr w:type="spellEnd"/>
-        <w:r>
-          <w:rPr>
-            <w:rFonts w:asciiTheme="minorHAnsi" w:hAnsiTheme="minorHAnsi" w:cstheme="minorHAnsi"/>
-          </w:rPr>
-          <w:t xml:space="preserve"> the band again and attach the loose end of the </w:t>
-        </w:r>
-        <w:proofErr w:type="spellStart"/>
-        <w:r>
-          <w:rPr>
-            <w:rFonts w:asciiTheme="minorHAnsi" w:hAnsiTheme="minorHAnsi" w:cstheme="minorHAnsi"/>
-          </w:rPr>
-          <w:t>the</w:t>
-        </w:r>
-        <w:proofErr w:type="spellEnd"/>
-        <w:r>
-          <w:rPr>
-            <w:rFonts w:asciiTheme="minorHAnsi" w:hAnsiTheme="minorHAnsi" w:cstheme="minorHAnsi"/>
-          </w:rPr>
-          <w:t xml:space="preserve"> spring to the new hole</w:t>
-        </w:r>
-      </w:ins>
-      <w:ins w:id="68" w:author="Valentine Herrmann" w:date="2019-01-22T15:21:00Z">
-        <w:r>
-          <w:rPr>
-            <w:rFonts w:asciiTheme="minorHAnsi" w:hAnsiTheme="minorHAnsi" w:cstheme="minorHAnsi"/>
-          </w:rPr>
-          <w:t xml:space="preserve"> </w:t>
-        </w:r>
-      </w:ins>
+      <w:r>
+        <w:rPr>
+          <w:rFonts w:asciiTheme="minorHAnsi" w:hAnsiTheme="minorHAnsi" w:cstheme="minorHAnsi"/>
+        </w:rPr>
+        <w:t>Thighten</w:t>
+      </w:r>
+      <w:proofErr w:type="spellEnd"/>
+      <w:r>
+        <w:rPr>
+          <w:rFonts w:asciiTheme="minorHAnsi" w:hAnsiTheme="minorHAnsi" w:cstheme="minorHAnsi"/>
+        </w:rPr>
+        <w:t xml:space="preserve"> the band again and attach the loose end of the </w:t>
+      </w:r>
+      <w:proofErr w:type="spellStart"/>
+      <w:r>
+        <w:rPr>
+          <w:rFonts w:asciiTheme="minorHAnsi" w:hAnsiTheme="minorHAnsi" w:cstheme="minorHAnsi"/>
+        </w:rPr>
+        <w:t>the</w:t>
+      </w:r>
+      <w:proofErr w:type="spellEnd"/>
+      <w:r>
+        <w:rPr>
+          <w:rFonts w:asciiTheme="minorHAnsi" w:hAnsiTheme="minorHAnsi" w:cstheme="minorHAnsi"/>
+        </w:rPr>
+        <w:t xml:space="preserve"> spring to the new hole </w:t>
+      </w:r>
     </w:p>
     <w:p>
       <w:pPr>
@@ -2256,221 +2029,99 @@
         <w:rPr>
           <w:rFonts w:asciiTheme="minorHAnsi" w:hAnsiTheme="minorHAnsi" w:cstheme="minorHAnsi"/>
         </w:rPr>
-        <w:pPrChange w:id="69" w:author="Valentine Herrmann" w:date="2019-01-22T15:12:00Z">
-          <w:pPr>
-            <w:pStyle w:val="NormalWeb"/>
-            <w:spacing w:before="0" w:beforeAutospacing="0" w:after="0" w:afterAutospacing="0"/>
-          </w:pPr>
-        </w:pPrChange>
-      </w:pPr>
-      <w:ins w:id="70" w:author="Valentine Herrmann" w:date="2019-01-22T15:22:00Z">
-        <w:r>
-          <w:rPr>
-            <w:rFonts w:asciiTheme="minorHAnsi" w:hAnsiTheme="minorHAnsi" w:cstheme="minorHAnsi"/>
-            <w:color w:val="000000"/>
-            <w:sz w:val="22"/>
-            <w:szCs w:val="22"/>
-          </w:rPr>
-          <w:t>After making sure the band is well positioned around</w:t>
-        </w:r>
-        <w:r>
-          <w:rPr>
-            <w:rFonts w:asciiTheme="minorHAnsi" w:hAnsiTheme="minorHAnsi" w:cstheme="minorHAnsi"/>
-            <w:color w:val="000000"/>
-            <w:sz w:val="22"/>
-            <w:szCs w:val="22"/>
-            <w:rPrChange w:id="71" w:author="Valentine Herrmann" w:date="2019-01-22T15:25:00Z">
-              <w:rPr>
-                <w:rFonts w:asciiTheme="minorHAnsi" w:hAnsiTheme="minorHAnsi" w:cstheme="minorHAnsi"/>
-                <w:color w:val="000000"/>
-                <w:sz w:val="22"/>
-                <w:szCs w:val="22"/>
-              </w:rPr>
-            </w:rPrChange>
-          </w:rPr>
-          <w:t xml:space="preserve"> the tree and </w:t>
-        </w:r>
-      </w:ins>
-      <w:ins w:id="72" w:author="Valentine Herrmann" w:date="2019-01-22T15:23:00Z">
-        <w:r>
-          <w:rPr>
-            <w:rFonts w:asciiTheme="minorHAnsi" w:hAnsiTheme="minorHAnsi" w:cstheme="minorHAnsi"/>
-            <w:color w:val="000000"/>
-            <w:sz w:val="22"/>
-            <w:szCs w:val="22"/>
-            <w:rPrChange w:id="73" w:author="Valentine Herrmann" w:date="2019-01-22T15:25:00Z">
-              <w:rPr>
-                <w:rFonts w:asciiTheme="minorHAnsi" w:hAnsiTheme="minorHAnsi" w:cstheme="minorHAnsi"/>
-                <w:color w:val="000000"/>
-                <w:sz w:val="22"/>
-                <w:szCs w:val="22"/>
-              </w:rPr>
-            </w:rPrChange>
-          </w:rPr>
-          <w:t xml:space="preserve">that the spring has room to contract in case the tree bole </w:t>
-        </w:r>
-        <w:proofErr w:type="spellStart"/>
-        <w:r>
-          <w:rPr>
-            <w:rFonts w:asciiTheme="minorHAnsi" w:hAnsiTheme="minorHAnsi" w:cstheme="minorHAnsi"/>
-            <w:color w:val="000000"/>
-            <w:sz w:val="22"/>
-            <w:szCs w:val="22"/>
-            <w:rPrChange w:id="74" w:author="Valentine Herrmann" w:date="2019-01-22T15:25:00Z">
-              <w:rPr>
-                <w:rFonts w:asciiTheme="minorHAnsi" w:hAnsiTheme="minorHAnsi" w:cstheme="minorHAnsi"/>
-                <w:color w:val="000000"/>
-                <w:sz w:val="22"/>
-                <w:szCs w:val="22"/>
-              </w:rPr>
-            </w:rPrChange>
-          </w:rPr>
-          <w:t>shinks</w:t>
-        </w:r>
-        <w:proofErr w:type="spellEnd"/>
-        <w:r>
-          <w:rPr>
-            <w:rFonts w:asciiTheme="minorHAnsi" w:hAnsiTheme="minorHAnsi" w:cstheme="minorHAnsi"/>
-            <w:color w:val="000000"/>
-            <w:sz w:val="22"/>
-            <w:szCs w:val="22"/>
-            <w:rPrChange w:id="75" w:author="Valentine Herrmann" w:date="2019-01-22T15:25:00Z">
-              <w:rPr>
-                <w:rFonts w:asciiTheme="minorHAnsi" w:hAnsiTheme="minorHAnsi" w:cstheme="minorHAnsi"/>
-                <w:color w:val="000000"/>
-                <w:sz w:val="22"/>
-                <w:szCs w:val="22"/>
-              </w:rPr>
-            </w:rPrChange>
-          </w:rPr>
-          <w:t xml:space="preserve">, cut the (not so loose anymore) end of the band </w:t>
-        </w:r>
-      </w:ins>
-      <w:ins w:id="76" w:author="Valentine Herrmann" w:date="2019-01-22T15:20:00Z">
-        <w:r>
-          <w:rPr>
-            <w:rFonts w:asciiTheme="minorHAnsi" w:hAnsiTheme="minorHAnsi" w:cstheme="minorHAnsi"/>
-            <w:color w:val="000000"/>
-            <w:sz w:val="22"/>
-            <w:szCs w:val="22"/>
-            <w:rPrChange w:id="77" w:author="Valentine Herrmann" w:date="2019-01-22T15:25:00Z">
-              <w:rPr>
-                <w:rFonts w:asciiTheme="minorHAnsi" w:hAnsiTheme="minorHAnsi" w:cstheme="minorHAnsi"/>
-                <w:color w:val="000000"/>
-                <w:sz w:val="22"/>
-                <w:szCs w:val="22"/>
-              </w:rPr>
-            </w:rPrChange>
-          </w:rPr>
-          <w:t>about 1cm from the edge of the window</w:t>
-        </w:r>
-      </w:ins>
-      <w:ins w:id="78" w:author="Valentine Herrmann" w:date="2019-01-22T15:24:00Z">
-        <w:r>
-          <w:rPr>
-            <w:rFonts w:asciiTheme="minorHAnsi" w:hAnsiTheme="minorHAnsi" w:cstheme="minorHAnsi"/>
-            <w:color w:val="000000"/>
-            <w:sz w:val="22"/>
-            <w:szCs w:val="22"/>
-            <w:rPrChange w:id="79" w:author="Valentine Herrmann" w:date="2019-01-22T15:25:00Z">
-              <w:rPr>
-                <w:rFonts w:asciiTheme="minorHAnsi" w:hAnsiTheme="minorHAnsi" w:cstheme="minorHAnsi"/>
-                <w:color w:val="000000"/>
-                <w:sz w:val="22"/>
-                <w:szCs w:val="22"/>
-              </w:rPr>
-            </w:rPrChange>
-          </w:rPr>
-          <w:t xml:space="preserve"> that is the furthest from the spring</w:t>
-        </w:r>
-      </w:ins>
-      <w:ins w:id="80" w:author="Valentine Herrmann" w:date="2019-01-22T15:20:00Z">
-        <w:r>
-          <w:rPr>
-            <w:rFonts w:asciiTheme="minorHAnsi" w:hAnsiTheme="minorHAnsi" w:cstheme="minorHAnsi"/>
-            <w:color w:val="000000"/>
-            <w:sz w:val="22"/>
-            <w:szCs w:val="22"/>
-            <w:rPrChange w:id="81" w:author="Valentine Herrmann" w:date="2019-01-22T15:25:00Z">
-              <w:rPr>
-                <w:rFonts w:asciiTheme="minorHAnsi" w:hAnsiTheme="minorHAnsi" w:cstheme="minorHAnsi"/>
-                <w:color w:val="000000"/>
-                <w:sz w:val="22"/>
-                <w:szCs w:val="22"/>
-              </w:rPr>
-            </w:rPrChange>
-          </w:rPr>
-          <w:t xml:space="preserve">. This is so that </w:t>
-        </w:r>
-      </w:ins>
-      <w:ins w:id="82" w:author="Valentine Herrmann" w:date="2019-01-22T15:24:00Z">
-        <w:r>
-          <w:rPr>
-            <w:rFonts w:asciiTheme="minorHAnsi" w:hAnsiTheme="minorHAnsi" w:cstheme="minorHAnsi"/>
-            <w:color w:val="000000"/>
-            <w:sz w:val="22"/>
-            <w:szCs w:val="22"/>
-            <w:rPrChange w:id="83" w:author="Valentine Herrmann" w:date="2019-01-22T15:25:00Z">
-              <w:rPr>
-                <w:rFonts w:asciiTheme="minorHAnsi" w:hAnsiTheme="minorHAnsi" w:cstheme="minorHAnsi"/>
-                <w:color w:val="000000"/>
-                <w:sz w:val="22"/>
-                <w:szCs w:val="22"/>
-              </w:rPr>
-            </w:rPrChange>
-          </w:rPr>
-          <w:t xml:space="preserve">we can still measure the window in case the </w:t>
-        </w:r>
-      </w:ins>
-      <w:ins w:id="84" w:author="Valentine Herrmann" w:date="2019-01-22T15:20:00Z">
-        <w:r>
-          <w:rPr>
-            <w:rFonts w:asciiTheme="minorHAnsi" w:hAnsiTheme="minorHAnsi" w:cstheme="minorHAnsi"/>
-            <w:color w:val="000000"/>
-            <w:sz w:val="22"/>
-            <w:szCs w:val="22"/>
-            <w:rPrChange w:id="85" w:author="Valentine Herrmann" w:date="2019-01-22T15:25:00Z">
-              <w:rPr>
-                <w:rFonts w:asciiTheme="minorHAnsi" w:hAnsiTheme="minorHAnsi" w:cstheme="minorHAnsi"/>
-                <w:color w:val="000000"/>
-                <w:sz w:val="22"/>
-                <w:szCs w:val="22"/>
-              </w:rPr>
-            </w:rPrChange>
-          </w:rPr>
-          <w:t>tree shrinks in diamete</w:t>
-        </w:r>
-      </w:ins>
-      <w:ins w:id="86" w:author="Valentine Herrmann" w:date="2019-01-22T15:25:00Z">
-        <w:r>
-          <w:rPr>
-            <w:rFonts w:asciiTheme="minorHAnsi" w:hAnsiTheme="minorHAnsi" w:cstheme="minorHAnsi"/>
-            <w:color w:val="000000"/>
-            <w:sz w:val="22"/>
-            <w:szCs w:val="22"/>
-            <w:rPrChange w:id="87" w:author="Valentine Herrmann" w:date="2019-01-22T15:25:00Z">
-              <w:rPr>
-                <w:rFonts w:asciiTheme="minorHAnsi" w:hAnsiTheme="minorHAnsi" w:cstheme="minorHAnsi"/>
-                <w:color w:val="000000"/>
-                <w:sz w:val="22"/>
-                <w:szCs w:val="22"/>
-              </w:rPr>
-            </w:rPrChange>
-          </w:rPr>
-          <w:t>r</w:t>
-        </w:r>
-        <w:r>
-          <w:rPr>
-            <w:rFonts w:asciiTheme="minorHAnsi" w:hAnsiTheme="minorHAnsi" w:cstheme="minorHAnsi"/>
-            <w:color w:val="000000"/>
-            <w:sz w:val="22"/>
-            <w:szCs w:val="22"/>
-          </w:rPr>
-          <w:t>.</w:t>
-        </w:r>
-      </w:ins>
-      <w:bookmarkStart w:id="88" w:name="_GoBack"/>
-      <w:bookmarkEnd w:id="88"/>
+      </w:pPr>
+      <w:r>
+        <w:rPr>
+          <w:rFonts w:asciiTheme="minorHAnsi" w:hAnsiTheme="minorHAnsi" w:cstheme="minorHAnsi"/>
+          <w:color w:val="000000"/>
+          <w:sz w:val="22"/>
+          <w:szCs w:val="22"/>
+        </w:rPr>
+        <w:t xml:space="preserve">After making sure the band is well positioned around the tree and that the spring has room to contract in case the tree bole </w:t>
+      </w:r>
+      <w:proofErr w:type="spellStart"/>
+      <w:r>
+        <w:rPr>
+          <w:rFonts w:asciiTheme="minorHAnsi" w:hAnsiTheme="minorHAnsi" w:cstheme="minorHAnsi"/>
+          <w:color w:val="000000"/>
+          <w:sz w:val="22"/>
+          <w:szCs w:val="22"/>
+        </w:rPr>
+        <w:t>shinks</w:t>
+      </w:r>
+      <w:proofErr w:type="spellEnd"/>
+      <w:r>
+        <w:rPr>
+          <w:rFonts w:asciiTheme="minorHAnsi" w:hAnsiTheme="minorHAnsi" w:cstheme="minorHAnsi"/>
+          <w:color w:val="000000"/>
+          <w:sz w:val="22"/>
+          <w:szCs w:val="22"/>
+        </w:rPr>
+        <w:t xml:space="preserve">, cut the (not so loose anymore) end of the band </w:t>
+      </w:r>
+      <w:r>
+        <w:rPr>
+          <w:rFonts w:asciiTheme="minorHAnsi" w:hAnsiTheme="minorHAnsi" w:cstheme="minorHAnsi"/>
+          <w:color w:val="000000"/>
+          <w:sz w:val="22"/>
+          <w:szCs w:val="22"/>
+        </w:rPr>
+        <w:t>about 1cm from the edge of the window</w:t>
+      </w:r>
+      <w:r>
+        <w:rPr>
+          <w:rFonts w:asciiTheme="minorHAnsi" w:hAnsiTheme="minorHAnsi" w:cstheme="minorHAnsi"/>
+          <w:color w:val="000000"/>
+          <w:sz w:val="22"/>
+          <w:szCs w:val="22"/>
+        </w:rPr>
+        <w:t xml:space="preserve"> that is the furthest from the spring</w:t>
+      </w:r>
+      <w:r>
+        <w:rPr>
+          <w:rFonts w:asciiTheme="minorHAnsi" w:hAnsiTheme="minorHAnsi" w:cstheme="minorHAnsi"/>
+          <w:color w:val="000000"/>
+          <w:sz w:val="22"/>
+          <w:szCs w:val="22"/>
+        </w:rPr>
+        <w:t xml:space="preserve">. This is so that </w:t>
+      </w:r>
+      <w:r>
+        <w:rPr>
+          <w:rFonts w:asciiTheme="minorHAnsi" w:hAnsiTheme="minorHAnsi" w:cstheme="minorHAnsi"/>
+          <w:color w:val="000000"/>
+          <w:sz w:val="22"/>
+          <w:szCs w:val="22"/>
+        </w:rPr>
+        <w:t xml:space="preserve">we can still measure the window in case the </w:t>
+      </w:r>
+      <w:r>
+        <w:rPr>
+          <w:rFonts w:asciiTheme="minorHAnsi" w:hAnsiTheme="minorHAnsi" w:cstheme="minorHAnsi"/>
+          <w:color w:val="000000"/>
+          <w:sz w:val="22"/>
+          <w:szCs w:val="22"/>
+        </w:rPr>
+        <w:t>tree shrinks in diamete</w:t>
+      </w:r>
+      <w:r>
+        <w:rPr>
+          <w:rFonts w:asciiTheme="minorHAnsi" w:hAnsiTheme="minorHAnsi" w:cstheme="minorHAnsi"/>
+          <w:color w:val="000000"/>
+          <w:sz w:val="22"/>
+          <w:szCs w:val="22"/>
+        </w:rPr>
+        <w:t>r</w:t>
+      </w:r>
+      <w:r>
+        <w:rPr>
+          <w:rFonts w:asciiTheme="minorHAnsi" w:hAnsiTheme="minorHAnsi" w:cstheme="minorHAnsi"/>
+          <w:color w:val="000000"/>
+          <w:sz w:val="22"/>
+          <w:szCs w:val="22"/>
+        </w:rPr>
+        <w:t>.</w:t>
+      </w:r>
     </w:p>
     <w:p>
       <w:pPr>
@@ -2498,7 +2149,7 @@
         </w:rPr>
         <w:t xml:space="preserve">*These instructions are based off the updated </w:t>
       </w:r>
-      <w:hyperlink r:id="rId8" w:history="1">
+      <w:hyperlink r:id="rId7" w:history="1">
         <w:r>
           <w:rPr>
             <w:rStyle w:val="Hyperlink"/>
@@ -2557,6 +2208,269 @@
         <w:jc w:val="center"/>
         <w:rPr>
           <w:rFonts w:asciiTheme="minorHAnsi" w:hAnsiTheme="minorHAnsi" w:cstheme="minorHAnsi"/>
+          <w:color w:val="000000"/>
+        </w:rPr>
+      </w:pPr>
+    </w:p>
+    <w:p>
+      <w:pPr>
+        <w:pStyle w:val="NormalWeb"/>
+        <w:spacing w:before="0" w:beforeAutospacing="0" w:after="0" w:afterAutospacing="0"/>
+        <w:jc w:val="center"/>
+        <w:rPr>
+          <w:rFonts w:asciiTheme="minorHAnsi" w:hAnsiTheme="minorHAnsi" w:cstheme="minorHAnsi"/>
+          <w:color w:val="000000"/>
+        </w:rPr>
+      </w:pPr>
+    </w:p>
+    <w:p>
+      <w:pPr>
+        <w:pStyle w:val="NormalWeb"/>
+        <w:spacing w:before="0" w:beforeAutospacing="0" w:after="0" w:afterAutospacing="0"/>
+        <w:jc w:val="center"/>
+        <w:rPr>
+          <w:rFonts w:asciiTheme="minorHAnsi" w:hAnsiTheme="minorHAnsi" w:cstheme="minorHAnsi"/>
+          <w:color w:val="000000"/>
+        </w:rPr>
+      </w:pPr>
+    </w:p>
+    <w:p>
+      <w:pPr>
+        <w:pStyle w:val="NormalWeb"/>
+        <w:spacing w:before="0" w:beforeAutospacing="0" w:after="0" w:afterAutospacing="0"/>
+        <w:jc w:val="center"/>
+        <w:rPr>
+          <w:rFonts w:asciiTheme="minorHAnsi" w:hAnsiTheme="minorHAnsi" w:cstheme="minorHAnsi"/>
+          <w:color w:val="000000"/>
+        </w:rPr>
+      </w:pPr>
+    </w:p>
+    <w:p>
+      <w:pPr>
+        <w:pStyle w:val="NormalWeb"/>
+        <w:spacing w:before="0" w:beforeAutospacing="0" w:after="0" w:afterAutospacing="0"/>
+        <w:jc w:val="center"/>
+        <w:rPr>
+          <w:rFonts w:asciiTheme="minorHAnsi" w:hAnsiTheme="minorHAnsi" w:cstheme="minorHAnsi"/>
+          <w:color w:val="000000"/>
+        </w:rPr>
+      </w:pPr>
+    </w:p>
+    <w:p>
+      <w:pPr>
+        <w:pStyle w:val="NormalWeb"/>
+        <w:spacing w:before="0" w:beforeAutospacing="0" w:after="0" w:afterAutospacing="0"/>
+        <w:jc w:val="center"/>
+        <w:rPr>
+          <w:rFonts w:asciiTheme="minorHAnsi" w:hAnsiTheme="minorHAnsi" w:cstheme="minorHAnsi"/>
+          <w:color w:val="000000"/>
+        </w:rPr>
+      </w:pPr>
+    </w:p>
+    <w:p>
+      <w:pPr>
+        <w:pStyle w:val="NormalWeb"/>
+        <w:spacing w:before="0" w:beforeAutospacing="0" w:after="0" w:afterAutospacing="0"/>
+        <w:jc w:val="center"/>
+        <w:rPr>
+          <w:rFonts w:asciiTheme="minorHAnsi" w:hAnsiTheme="minorHAnsi" w:cstheme="minorHAnsi"/>
+          <w:color w:val="000000"/>
+        </w:rPr>
+      </w:pPr>
+    </w:p>
+    <w:p>
+      <w:pPr>
+        <w:pStyle w:val="NormalWeb"/>
+        <w:spacing w:before="0" w:beforeAutospacing="0" w:after="0" w:afterAutospacing="0"/>
+        <w:jc w:val="center"/>
+        <w:rPr>
+          <w:rFonts w:asciiTheme="minorHAnsi" w:hAnsiTheme="minorHAnsi" w:cstheme="minorHAnsi"/>
+          <w:color w:val="000000"/>
+        </w:rPr>
+      </w:pPr>
+    </w:p>
+    <w:p>
+      <w:pPr>
+        <w:pStyle w:val="NormalWeb"/>
+        <w:spacing w:before="0" w:beforeAutospacing="0" w:after="0" w:afterAutospacing="0"/>
+        <w:jc w:val="center"/>
+        <w:rPr>
+          <w:rFonts w:asciiTheme="minorHAnsi" w:hAnsiTheme="minorHAnsi" w:cstheme="minorHAnsi"/>
+          <w:color w:val="000000"/>
+        </w:rPr>
+      </w:pPr>
+    </w:p>
+    <w:p>
+      <w:pPr>
+        <w:pStyle w:val="NormalWeb"/>
+        <w:spacing w:before="0" w:beforeAutospacing="0" w:after="0" w:afterAutospacing="0"/>
+        <w:jc w:val="center"/>
+        <w:rPr>
+          <w:rFonts w:asciiTheme="minorHAnsi" w:hAnsiTheme="minorHAnsi" w:cstheme="minorHAnsi"/>
+          <w:color w:val="000000"/>
+        </w:rPr>
+      </w:pPr>
+    </w:p>
+    <w:p>
+      <w:pPr>
+        <w:pStyle w:val="NormalWeb"/>
+        <w:spacing w:before="0" w:beforeAutospacing="0" w:after="0" w:afterAutospacing="0"/>
+        <w:jc w:val="center"/>
+        <w:rPr>
+          <w:rFonts w:asciiTheme="minorHAnsi" w:hAnsiTheme="minorHAnsi" w:cstheme="minorHAnsi"/>
+          <w:color w:val="000000"/>
+        </w:rPr>
+      </w:pPr>
+    </w:p>
+    <w:p>
+      <w:pPr>
+        <w:pStyle w:val="NormalWeb"/>
+        <w:spacing w:before="0" w:beforeAutospacing="0" w:after="0" w:afterAutospacing="0"/>
+        <w:jc w:val="center"/>
+        <w:rPr>
+          <w:rFonts w:asciiTheme="minorHAnsi" w:hAnsiTheme="minorHAnsi" w:cstheme="minorHAnsi"/>
+          <w:color w:val="000000"/>
+        </w:rPr>
+      </w:pPr>
+    </w:p>
+    <w:p>
+      <w:pPr>
+        <w:pStyle w:val="NormalWeb"/>
+        <w:spacing w:before="0" w:beforeAutospacing="0" w:after="0" w:afterAutospacing="0"/>
+        <w:jc w:val="center"/>
+        <w:rPr>
+          <w:rFonts w:asciiTheme="minorHAnsi" w:hAnsiTheme="minorHAnsi" w:cstheme="minorHAnsi"/>
+          <w:color w:val="000000"/>
+        </w:rPr>
+      </w:pPr>
+    </w:p>
+    <w:p>
+      <w:pPr>
+        <w:pStyle w:val="NormalWeb"/>
+        <w:spacing w:before="0" w:beforeAutospacing="0" w:after="0" w:afterAutospacing="0"/>
+        <w:jc w:val="center"/>
+        <w:rPr>
+          <w:rFonts w:asciiTheme="minorHAnsi" w:hAnsiTheme="minorHAnsi" w:cstheme="minorHAnsi"/>
+          <w:color w:val="000000"/>
+        </w:rPr>
+      </w:pPr>
+    </w:p>
+    <w:p>
+      <w:pPr>
+        <w:pStyle w:val="NormalWeb"/>
+        <w:spacing w:before="0" w:beforeAutospacing="0" w:after="0" w:afterAutospacing="0"/>
+        <w:jc w:val="center"/>
+        <w:rPr>
+          <w:rFonts w:asciiTheme="minorHAnsi" w:hAnsiTheme="minorHAnsi" w:cstheme="minorHAnsi"/>
+          <w:color w:val="000000"/>
+        </w:rPr>
+      </w:pPr>
+    </w:p>
+    <w:p>
+      <w:pPr>
+        <w:pStyle w:val="NormalWeb"/>
+        <w:spacing w:before="0" w:beforeAutospacing="0" w:after="0" w:afterAutospacing="0"/>
+        <w:jc w:val="center"/>
+        <w:rPr>
+          <w:rFonts w:asciiTheme="minorHAnsi" w:hAnsiTheme="minorHAnsi" w:cstheme="minorHAnsi"/>
+          <w:color w:val="000000"/>
+        </w:rPr>
+      </w:pPr>
+    </w:p>
+    <w:p>
+      <w:pPr>
+        <w:pStyle w:val="NormalWeb"/>
+        <w:spacing w:before="0" w:beforeAutospacing="0" w:after="0" w:afterAutospacing="0"/>
+        <w:jc w:val="center"/>
+        <w:rPr>
+          <w:rFonts w:asciiTheme="minorHAnsi" w:hAnsiTheme="minorHAnsi" w:cstheme="minorHAnsi"/>
+          <w:color w:val="000000"/>
+        </w:rPr>
+      </w:pPr>
+    </w:p>
+    <w:p>
+      <w:pPr>
+        <w:pStyle w:val="NormalWeb"/>
+        <w:spacing w:before="0" w:beforeAutospacing="0" w:after="0" w:afterAutospacing="0"/>
+        <w:jc w:val="center"/>
+        <w:rPr>
+          <w:rFonts w:asciiTheme="minorHAnsi" w:hAnsiTheme="minorHAnsi" w:cstheme="minorHAnsi"/>
+          <w:color w:val="000000"/>
+        </w:rPr>
+      </w:pPr>
+    </w:p>
+    <w:p>
+      <w:pPr>
+        <w:pStyle w:val="NormalWeb"/>
+        <w:spacing w:before="0" w:beforeAutospacing="0" w:after="0" w:afterAutospacing="0"/>
+        <w:jc w:val="center"/>
+        <w:rPr>
+          <w:rFonts w:asciiTheme="minorHAnsi" w:hAnsiTheme="minorHAnsi" w:cstheme="minorHAnsi"/>
+          <w:color w:val="000000"/>
+        </w:rPr>
+      </w:pPr>
+    </w:p>
+    <w:p>
+      <w:pPr>
+        <w:pStyle w:val="NormalWeb"/>
+        <w:spacing w:before="0" w:beforeAutospacing="0" w:after="0" w:afterAutospacing="0"/>
+        <w:jc w:val="center"/>
+        <w:rPr>
+          <w:rFonts w:asciiTheme="minorHAnsi" w:hAnsiTheme="minorHAnsi" w:cstheme="minorHAnsi"/>
+          <w:color w:val="000000"/>
+        </w:rPr>
+      </w:pPr>
+    </w:p>
+    <w:p>
+      <w:pPr>
+        <w:pStyle w:val="NormalWeb"/>
+        <w:spacing w:before="0" w:beforeAutospacing="0" w:after="0" w:afterAutospacing="0"/>
+        <w:jc w:val="center"/>
+        <w:rPr>
+          <w:rFonts w:asciiTheme="minorHAnsi" w:hAnsiTheme="minorHAnsi" w:cstheme="minorHAnsi"/>
+          <w:color w:val="000000"/>
+        </w:rPr>
+      </w:pPr>
+    </w:p>
+    <w:p>
+      <w:pPr>
+        <w:pStyle w:val="NormalWeb"/>
+        <w:spacing w:before="0" w:beforeAutospacing="0" w:after="0" w:afterAutospacing="0"/>
+        <w:jc w:val="center"/>
+        <w:rPr>
+          <w:rFonts w:asciiTheme="minorHAnsi" w:hAnsiTheme="minorHAnsi" w:cstheme="minorHAnsi"/>
+          <w:color w:val="000000"/>
+        </w:rPr>
+      </w:pPr>
+    </w:p>
+    <w:p>
+      <w:pPr>
+        <w:pStyle w:val="NormalWeb"/>
+        <w:spacing w:before="0" w:beforeAutospacing="0" w:after="0" w:afterAutospacing="0"/>
+        <w:jc w:val="center"/>
+        <w:rPr>
+          <w:rFonts w:asciiTheme="minorHAnsi" w:hAnsiTheme="minorHAnsi" w:cstheme="minorHAnsi"/>
+          <w:color w:val="000000"/>
+        </w:rPr>
+      </w:pPr>
+    </w:p>
+    <w:p>
+      <w:pPr>
+        <w:pStyle w:val="NormalWeb"/>
+        <w:spacing w:before="0" w:beforeAutospacing="0" w:after="0" w:afterAutospacing="0"/>
+        <w:rPr>
+          <w:rFonts w:asciiTheme="minorHAnsi" w:hAnsiTheme="minorHAnsi" w:cstheme="minorHAnsi"/>
+          <w:color w:val="000000"/>
+        </w:rPr>
+      </w:pPr>
+    </w:p>
+    <w:p>
+      <w:pPr>
+        <w:pStyle w:val="NormalWeb"/>
+        <w:spacing w:before="0" w:beforeAutospacing="0" w:after="0" w:afterAutospacing="0"/>
+        <w:jc w:val="center"/>
+        <w:rPr>
+          <w:rFonts w:asciiTheme="minorHAnsi" w:hAnsiTheme="minorHAnsi" w:cstheme="minorHAnsi"/>
         </w:rPr>
       </w:pPr>
       <w:r>
@@ -2686,7 +2600,27 @@
           <w:sz w:val="22"/>
           <w:szCs w:val="20"/>
         </w:rPr>
-        <w:t xml:space="preserve"> = dendrometer bands</w:t>
+        <w:t xml:space="preserve"> = </w:t>
+      </w:r>
+      <w:proofErr w:type="spellStart"/>
+      <w:r>
+        <w:rPr>
+          <w:rFonts w:asciiTheme="minorHAnsi" w:hAnsiTheme="minorHAnsi" w:cstheme="minorHAnsi"/>
+          <w:color w:val="000000"/>
+          <w:sz w:val="22"/>
+          <w:szCs w:val="20"/>
+        </w:rPr>
+        <w:t>dendrometer</w:t>
+      </w:r>
+      <w:proofErr w:type="spellEnd"/>
+      <w:r>
+        <w:rPr>
+          <w:rFonts w:asciiTheme="minorHAnsi" w:hAnsiTheme="minorHAnsi" w:cstheme="minorHAnsi"/>
+          <w:color w:val="000000"/>
+          <w:sz w:val="22"/>
+          <w:szCs w:val="20"/>
+        </w:rPr>
+        <w:t xml:space="preserve"> bands</w:t>
       </w:r>
     </w:p>
     <w:p>
@@ -2706,6 +2640,7 @@
         </w:rPr>
       </w:pPr>
       <w:proofErr w:type="spellStart"/>
+      <w:proofErr w:type="gramStart"/>
       <w:r>
         <w:rPr>
           <w:rFonts w:asciiTheme="minorHAnsi" w:hAnsiTheme="minorHAnsi" w:cstheme="minorHAnsi"/>
@@ -2716,14 +2651,51 @@
         <w:t>dcm</w:t>
       </w:r>
       <w:proofErr w:type="spellEnd"/>
-      <w:r>
-        <w:rPr>
-          <w:rFonts w:asciiTheme="minorHAnsi" w:hAnsiTheme="minorHAnsi" w:cstheme="minorHAnsi"/>
-          <w:color w:val="000000"/>
-          <w:sz w:val="22"/>
-          <w:szCs w:val="20"/>
-        </w:rPr>
-        <w:t xml:space="preserve"> = diameter cm. These are the cm measurements on a DBH tape that measure the DBH. Creating a </w:t>
+      <w:proofErr w:type="gramEnd"/>
+      <w:r>
+        <w:rPr>
+          <w:rFonts w:asciiTheme="minorHAnsi" w:hAnsiTheme="minorHAnsi" w:cstheme="minorHAnsi"/>
+          <w:color w:val="000000"/>
+          <w:sz w:val="22"/>
+          <w:szCs w:val="20"/>
+        </w:rPr>
+        <w:t xml:space="preserve"> = diameter cm. These are the cm measurements on </w:t>
+      </w:r>
+      <w:r>
+        <w:rPr>
+          <w:rFonts w:asciiTheme="minorHAnsi" w:hAnsiTheme="minorHAnsi" w:cstheme="minorHAnsi"/>
+          <w:color w:val="000000"/>
+          <w:sz w:val="22"/>
+          <w:szCs w:val="20"/>
+        </w:rPr>
+        <w:t>the diameter</w:t>
+      </w:r>
+      <w:r>
+        <w:rPr>
+          <w:rFonts w:asciiTheme="minorHAnsi" w:hAnsiTheme="minorHAnsi" w:cstheme="minorHAnsi"/>
+          <w:color w:val="000000"/>
+          <w:sz w:val="22"/>
+          <w:szCs w:val="20"/>
+        </w:rPr>
+        <w:t xml:space="preserve"> </w:t>
+      </w:r>
+      <w:r>
+        <w:rPr>
+          <w:rFonts w:asciiTheme="minorHAnsi" w:hAnsiTheme="minorHAnsi" w:cstheme="minorHAnsi"/>
+          <w:color w:val="000000"/>
+          <w:sz w:val="22"/>
+          <w:szCs w:val="20"/>
+        </w:rPr>
+        <w:t>side of the DBH tape</w:t>
+      </w:r>
+      <w:r>
+        <w:rPr>
+          <w:rFonts w:asciiTheme="minorHAnsi" w:hAnsiTheme="minorHAnsi" w:cstheme="minorHAnsi"/>
+          <w:color w:val="000000"/>
+          <w:sz w:val="22"/>
+          <w:szCs w:val="20"/>
+        </w:rPr>
+        <w:t xml:space="preserve">. Creating a </w:t>
       </w:r>
       <w:proofErr w:type="spellStart"/>
       <w:r>
@@ -2746,6 +2718,7 @@
         <w:t xml:space="preserve"> uses both </w:t>
       </w:r>
       <w:proofErr w:type="spellStart"/>
+      <w:proofErr w:type="gramStart"/>
       <w:r>
         <w:rPr>
           <w:rFonts w:asciiTheme="minorHAnsi" w:hAnsiTheme="minorHAnsi" w:cstheme="minorHAnsi"/>
@@ -2756,6 +2729,7 @@
         <w:t>dcm</w:t>
       </w:r>
       <w:proofErr w:type="spellEnd"/>
+      <w:proofErr w:type="gramEnd"/>
       <w:r>
         <w:rPr>
           <w:rFonts w:asciiTheme="minorHAnsi" w:hAnsiTheme="minorHAnsi" w:cstheme="minorHAnsi"/>
@@ -2771,7 +2745,7 @@
         <w:pStyle w:val="NormalWeb"/>
         <w:numPr>
           <w:ilvl w:val="1"/>
-          <w:numId w:val="6"/>
+          <w:numId w:val="5"/>
         </w:numPr>
         <w:spacing w:before="0" w:beforeAutospacing="0" w:after="0" w:afterAutospacing="0"/>
         <w:textAlignment w:val="baseline"/>
@@ -2820,104 +2794,34 @@
           <w:sz w:val="22"/>
           <w:szCs w:val="20"/>
         </w:rPr>
-        <w:t xml:space="preserve"> &gt; 1 cm</w:t>
-      </w:r>
-    </w:p>
-    <w:p>
-      <w:pPr>
-        <w:pStyle w:val="NormalWeb"/>
-        <w:numPr>
-          <w:ilvl w:val="1"/>
-          <w:numId w:val="6"/>
-        </w:numPr>
-        <w:spacing w:before="0" w:beforeAutospacing="0" w:after="0" w:afterAutospacing="0"/>
-        <w:textAlignment w:val="baseline"/>
-        <w:rPr>
-          <w:rFonts w:asciiTheme="minorHAnsi" w:hAnsiTheme="minorHAnsi" w:cstheme="minorHAnsi"/>
-          <w:color w:val="000000"/>
-          <w:sz w:val="22"/>
-          <w:szCs w:val="20"/>
-        </w:rPr>
-      </w:pPr>
-      <w:r>
-        <w:rPr>
-          <w:rFonts w:asciiTheme="minorHAnsi" w:hAnsiTheme="minorHAnsi" w:cstheme="minorHAnsi"/>
-          <w:b/>
-          <w:bCs/>
-          <w:color w:val="000000"/>
-          <w:sz w:val="22"/>
-          <w:szCs w:val="20"/>
-        </w:rPr>
-        <w:t xml:space="preserve">Caution: </w:t>
-      </w:r>
-      <w:r>
-        <w:rPr>
-          <w:rFonts w:asciiTheme="minorHAnsi" w:hAnsiTheme="minorHAnsi" w:cstheme="minorHAnsi"/>
-          <w:color w:val="000000"/>
-          <w:sz w:val="22"/>
-          <w:szCs w:val="20"/>
-        </w:rPr>
-        <w:t xml:space="preserve">DBH measurements are </w:t>
-      </w:r>
-      <w:proofErr w:type="gramStart"/>
-      <w:r>
-        <w:rPr>
-          <w:rFonts w:asciiTheme="minorHAnsi" w:hAnsiTheme="minorHAnsi" w:cstheme="minorHAnsi"/>
-          <w:color w:val="000000"/>
-          <w:sz w:val="22"/>
-          <w:szCs w:val="20"/>
-        </w:rPr>
-        <w:t>by definition in</w:t>
-      </w:r>
-      <w:proofErr w:type="gramEnd"/>
-      <w:r>
-        <w:rPr>
-          <w:rFonts w:asciiTheme="minorHAnsi" w:hAnsiTheme="minorHAnsi" w:cstheme="minorHAnsi"/>
-          <w:color w:val="000000"/>
-          <w:sz w:val="22"/>
-          <w:szCs w:val="20"/>
-        </w:rPr>
         <w:t xml:space="preserve"> </w:t>
       </w:r>
-      <w:proofErr w:type="spellStart"/>
-      <w:r>
-        <w:rPr>
-          <w:rFonts w:asciiTheme="minorHAnsi" w:hAnsiTheme="minorHAnsi" w:cstheme="minorHAnsi"/>
-          <w:color w:val="000000"/>
-          <w:sz w:val="22"/>
-          <w:szCs w:val="20"/>
-        </w:rPr>
-        <w:t>dcm</w:t>
-      </w:r>
-      <w:proofErr w:type="spellEnd"/>
-      <w:r>
-        <w:rPr>
-          <w:rFonts w:asciiTheme="minorHAnsi" w:hAnsiTheme="minorHAnsi" w:cstheme="minorHAnsi"/>
-          <w:color w:val="000000"/>
-          <w:sz w:val="22"/>
-          <w:szCs w:val="20"/>
-        </w:rPr>
-        <w:t xml:space="preserve"> and </w:t>
-      </w:r>
-      <w:proofErr w:type="spellStart"/>
-      <w:r>
-        <w:rPr>
-          <w:rFonts w:asciiTheme="minorHAnsi" w:hAnsiTheme="minorHAnsi" w:cstheme="minorHAnsi"/>
-          <w:color w:val="000000"/>
-          <w:sz w:val="22"/>
-          <w:szCs w:val="20"/>
-        </w:rPr>
-        <w:t>dmm</w:t>
-      </w:r>
-      <w:proofErr w:type="spellEnd"/>
-      <w:r>
-        <w:rPr>
-          <w:rFonts w:asciiTheme="minorHAnsi" w:hAnsiTheme="minorHAnsi" w:cstheme="minorHAnsi"/>
-          <w:color w:val="000000"/>
-          <w:sz w:val="22"/>
-          <w:szCs w:val="20"/>
-        </w:rPr>
-        <w:t>, but often they are written as just mm or cm. Be aware of this.</w:t>
+      <w:r>
+        <w:rPr>
+          <w:rFonts w:asciiTheme="minorHAnsi" w:hAnsiTheme="minorHAnsi" w:cstheme="minorHAnsi"/>
+          <w:color w:val="000000"/>
+          <w:sz w:val="22"/>
+          <w:szCs w:val="20"/>
+        </w:rPr>
+        <w:t>=</w:t>
+      </w:r>
+      <w:r>
+        <w:rPr>
+          <w:rFonts w:asciiTheme="minorHAnsi" w:hAnsiTheme="minorHAnsi" w:cstheme="minorHAnsi"/>
+          <w:color w:val="000000"/>
+          <w:sz w:val="22"/>
+          <w:szCs w:val="20"/>
+        </w:rPr>
+        <w:t xml:space="preserve"> 1 cm</w:t>
+      </w:r>
+      <w:r>
+        <w:rPr>
+          <w:rFonts w:asciiTheme="minorHAnsi" w:hAnsiTheme="minorHAnsi" w:cstheme="minorHAnsi"/>
+          <w:color w:val="000000"/>
+          <w:sz w:val="22"/>
+          <w:szCs w:val="20"/>
+        </w:rPr>
+        <w:t xml:space="preserve"> * pi</w:t>
       </w:r>
     </w:p>
     <w:p>
@@ -2925,7 +2829,7 @@
         <w:pStyle w:val="NormalWeb"/>
         <w:numPr>
           <w:ilvl w:val="0"/>
-          <w:numId w:val="6"/>
+          <w:numId w:val="5"/>
         </w:numPr>
         <w:spacing w:before="0" w:beforeAutospacing="0" w:after="0" w:afterAutospacing="0"/>
         <w:textAlignment w:val="baseline"/>
@@ -3425,19 +3329,114 @@
       <w:r>
         <w:rPr>
           <w:rFonts w:asciiTheme="minorHAnsi" w:hAnsiTheme="minorHAnsi" w:cstheme="minorHAnsi"/>
+          <w:b/>
+          <w:bCs/>
+          <w:color w:val="000000"/>
+          <w:sz w:val="22"/>
+          <w:szCs w:val="20"/>
+          <w:u w:val="single"/>
+        </w:rPr>
+        <w:t>Instructions</w:t>
+      </w:r>
+      <w:r>
+        <w:rPr>
+          <w:rFonts w:asciiTheme="minorHAnsi" w:hAnsiTheme="minorHAnsi" w:cstheme="minorHAnsi"/>
+          <w:b/>
+          <w:bCs/>
+          <w:color w:val="000000"/>
+          <w:sz w:val="20"/>
+          <w:szCs w:val="20"/>
+          <w:u w:val="single"/>
+        </w:rPr>
+        <w:t xml:space="preserve"> </w:t>
+      </w:r>
+      <w:r>
+        <w:rPr>
+          <w:rFonts w:asciiTheme="minorHAnsi" w:hAnsiTheme="minorHAnsi" w:cstheme="minorHAnsi"/>
+          <w:b/>
+          <w:bCs/>
+          <w:color w:val="000000"/>
+          <w:sz w:val="22"/>
+          <w:szCs w:val="20"/>
+          <w:u w:val="single"/>
+        </w:rPr>
+        <w:t>for office</w:t>
+      </w:r>
+    </w:p>
+    <w:p>
+      <w:pPr>
+        <w:pStyle w:val="NormalWeb"/>
+        <w:numPr>
+          <w:ilvl w:val="0"/>
+          <w:numId w:val="8"/>
+        </w:numPr>
+        <w:spacing w:before="0" w:beforeAutospacing="0" w:after="0" w:afterAutospacing="0"/>
+        <w:textAlignment w:val="baseline"/>
+        <w:rPr>
+          <w:rFonts w:asciiTheme="minorHAnsi" w:hAnsiTheme="minorHAnsi" w:cstheme="minorHAnsi"/>
+          <w:color w:val="000000"/>
+          <w:sz w:val="22"/>
+          <w:szCs w:val="20"/>
+        </w:rPr>
+      </w:pPr>
+      <w:r>
+        <w:rPr>
+          <w:rFonts w:asciiTheme="minorHAnsi" w:hAnsiTheme="minorHAnsi" w:cstheme="minorHAnsi"/>
+          <w:b/>
+          <w:color w:val="000000"/>
+          <w:sz w:val="22"/>
+          <w:szCs w:val="20"/>
+        </w:rPr>
+        <w:t>BEFORE</w:t>
+      </w:r>
+      <w:r>
+        <w:rPr>
+          <w:rFonts w:asciiTheme="minorHAnsi" w:hAnsiTheme="minorHAnsi" w:cstheme="minorHAnsi"/>
+          <w:color w:val="000000"/>
+          <w:sz w:val="22"/>
+          <w:szCs w:val="20"/>
+        </w:rPr>
+        <w:t xml:space="preserve"> starting to build, check stash of pre-made and pre-measured bands and use whatever you can of those first.</w:t>
+      </w:r>
+      <w:r>
+        <w:rPr>
+          <w:rFonts w:asciiTheme="minorHAnsi" w:hAnsiTheme="minorHAnsi" w:cstheme="minorHAnsi"/>
+          <w:color w:val="000000"/>
+          <w:sz w:val="22"/>
+          <w:szCs w:val="22"/>
+        </w:rPr>
+        <w:t xml:space="preserve"> </w:t>
+      </w:r>
+    </w:p>
+    <w:p>
+      <w:pPr>
+        <w:pStyle w:val="NormalWeb"/>
+        <w:spacing w:before="0" w:beforeAutospacing="0" w:after="0" w:afterAutospacing="0"/>
+        <w:ind w:left="720"/>
+        <w:textAlignment w:val="baseline"/>
+        <w:rPr>
+          <w:rFonts w:asciiTheme="minorHAnsi" w:hAnsiTheme="minorHAnsi" w:cstheme="minorHAnsi"/>
+          <w:color w:val="000000"/>
+          <w:sz w:val="22"/>
+          <w:szCs w:val="20"/>
+        </w:rPr>
+      </w:pPr>
+      <w:r>
+        <w:rPr>
+          <w:rFonts w:asciiTheme="minorHAnsi" w:hAnsiTheme="minorHAnsi" w:cstheme="minorHAnsi"/>
           <w:noProof/>
           <w:color w:val="000000"/>
           <w:sz w:val="22"/>
           <w:szCs w:val="22"/>
         </w:rPr>
         <w:drawing>
-          <wp:anchor distT="0" distB="0" distL="114300" distR="114300" simplePos="0" relativeHeight="251658240" behindDoc="1" locked="0" layoutInCell="1" allowOverlap="1" wp14:anchorId="092B88D0" wp14:editId="4799F99E">
+          <wp:anchor distT="0" distB="0" distL="114300" distR="114300" simplePos="0" relativeHeight="251658240" behindDoc="1" locked="0" layoutInCell="1" allowOverlap="1" wp14:anchorId="092B88D0" wp14:editId="09E12D81">
             <wp:simplePos x="0" y="0"/>
             <wp:positionH relativeFrom="margin">
-              <wp:posOffset>3333750</wp:posOffset>
+              <wp:posOffset>3606146</wp:posOffset>
             </wp:positionH>
             <wp:positionV relativeFrom="paragraph">
-              <wp:posOffset>12700</wp:posOffset>
+              <wp:posOffset>101202</wp:posOffset>
             </wp:positionV>
             <wp:extent cx="1704975" cy="2273300"/>
             <wp:effectExtent l="190500" t="190500" r="200025" b="184150"/>
@@ -3454,7 +3453,7 @@
                     <pic:cNvPicPr/>
                   </pic:nvPicPr>
                   <pic:blipFill>
-                    <a:blip r:embed="rId9" cstate="print">
+                    <a:blip r:embed="rId8" cstate="print">
                       <a:extLst>
                         <a:ext uri="{28A0092B-C50C-407E-A947-70E740481C1C}">
                           <a14:useLocalDpi xmlns:a14="http://schemas.microsoft.com/office/drawing/2010/main" val="0"/>
@@ -3496,42 +3495,6 @@
           </wp:anchor>
         </w:drawing>
       </w:r>
-      <w:r>
-        <w:rPr>
-          <w:rFonts w:asciiTheme="minorHAnsi" w:hAnsiTheme="minorHAnsi" w:cstheme="minorHAnsi"/>
-          <w:b/>
-          <w:bCs/>
-          <w:color w:val="000000"/>
-          <w:sz w:val="22"/>
-          <w:szCs w:val="20"/>
-          <w:u w:val="single"/>
-        </w:rPr>
-        <w:t>Instructions</w:t>
-      </w:r>
-      <w:r>
-        <w:rPr>
-          <w:rFonts w:asciiTheme="minorHAnsi" w:hAnsiTheme="minorHAnsi" w:cstheme="minorHAnsi"/>
-          <w:b/>
-          <w:bCs/>
-          <w:color w:val="000000"/>
-          <w:sz w:val="20"/>
-          <w:szCs w:val="20"/>
-          <w:u w:val="single"/>
-        </w:rPr>
-        <w:t xml:space="preserve"> </w:t>
-      </w:r>
-      <w:r>
-        <w:rPr>
-          <w:rFonts w:asciiTheme="minorHAnsi" w:hAnsiTheme="minorHAnsi" w:cstheme="minorHAnsi"/>
-          <w:b/>
-          <w:bCs/>
-          <w:color w:val="000000"/>
-          <w:sz w:val="22"/>
-          <w:szCs w:val="20"/>
-          <w:u w:val="single"/>
-        </w:rPr>
-        <w:t>for office</w:t>
-      </w:r>
     </w:p>
     <w:p>
       <w:pPr>
@@ -3570,14 +3533,25 @@
           <w:szCs w:val="22"/>
         </w:rPr>
       </w:pPr>
-      <w:r>
-        <w:rPr>
-          <w:rFonts w:asciiTheme="minorHAnsi" w:hAnsiTheme="minorHAnsi" w:cstheme="minorHAnsi"/>
-          <w:color w:val="000000"/>
-          <w:sz w:val="22"/>
-          <w:szCs w:val="22"/>
-        </w:rPr>
-        <w:t xml:space="preserve">it is the length you want (in </w:t>
+      <w:proofErr w:type="gramStart"/>
+      <w:r>
+        <w:rPr>
+          <w:rFonts w:asciiTheme="minorHAnsi" w:hAnsiTheme="minorHAnsi" w:cstheme="minorHAnsi"/>
+          <w:color w:val="000000"/>
+          <w:sz w:val="22"/>
+          <w:szCs w:val="22"/>
+        </w:rPr>
+        <w:t>it</w:t>
+      </w:r>
+      <w:proofErr w:type="gramEnd"/>
+      <w:r>
+        <w:rPr>
+          <w:rFonts w:asciiTheme="minorHAnsi" w:hAnsiTheme="minorHAnsi" w:cstheme="minorHAnsi"/>
+          <w:color w:val="000000"/>
+          <w:sz w:val="22"/>
+          <w:szCs w:val="22"/>
+        </w:rPr>
+        <w:t xml:space="preserve"> is the length you want (in </w:t>
       </w:r>
       <w:proofErr w:type="spellStart"/>
       <w:r>
@@ -3702,6 +3676,22 @@
           <w:rFonts w:asciiTheme="minorHAnsi" w:hAnsiTheme="minorHAnsi" w:cstheme="minorHAnsi"/>
         </w:rPr>
       </w:pPr>
+    </w:p>
+    <w:p>
+      <w:pPr>
+        <w:pStyle w:val="NormalWeb"/>
+        <w:numPr>
+          <w:ilvl w:val="0"/>
+          <w:numId w:val="8"/>
+        </w:numPr>
+        <w:spacing w:before="0" w:beforeAutospacing="0" w:after="0" w:afterAutospacing="0"/>
+        <w:rPr>
+          <w:rFonts w:asciiTheme="minorHAnsi" w:hAnsiTheme="minorHAnsi" w:cstheme="minorHAnsi"/>
+          <w:color w:val="000000"/>
+          <w:sz w:val="22"/>
+          <w:szCs w:val="22"/>
+        </w:rPr>
+      </w:pPr>
       <w:r>
         <w:rPr>
           <w:rFonts w:asciiTheme="minorHAnsi" w:hAnsiTheme="minorHAnsi" w:cstheme="minorHAnsi"/>
@@ -3711,16 +3701,16 @@
           <w:szCs w:val="22"/>
         </w:rPr>
         <w:drawing>
-          <wp:anchor distT="0" distB="0" distL="114300" distR="114300" simplePos="0" relativeHeight="251659264" behindDoc="1" locked="0" layoutInCell="1" allowOverlap="1" wp14:anchorId="26FA63BA" wp14:editId="0CC2DCFE">
+          <wp:anchor distT="0" distB="0" distL="114300" distR="114300" simplePos="0" relativeHeight="251659264" behindDoc="1" locked="0" layoutInCell="1" allowOverlap="1" wp14:anchorId="26FA63BA" wp14:editId="01D76762">
             <wp:simplePos x="0" y="0"/>
             <wp:positionH relativeFrom="margin">
-              <wp:posOffset>2876550</wp:posOffset>
+              <wp:posOffset>3152140</wp:posOffset>
             </wp:positionH>
             <wp:positionV relativeFrom="paragraph">
-              <wp:posOffset>160655</wp:posOffset>
+              <wp:posOffset>64172</wp:posOffset>
             </wp:positionV>
-            <wp:extent cx="3095625" cy="2321719"/>
-            <wp:effectExtent l="190500" t="190500" r="180975" b="193040"/>
+            <wp:extent cx="2822458" cy="2116844"/>
+            <wp:effectExtent l="190500" t="190500" r="187960" b="188595"/>
             <wp:wrapNone/>
             <wp:docPr id="2" name="Picture 2"/>
             <wp:cNvGraphicFramePr>
@@ -3734,7 +3724,7 @@
                     <pic:cNvPicPr/>
                   </pic:nvPicPr>
                   <pic:blipFill>
-                    <a:blip r:embed="rId10" cstate="print">
+                    <a:blip r:embed="rId9" cstate="print">
                       <a:extLst>
                         <a:ext uri="{28A0092B-C50C-407E-A947-70E740481C1C}">
                           <a14:useLocalDpi xmlns:a14="http://schemas.microsoft.com/office/drawing/2010/main" val="0"/>
@@ -3748,7 +3738,7 @@
                   <pic:spPr>
                     <a:xfrm>
                       <a:off x="0" y="0"/>
-                      <a:ext cx="3095625" cy="2321719"/>
+                      <a:ext cx="2822458" cy="2116844"/>
                     </a:xfrm>
                     <a:prstGeom prst="rect">
                       <a:avLst/>
@@ -3776,22 +3766,6 @@
           </wp:anchor>
         </w:drawing>
       </w:r>
-    </w:p>
-    <w:p>
-      <w:pPr>
-        <w:pStyle w:val="NormalWeb"/>
-        <w:numPr>
-          <w:ilvl w:val="0"/>
-          <w:numId w:val="8"/>
-        </w:numPr>
-        <w:spacing w:before="0" w:beforeAutospacing="0" w:after="0" w:afterAutospacing="0"/>
-        <w:rPr>
-          <w:rFonts w:asciiTheme="minorHAnsi" w:hAnsiTheme="minorHAnsi" w:cstheme="minorHAnsi"/>
-          <w:color w:val="000000"/>
-          <w:sz w:val="22"/>
-          <w:szCs w:val="22"/>
-        </w:rPr>
-      </w:pPr>
       <w:r>
         <w:rPr>
           <w:rFonts w:asciiTheme="minorHAnsi" w:hAnsiTheme="minorHAnsi" w:cstheme="minorHAnsi"/>
@@ -3928,20 +3902,6 @@
       <w:pPr>
         <w:pStyle w:val="NormalWeb"/>
         <w:spacing w:before="0" w:beforeAutospacing="0" w:after="0" w:afterAutospacing="0"/>
-        <w:ind w:left="720"/>
-        <w:rPr>
-          <w:rFonts w:asciiTheme="minorHAnsi" w:hAnsiTheme="minorHAnsi" w:cstheme="minorHAnsi"/>
-          <w:color w:val="000000"/>
-          <w:sz w:val="22"/>
-          <w:szCs w:val="22"/>
-        </w:rPr>
-      </w:pPr>
-    </w:p>
-    <w:p>
-      <w:pPr>
-        <w:pStyle w:val="NormalWeb"/>
-        <w:spacing w:before="0" w:beforeAutospacing="0" w:after="0" w:afterAutospacing="0"/>
-        <w:ind w:left="720"/>
         <w:rPr>
           <w:rFonts w:asciiTheme="minorHAnsi" w:hAnsiTheme="minorHAnsi" w:cstheme="minorHAnsi"/>
           <w:color w:val="000000"/>
@@ -4050,7 +4010,7 @@
                     <pic:cNvPicPr/>
                   </pic:nvPicPr>
                   <pic:blipFill>
-                    <a:blip r:embed="rId11" cstate="print">
+                    <a:blip r:embed="rId10" cstate="print">
                       <a:extLst>
                         <a:ext uri="{28A0092B-C50C-407E-A947-70E740481C1C}">
                           <a14:useLocalDpi xmlns:a14="http://schemas.microsoft.com/office/drawing/2010/main" val="0"/>
@@ -4137,7 +4097,7 @@
                     <pic:cNvPicPr/>
                   </pic:nvPicPr>
                   <pic:blipFill>
-                    <a:blip r:embed="rId12" cstate="print">
+                    <a:blip r:embed="rId11" cstate="print">
                       <a:extLst>
                         <a:ext uri="{28A0092B-C50C-407E-A947-70E740481C1C}">
                           <a14:useLocalDpi xmlns:a14="http://schemas.microsoft.com/office/drawing/2010/main" val="0"/>
@@ -4487,7 +4447,25 @@
           <w:sz w:val="22"/>
           <w:szCs w:val="22"/>
         </w:rPr>
-        <w:t>. Fold over again for Step 4 (so folded twice in total).</w:t>
+        <w:t xml:space="preserve">. Fold over again for Step </w:t>
+      </w:r>
+      <w:r>
+        <w:rPr>
+          <w:rFonts w:asciiTheme="minorHAnsi" w:hAnsiTheme="minorHAnsi" w:cstheme="minorHAnsi"/>
+          <w:color w:val="000000"/>
+          <w:sz w:val="22"/>
+          <w:szCs w:val="22"/>
+        </w:rPr>
+        <w:t>5</w:t>
+      </w:r>
+      <w:r>
+        <w:rPr>
+          <w:rFonts w:asciiTheme="minorHAnsi" w:hAnsiTheme="minorHAnsi" w:cstheme="minorHAnsi"/>
+          <w:color w:val="000000"/>
+          <w:sz w:val="22"/>
+          <w:szCs w:val="22"/>
+        </w:rPr>
+        <w:t xml:space="preserve"> (so folded twice in total).</w:t>
       </w:r>
     </w:p>
     <w:p>
@@ -4606,7 +4584,7 @@
                     <pic:cNvPicPr/>
                   </pic:nvPicPr>
                   <pic:blipFill>
-                    <a:blip r:embed="rId13" cstate="print">
+                    <a:blip r:embed="rId12" cstate="print">
                       <a:extLst>
                         <a:ext uri="{28A0092B-C50C-407E-A947-70E740481C1C}">
                           <a14:useLocalDpi xmlns:a14="http://schemas.microsoft.com/office/drawing/2010/main" val="0"/>
@@ -4884,7 +4862,7 @@
                     <pic:cNvPicPr/>
                   </pic:nvPicPr>
                   <pic:blipFill>
-                    <a:blip r:embed="rId14" cstate="print">
+                    <a:blip r:embed="rId13" cstate="print">
                       <a:extLst>
                         <a:ext uri="{28A0092B-C50C-407E-A947-70E740481C1C}">
                           <a14:useLocalDpi xmlns:a14="http://schemas.microsoft.com/office/drawing/2010/main" val="0"/>
@@ -5218,7 +5196,16 @@
           <w:sz w:val="22"/>
           <w:szCs w:val="22"/>
         </w:rPr>
-        <w:t>Punch holes where the dots are, and fold as folded in step 3.</w:t>
+        <w:t>Punch holes where the dots are</w:t>
+      </w:r>
+      <w:r>
+        <w:rPr>
+          <w:rFonts w:asciiTheme="minorHAnsi" w:hAnsiTheme="minorHAnsi" w:cstheme="minorHAnsi"/>
+          <w:color w:val="000000"/>
+          <w:sz w:val="22"/>
+          <w:szCs w:val="22"/>
+        </w:rPr>
+        <w:t>.</w:t>
       </w:r>
     </w:p>
     <w:p>
@@ -5276,7 +5263,7 @@
                     <pic:cNvPicPr/>
                   </pic:nvPicPr>
                   <pic:blipFill>
-                    <a:blip r:embed="rId15" cstate="print">
+                    <a:blip r:embed="rId14" cstate="print">
                       <a:extLst>
                         <a:ext uri="{28A0092B-C50C-407E-A947-70E740481C1C}">
                           <a14:useLocalDpi xmlns:a14="http://schemas.microsoft.com/office/drawing/2010/main" val="0"/>
@@ -5495,55 +5482,6 @@
           <w:rFonts w:asciiTheme="minorHAnsi" w:hAnsiTheme="minorHAnsi" w:cstheme="minorHAnsi"/>
         </w:rPr>
       </w:pPr>
-    </w:p>
-    <w:p>
-      <w:pPr>
-        <w:pStyle w:val="NormalWeb"/>
-        <w:numPr>
-          <w:ilvl w:val="0"/>
-          <w:numId w:val="8"/>
-        </w:numPr>
-        <w:spacing w:before="0" w:beforeAutospacing="0" w:after="0" w:afterAutospacing="0"/>
-        <w:rPr>
-          <w:rFonts w:asciiTheme="minorHAnsi" w:hAnsiTheme="minorHAnsi" w:cstheme="minorHAnsi"/>
-          <w:color w:val="000000"/>
-          <w:sz w:val="22"/>
-          <w:szCs w:val="22"/>
-        </w:rPr>
-      </w:pPr>
-      <w:r>
-        <w:rPr>
-          <w:rFonts w:asciiTheme="minorHAnsi" w:hAnsiTheme="minorHAnsi" w:cstheme="minorHAnsi"/>
-          <w:color w:val="000000"/>
-          <w:sz w:val="22"/>
-          <w:szCs w:val="22"/>
-        </w:rPr>
-        <w:t>Using the other side of the DBH tape, measure 1.5-2 cm (normal cm!) from furthest hole from band edge, mark a line on the bottom of the band that goes vertically halfway up the band.</w:t>
-      </w:r>
-    </w:p>
-    <w:p>
-      <w:pPr>
-        <w:pStyle w:val="NormalWeb"/>
-        <w:spacing w:before="0" w:beforeAutospacing="0" w:after="0" w:afterAutospacing="0"/>
-        <w:rPr>
-          <w:rFonts w:asciiTheme="minorHAnsi" w:hAnsiTheme="minorHAnsi" w:cstheme="minorHAnsi"/>
-          <w:color w:val="000000"/>
-          <w:sz w:val="22"/>
-          <w:szCs w:val="22"/>
-        </w:rPr>
-      </w:pPr>
-    </w:p>
-    <w:p>
-      <w:pPr>
-        <w:pStyle w:val="NormalWeb"/>
-        <w:spacing w:before="0" w:beforeAutospacing="0" w:after="0" w:afterAutospacing="0"/>
-        <w:rPr>
-          <w:rFonts w:asciiTheme="minorHAnsi" w:hAnsiTheme="minorHAnsi" w:cstheme="minorHAnsi"/>
-          <w:color w:val="000000"/>
-          <w:sz w:val="22"/>
-          <w:szCs w:val="22"/>
-        </w:rPr>
-      </w:pPr>
       <w:r>
         <w:rPr>
           <w:rFonts w:asciiTheme="minorHAnsi" w:hAnsiTheme="minorHAnsi" w:cstheme="minorHAnsi"/>
@@ -5553,13 +5491,13 @@
           <w:szCs w:val="22"/>
         </w:rPr>
         <w:drawing>
-          <wp:anchor distT="0" distB="0" distL="114300" distR="114300" simplePos="0" relativeHeight="251665408" behindDoc="1" locked="0" layoutInCell="1" allowOverlap="1" wp14:anchorId="67596A42" wp14:editId="30F48F60">
+          <wp:anchor distT="0" distB="0" distL="114300" distR="114300" simplePos="0" relativeHeight="251665408" behindDoc="1" locked="0" layoutInCell="1" allowOverlap="1" wp14:anchorId="67596A42" wp14:editId="0D77714E">
             <wp:simplePos x="0" y="0"/>
             <wp:positionH relativeFrom="margin">
-              <wp:align>center</wp:align>
+              <wp:posOffset>3084821</wp:posOffset>
             </wp:positionH>
             <wp:positionV relativeFrom="paragraph">
-              <wp:posOffset>13335</wp:posOffset>
+              <wp:posOffset>192586</wp:posOffset>
             </wp:positionV>
             <wp:extent cx="3485726" cy="2204720"/>
             <wp:effectExtent l="190500" t="190500" r="191135" b="195580"/>
@@ -5576,7 +5514,7 @@
                     <pic:cNvPicPr/>
                   </pic:nvPicPr>
                   <pic:blipFill>
-                    <a:blip r:embed="rId16" cstate="print">
+                    <a:blip r:embed="rId15" cstate="print">
                       <a:extLst>
                         <a:ext uri="{28A0092B-C50C-407E-A947-70E740481C1C}">
                           <a14:useLocalDpi xmlns:a14="http://schemas.microsoft.com/office/drawing/2010/main" val="0"/>
@@ -5619,135 +5557,6 @@
     <w:p>
       <w:pPr>
         <w:pStyle w:val="NormalWeb"/>
-        <w:spacing w:before="0" w:beforeAutospacing="0" w:after="0" w:afterAutospacing="0"/>
-        <w:rPr>
-          <w:rFonts w:asciiTheme="minorHAnsi" w:hAnsiTheme="minorHAnsi" w:cstheme="minorHAnsi"/>
-          <w:color w:val="000000"/>
-          <w:sz w:val="22"/>
-          <w:szCs w:val="22"/>
-        </w:rPr>
-      </w:pPr>
-    </w:p>
-    <w:p>
-      <w:pPr>
-        <w:pStyle w:val="NormalWeb"/>
-        <w:spacing w:before="0" w:beforeAutospacing="0" w:after="0" w:afterAutospacing="0"/>
-        <w:rPr>
-          <w:rFonts w:asciiTheme="minorHAnsi" w:hAnsiTheme="minorHAnsi" w:cstheme="minorHAnsi"/>
-          <w:color w:val="000000"/>
-          <w:sz w:val="22"/>
-          <w:szCs w:val="22"/>
-        </w:rPr>
-      </w:pPr>
-    </w:p>
-    <w:p>
-      <w:pPr>
-        <w:pStyle w:val="NormalWeb"/>
-        <w:spacing w:before="0" w:beforeAutospacing="0" w:after="0" w:afterAutospacing="0"/>
-        <w:rPr>
-          <w:rFonts w:asciiTheme="minorHAnsi" w:hAnsiTheme="minorHAnsi" w:cstheme="minorHAnsi"/>
-          <w:color w:val="000000"/>
-          <w:sz w:val="22"/>
-          <w:szCs w:val="22"/>
-        </w:rPr>
-      </w:pPr>
-    </w:p>
-    <w:p>
-      <w:pPr>
-        <w:pStyle w:val="NormalWeb"/>
-        <w:spacing w:before="0" w:beforeAutospacing="0" w:after="0" w:afterAutospacing="0"/>
-        <w:rPr>
-          <w:rFonts w:asciiTheme="minorHAnsi" w:hAnsiTheme="minorHAnsi" w:cstheme="minorHAnsi"/>
-          <w:color w:val="000000"/>
-          <w:sz w:val="22"/>
-          <w:szCs w:val="22"/>
-        </w:rPr>
-      </w:pPr>
-    </w:p>
-    <w:p>
-      <w:pPr>
-        <w:pStyle w:val="NormalWeb"/>
-        <w:spacing w:before="0" w:beforeAutospacing="0" w:after="0" w:afterAutospacing="0"/>
-        <w:rPr>
-          <w:rFonts w:asciiTheme="minorHAnsi" w:hAnsiTheme="minorHAnsi" w:cstheme="minorHAnsi"/>
-          <w:color w:val="000000"/>
-          <w:sz w:val="22"/>
-          <w:szCs w:val="22"/>
-        </w:rPr>
-      </w:pPr>
-    </w:p>
-    <w:p>
-      <w:pPr>
-        <w:pStyle w:val="NormalWeb"/>
-        <w:spacing w:before="0" w:beforeAutospacing="0" w:after="0" w:afterAutospacing="0"/>
-        <w:rPr>
-          <w:rFonts w:asciiTheme="minorHAnsi" w:hAnsiTheme="minorHAnsi" w:cstheme="minorHAnsi"/>
-          <w:color w:val="000000"/>
-          <w:sz w:val="22"/>
-          <w:szCs w:val="22"/>
-        </w:rPr>
-      </w:pPr>
-    </w:p>
-    <w:p>
-      <w:pPr>
-        <w:pStyle w:val="NormalWeb"/>
-        <w:spacing w:before="0" w:beforeAutospacing="0" w:after="0" w:afterAutospacing="0"/>
-        <w:rPr>
-          <w:rFonts w:asciiTheme="minorHAnsi" w:hAnsiTheme="minorHAnsi" w:cstheme="minorHAnsi"/>
-          <w:color w:val="000000"/>
-          <w:sz w:val="22"/>
-          <w:szCs w:val="22"/>
-        </w:rPr>
-      </w:pPr>
-    </w:p>
-    <w:p>
-      <w:pPr>
-        <w:pStyle w:val="NormalWeb"/>
-        <w:spacing w:before="0" w:beforeAutospacing="0" w:after="0" w:afterAutospacing="0"/>
-        <w:rPr>
-          <w:rFonts w:asciiTheme="minorHAnsi" w:hAnsiTheme="minorHAnsi" w:cstheme="minorHAnsi"/>
-          <w:color w:val="000000"/>
-          <w:sz w:val="22"/>
-          <w:szCs w:val="22"/>
-        </w:rPr>
-      </w:pPr>
-    </w:p>
-    <w:p>
-      <w:pPr>
-        <w:pStyle w:val="NormalWeb"/>
-        <w:spacing w:before="0" w:beforeAutospacing="0" w:after="0" w:afterAutospacing="0"/>
-        <w:rPr>
-          <w:rFonts w:asciiTheme="minorHAnsi" w:hAnsiTheme="minorHAnsi" w:cstheme="minorHAnsi"/>
-          <w:color w:val="000000"/>
-          <w:sz w:val="22"/>
-          <w:szCs w:val="22"/>
-        </w:rPr>
-      </w:pPr>
-    </w:p>
-    <w:p>
-      <w:pPr>
-        <w:pStyle w:val="NormalWeb"/>
-        <w:spacing w:before="0" w:beforeAutospacing="0" w:after="0" w:afterAutospacing="0"/>
-        <w:rPr>
-          <w:rFonts w:asciiTheme="minorHAnsi" w:hAnsiTheme="minorHAnsi" w:cstheme="minorHAnsi"/>
-          <w:color w:val="000000"/>
-          <w:sz w:val="22"/>
-          <w:szCs w:val="22"/>
-        </w:rPr>
-      </w:pPr>
-    </w:p>
-    <w:p>
-      <w:pPr>
-        <w:pStyle w:val="NormalWeb"/>
-        <w:spacing w:before="0" w:beforeAutospacing="0" w:after="0" w:afterAutospacing="0"/>
-        <w:rPr>
-          <w:rFonts w:asciiTheme="minorHAnsi" w:hAnsiTheme="minorHAnsi" w:cstheme="minorHAnsi"/>
-        </w:rPr>
-      </w:pPr>
-    </w:p>
-    <w:p>
-      <w:pPr>
-        <w:pStyle w:val="NormalWeb"/>
         <w:numPr>
           <w:ilvl w:val="0"/>
           <w:numId w:val="8"/>
@@ -5763,11 +5572,309 @@
       <w:r>
         <w:rPr>
           <w:rFonts w:asciiTheme="minorHAnsi" w:hAnsiTheme="minorHAnsi" w:cstheme="minorHAnsi"/>
+          <w:color w:val="000000"/>
+          <w:sz w:val="22"/>
+          <w:szCs w:val="22"/>
+        </w:rPr>
+        <w:t xml:space="preserve">Using the other side of the DBH tape, </w:t>
+      </w:r>
+    </w:p>
+    <w:p>
+      <w:pPr>
+        <w:pStyle w:val="NormalWeb"/>
+        <w:spacing w:before="0" w:beforeAutospacing="0" w:after="0" w:afterAutospacing="0"/>
+        <w:ind w:left="720"/>
+        <w:rPr>
+          <w:rFonts w:asciiTheme="minorHAnsi" w:hAnsiTheme="minorHAnsi" w:cstheme="minorHAnsi"/>
+          <w:color w:val="000000"/>
+          <w:sz w:val="22"/>
+          <w:szCs w:val="22"/>
+        </w:rPr>
+      </w:pPr>
+      <w:proofErr w:type="gramStart"/>
+      <w:r>
+        <w:rPr>
+          <w:rFonts w:asciiTheme="minorHAnsi" w:hAnsiTheme="minorHAnsi" w:cstheme="minorHAnsi"/>
+          <w:color w:val="000000"/>
+          <w:sz w:val="22"/>
+          <w:szCs w:val="22"/>
+        </w:rPr>
+        <w:t>measure</w:t>
+      </w:r>
+      <w:proofErr w:type="gramEnd"/>
+      <w:r>
+        <w:rPr>
+          <w:rFonts w:asciiTheme="minorHAnsi" w:hAnsiTheme="minorHAnsi" w:cstheme="minorHAnsi"/>
+          <w:color w:val="000000"/>
+          <w:sz w:val="22"/>
+          <w:szCs w:val="22"/>
+        </w:rPr>
+        <w:t xml:space="preserve"> 1.5-2 cm (normal cm!) from </w:t>
+      </w:r>
+    </w:p>
+    <w:p>
+      <w:pPr>
+        <w:pStyle w:val="NormalWeb"/>
+        <w:spacing w:before="0" w:beforeAutospacing="0" w:after="0" w:afterAutospacing="0"/>
+        <w:ind w:left="720"/>
+        <w:rPr>
+          <w:rFonts w:asciiTheme="minorHAnsi" w:hAnsiTheme="minorHAnsi" w:cstheme="minorHAnsi"/>
+          <w:color w:val="000000"/>
+          <w:sz w:val="22"/>
+          <w:szCs w:val="22"/>
+        </w:rPr>
+      </w:pPr>
+      <w:proofErr w:type="gramStart"/>
+      <w:r>
+        <w:rPr>
+          <w:rFonts w:asciiTheme="minorHAnsi" w:hAnsiTheme="minorHAnsi" w:cstheme="minorHAnsi"/>
+          <w:color w:val="000000"/>
+          <w:sz w:val="22"/>
+          <w:szCs w:val="22"/>
+        </w:rPr>
+        <w:t>furthest</w:t>
+      </w:r>
+      <w:proofErr w:type="gramEnd"/>
+      <w:r>
+        <w:rPr>
+          <w:rFonts w:asciiTheme="minorHAnsi" w:hAnsiTheme="minorHAnsi" w:cstheme="minorHAnsi"/>
+          <w:color w:val="000000"/>
+          <w:sz w:val="22"/>
+          <w:szCs w:val="22"/>
+        </w:rPr>
+        <w:t xml:space="preserve"> hole from band edge, mark a line </w:t>
+      </w:r>
+    </w:p>
+    <w:p>
+      <w:pPr>
+        <w:pStyle w:val="NormalWeb"/>
+        <w:spacing w:before="0" w:beforeAutospacing="0" w:after="0" w:afterAutospacing="0"/>
+        <w:ind w:left="720"/>
+        <w:rPr>
+          <w:rFonts w:asciiTheme="minorHAnsi" w:hAnsiTheme="minorHAnsi" w:cstheme="minorHAnsi"/>
+          <w:color w:val="000000"/>
+          <w:sz w:val="22"/>
+          <w:szCs w:val="22"/>
+        </w:rPr>
+      </w:pPr>
+      <w:proofErr w:type="gramStart"/>
+      <w:r>
+        <w:rPr>
+          <w:rFonts w:asciiTheme="minorHAnsi" w:hAnsiTheme="minorHAnsi" w:cstheme="minorHAnsi"/>
+          <w:color w:val="000000"/>
+          <w:sz w:val="22"/>
+          <w:szCs w:val="22"/>
+        </w:rPr>
+        <w:t>on</w:t>
+      </w:r>
+      <w:proofErr w:type="gramEnd"/>
+      <w:r>
+        <w:rPr>
+          <w:rFonts w:asciiTheme="minorHAnsi" w:hAnsiTheme="minorHAnsi" w:cstheme="minorHAnsi"/>
+          <w:color w:val="000000"/>
+          <w:sz w:val="22"/>
+          <w:szCs w:val="22"/>
+        </w:rPr>
+        <w:t xml:space="preserve"> the bottom of the band that goes </w:t>
+      </w:r>
+    </w:p>
+    <w:p>
+      <w:pPr>
+        <w:pStyle w:val="NormalWeb"/>
+        <w:spacing w:before="0" w:beforeAutospacing="0" w:after="0" w:afterAutospacing="0"/>
+        <w:ind w:left="720"/>
+        <w:rPr>
+          <w:rFonts w:asciiTheme="minorHAnsi" w:hAnsiTheme="minorHAnsi" w:cstheme="minorHAnsi"/>
+          <w:color w:val="000000"/>
+          <w:sz w:val="22"/>
+          <w:szCs w:val="22"/>
+        </w:rPr>
+      </w:pPr>
+      <w:proofErr w:type="gramStart"/>
+      <w:r>
+        <w:rPr>
+          <w:rFonts w:asciiTheme="minorHAnsi" w:hAnsiTheme="minorHAnsi" w:cstheme="minorHAnsi"/>
+          <w:color w:val="000000"/>
+          <w:sz w:val="22"/>
+          <w:szCs w:val="22"/>
+        </w:rPr>
+        <w:t>vertically</w:t>
+      </w:r>
+      <w:proofErr w:type="gramEnd"/>
+      <w:r>
+        <w:rPr>
+          <w:rFonts w:asciiTheme="minorHAnsi" w:hAnsiTheme="minorHAnsi" w:cstheme="minorHAnsi"/>
+          <w:color w:val="000000"/>
+          <w:sz w:val="22"/>
+          <w:szCs w:val="22"/>
+        </w:rPr>
+        <w:t xml:space="preserve"> halfway up the band.</w:t>
+      </w:r>
+    </w:p>
+    <w:p>
+      <w:pPr>
+        <w:pStyle w:val="NormalWeb"/>
+        <w:spacing w:before="0" w:beforeAutospacing="0" w:after="0" w:afterAutospacing="0"/>
+        <w:rPr>
+          <w:rFonts w:asciiTheme="minorHAnsi" w:hAnsiTheme="minorHAnsi" w:cstheme="minorHAnsi"/>
+          <w:color w:val="000000"/>
+          <w:sz w:val="22"/>
+          <w:szCs w:val="22"/>
+        </w:rPr>
+      </w:pPr>
+    </w:p>
+    <w:p>
+      <w:pPr>
+        <w:pStyle w:val="NormalWeb"/>
+        <w:spacing w:before="0" w:beforeAutospacing="0" w:after="0" w:afterAutospacing="0"/>
+        <w:rPr>
+          <w:rFonts w:asciiTheme="minorHAnsi" w:hAnsiTheme="minorHAnsi" w:cstheme="minorHAnsi"/>
+          <w:color w:val="000000"/>
+          <w:sz w:val="22"/>
+          <w:szCs w:val="22"/>
+        </w:rPr>
+      </w:pPr>
+    </w:p>
+    <w:p>
+      <w:pPr>
+        <w:pStyle w:val="NormalWeb"/>
+        <w:spacing w:before="0" w:beforeAutospacing="0" w:after="0" w:afterAutospacing="0"/>
+        <w:rPr>
+          <w:rFonts w:asciiTheme="minorHAnsi" w:hAnsiTheme="minorHAnsi" w:cstheme="minorHAnsi"/>
+          <w:color w:val="000000"/>
+          <w:sz w:val="22"/>
+          <w:szCs w:val="22"/>
+        </w:rPr>
+      </w:pPr>
+    </w:p>
+    <w:p>
+      <w:pPr>
+        <w:pStyle w:val="NormalWeb"/>
+        <w:numPr>
+          <w:ilvl w:val="0"/>
+          <w:numId w:val="8"/>
+        </w:numPr>
+        <w:spacing w:before="0" w:beforeAutospacing="0" w:after="0" w:afterAutospacing="0"/>
+        <w:rPr>
+          <w:rFonts w:asciiTheme="minorHAnsi" w:hAnsiTheme="minorHAnsi" w:cstheme="minorHAnsi"/>
+          <w:color w:val="000000"/>
+          <w:sz w:val="22"/>
+          <w:szCs w:val="22"/>
+        </w:rPr>
+      </w:pPr>
+      <w:r>
+        <w:rPr>
+          <w:rFonts w:asciiTheme="minorHAnsi" w:hAnsiTheme="minorHAnsi" w:cstheme="minorHAnsi"/>
+          <w:color w:val="000000"/>
+          <w:sz w:val="22"/>
+          <w:szCs w:val="22"/>
+        </w:rPr>
+        <w:t>Do the same thing 15cm from that</w:t>
+      </w:r>
+    </w:p>
+    <w:p>
+      <w:pPr>
+        <w:pStyle w:val="NormalWeb"/>
+        <w:spacing w:before="0" w:beforeAutospacing="0" w:after="0" w:afterAutospacing="0"/>
+        <w:ind w:left="720"/>
+        <w:rPr>
+          <w:rFonts w:asciiTheme="minorHAnsi" w:hAnsiTheme="minorHAnsi" w:cstheme="minorHAnsi"/>
+          <w:color w:val="000000"/>
+          <w:sz w:val="22"/>
+          <w:szCs w:val="22"/>
+        </w:rPr>
+      </w:pPr>
+      <w:proofErr w:type="gramStart"/>
+      <w:r>
+        <w:rPr>
+          <w:rFonts w:asciiTheme="minorHAnsi" w:hAnsiTheme="minorHAnsi" w:cstheme="minorHAnsi"/>
+          <w:color w:val="000000"/>
+          <w:sz w:val="22"/>
+          <w:szCs w:val="22"/>
+        </w:rPr>
+        <w:t>furthest</w:t>
+      </w:r>
+      <w:proofErr w:type="gramEnd"/>
+      <w:r>
+        <w:rPr>
+          <w:rFonts w:asciiTheme="minorHAnsi" w:hAnsiTheme="minorHAnsi" w:cstheme="minorHAnsi"/>
+          <w:color w:val="000000"/>
+          <w:sz w:val="22"/>
+          <w:szCs w:val="22"/>
+        </w:rPr>
+        <w:t xml:space="preserve"> hole.</w:t>
+      </w:r>
+    </w:p>
+    <w:p>
+      <w:pPr>
+        <w:pStyle w:val="NormalWeb"/>
+        <w:spacing w:before="0" w:beforeAutospacing="0" w:after="0" w:afterAutospacing="0"/>
+        <w:rPr>
+          <w:rFonts w:asciiTheme="minorHAnsi" w:hAnsiTheme="minorHAnsi" w:cstheme="minorHAnsi"/>
+          <w:color w:val="000000"/>
+          <w:sz w:val="22"/>
+          <w:szCs w:val="22"/>
+        </w:rPr>
+      </w:pPr>
+    </w:p>
+    <w:p>
+      <w:pPr>
+        <w:pStyle w:val="NormalWeb"/>
+        <w:spacing w:before="0" w:beforeAutospacing="0" w:after="0" w:afterAutospacing="0"/>
+        <w:rPr>
+          <w:rFonts w:asciiTheme="minorHAnsi" w:hAnsiTheme="minorHAnsi" w:cstheme="minorHAnsi"/>
+          <w:color w:val="000000"/>
+          <w:sz w:val="22"/>
+          <w:szCs w:val="22"/>
+        </w:rPr>
+      </w:pPr>
+    </w:p>
+    <w:p>
+      <w:pPr>
+        <w:pStyle w:val="NormalWeb"/>
+        <w:spacing w:before="0" w:beforeAutospacing="0" w:after="0" w:afterAutospacing="0"/>
+        <w:rPr>
+          <w:rFonts w:asciiTheme="minorHAnsi" w:hAnsiTheme="minorHAnsi" w:cstheme="minorHAnsi"/>
+          <w:color w:val="000000"/>
+          <w:sz w:val="22"/>
+          <w:szCs w:val="22"/>
+        </w:rPr>
+      </w:pPr>
+    </w:p>
+    <w:p>
+      <w:pPr>
+        <w:pStyle w:val="NormalWeb"/>
+        <w:spacing w:before="0" w:beforeAutospacing="0" w:after="0" w:afterAutospacing="0"/>
+        <w:rPr>
+          <w:rFonts w:asciiTheme="minorHAnsi" w:hAnsiTheme="minorHAnsi" w:cstheme="minorHAnsi"/>
+        </w:rPr>
+      </w:pPr>
+    </w:p>
+    <w:p>
+      <w:pPr>
+        <w:pStyle w:val="NormalWeb"/>
+        <w:numPr>
+          <w:ilvl w:val="0"/>
+          <w:numId w:val="8"/>
+        </w:numPr>
+        <w:spacing w:before="0" w:beforeAutospacing="0" w:after="0" w:afterAutospacing="0"/>
+        <w:textAlignment w:val="baseline"/>
+        <w:rPr>
+          <w:rFonts w:asciiTheme="minorHAnsi" w:hAnsiTheme="minorHAnsi" w:cstheme="minorHAnsi"/>
+          <w:color w:val="000000"/>
+          <w:sz w:val="22"/>
+          <w:szCs w:val="22"/>
+        </w:rPr>
+      </w:pPr>
+      <w:r>
+        <w:rPr>
+          <w:rFonts w:asciiTheme="minorHAnsi" w:hAnsiTheme="minorHAnsi" w:cstheme="minorHAnsi"/>
           <w:noProof/>
           <w:color w:val="000000"/>
           <w:sz w:val="22"/>
           <w:szCs w:val="22"/>
         </w:rPr>
+        <w:lastRenderedPageBreak/>
         <w:drawing>
           <wp:anchor distT="0" distB="0" distL="114300" distR="114300" simplePos="0" relativeHeight="251666432" behindDoc="1" locked="0" layoutInCell="1" allowOverlap="1" wp14:anchorId="301330DE" wp14:editId="75D9E6CA">
             <wp:simplePos x="0" y="0"/>
@@ -5792,7 +5899,7 @@
                     <pic:cNvPicPr/>
                   </pic:nvPicPr>
                   <pic:blipFill>
-                    <a:blip r:embed="rId17" cstate="print">
+                    <a:blip r:embed="rId16" cstate="print">
                       <a:extLst>
                         <a:ext uri="{28A0092B-C50C-407E-A947-70E740481C1C}">
                           <a14:useLocalDpi xmlns:a14="http://schemas.microsoft.com/office/drawing/2010/main" val="0"/>
@@ -5841,7 +5948,7 @@
           <w:sz w:val="22"/>
           <w:szCs w:val="22"/>
         </w:rPr>
-        <w:t xml:space="preserve">Do the same thing 15 cm from that </w:t>
+        <w:t xml:space="preserve">Connect the top of the two lines </w:t>
       </w:r>
     </w:p>
     <w:p>
@@ -5849,21 +5956,33 @@
         <w:pStyle w:val="NormalWeb"/>
         <w:spacing w:before="0" w:beforeAutospacing="0" w:after="0" w:afterAutospacing="0"/>
         <w:ind w:left="720"/>
-        <w:rPr>
-          <w:rFonts w:asciiTheme="minorHAnsi" w:hAnsiTheme="minorHAnsi" w:cstheme="minorHAnsi"/>
-          <w:color w:val="000000"/>
-          <w:sz w:val="22"/>
-          <w:szCs w:val="22"/>
-        </w:rPr>
-      </w:pPr>
-      <w:r>
-        <w:rPr>
-          <w:rFonts w:asciiTheme="minorHAnsi" w:hAnsiTheme="minorHAnsi" w:cstheme="minorHAnsi"/>
-          <w:color w:val="000000"/>
-          <w:sz w:val="22"/>
-          <w:szCs w:val="22"/>
-        </w:rPr>
-        <w:t xml:space="preserve">furthest dot. Cut out a “window” on </w:t>
+        <w:textAlignment w:val="baseline"/>
+        <w:rPr>
+          <w:rFonts w:asciiTheme="minorHAnsi" w:hAnsiTheme="minorHAnsi" w:cstheme="minorHAnsi"/>
+          <w:color w:val="000000"/>
+          <w:sz w:val="22"/>
+          <w:szCs w:val="22"/>
+        </w:rPr>
+      </w:pPr>
+      <w:proofErr w:type="gramStart"/>
+      <w:r>
+        <w:rPr>
+          <w:rFonts w:asciiTheme="minorHAnsi" w:hAnsiTheme="minorHAnsi" w:cstheme="minorHAnsi"/>
+          <w:color w:val="000000"/>
+          <w:sz w:val="22"/>
+          <w:szCs w:val="22"/>
+        </w:rPr>
+        <w:t>created</w:t>
+      </w:r>
+      <w:proofErr w:type="gramEnd"/>
+      <w:r>
+        <w:rPr>
+          <w:rFonts w:asciiTheme="minorHAnsi" w:hAnsiTheme="minorHAnsi" w:cstheme="minorHAnsi"/>
+          <w:color w:val="000000"/>
+          <w:sz w:val="22"/>
+          <w:szCs w:val="22"/>
+        </w:rPr>
+        <w:t xml:space="preserve"> in step 7 and 8. That should </w:t>
       </w:r>
     </w:p>
     <w:p>
@@ -5871,21 +5990,33 @@
         <w:pStyle w:val="NormalWeb"/>
         <w:spacing w:before="0" w:beforeAutospacing="0" w:after="0" w:afterAutospacing="0"/>
         <w:ind w:left="720"/>
-        <w:rPr>
-          <w:rFonts w:asciiTheme="minorHAnsi" w:hAnsiTheme="minorHAnsi" w:cstheme="minorHAnsi"/>
-          <w:color w:val="000000"/>
-          <w:sz w:val="22"/>
-          <w:szCs w:val="22"/>
-        </w:rPr>
-      </w:pPr>
-      <w:r>
-        <w:rPr>
-          <w:rFonts w:asciiTheme="minorHAnsi" w:hAnsiTheme="minorHAnsi" w:cstheme="minorHAnsi"/>
-          <w:color w:val="000000"/>
-          <w:sz w:val="22"/>
-          <w:szCs w:val="22"/>
-        </w:rPr>
-        <w:t xml:space="preserve">the bottom of that band from the </w:t>
+        <w:textAlignment w:val="baseline"/>
+        <w:rPr>
+          <w:rFonts w:asciiTheme="minorHAnsi" w:hAnsiTheme="minorHAnsi" w:cstheme="minorHAnsi"/>
+          <w:color w:val="000000"/>
+          <w:sz w:val="22"/>
+          <w:szCs w:val="22"/>
+        </w:rPr>
+      </w:pPr>
+      <w:proofErr w:type="gramStart"/>
+      <w:r>
+        <w:rPr>
+          <w:rFonts w:asciiTheme="minorHAnsi" w:hAnsiTheme="minorHAnsi" w:cstheme="minorHAnsi"/>
+          <w:color w:val="000000"/>
+          <w:sz w:val="22"/>
+          <w:szCs w:val="22"/>
+        </w:rPr>
+        <w:t>look</w:t>
+      </w:r>
+      <w:proofErr w:type="gramEnd"/>
+      <w:r>
+        <w:rPr>
+          <w:rFonts w:asciiTheme="minorHAnsi" w:hAnsiTheme="minorHAnsi" w:cstheme="minorHAnsi"/>
+          <w:color w:val="000000"/>
+          <w:sz w:val="22"/>
+          <w:szCs w:val="22"/>
+        </w:rPr>
+        <w:t xml:space="preserve"> like a ~13cm line, parallel to </w:t>
       </w:r>
     </w:p>
     <w:p>
@@ -5893,34 +6024,102 @@
         <w:pStyle w:val="NormalWeb"/>
         <w:spacing w:before="0" w:beforeAutospacing="0" w:after="0" w:afterAutospacing="0"/>
         <w:ind w:left="720"/>
-        <w:rPr>
-          <w:rFonts w:asciiTheme="minorHAnsi" w:hAnsiTheme="minorHAnsi" w:cstheme="minorHAnsi"/>
-          <w:color w:val="000000"/>
-          <w:sz w:val="22"/>
-          <w:szCs w:val="22"/>
-        </w:rPr>
-      </w:pPr>
-      <w:r>
-        <w:rPr>
-          <w:rFonts w:asciiTheme="minorHAnsi" w:hAnsiTheme="minorHAnsi" w:cstheme="minorHAnsi"/>
-          <w:color w:val="000000"/>
-          <w:sz w:val="22"/>
-          <w:szCs w:val="22"/>
-        </w:rPr>
-        <w:t>drawn lines.</w:t>
-      </w:r>
-    </w:p>
-    <w:p>
-      <w:pPr>
-        <w:pStyle w:val="NormalWeb"/>
-        <w:spacing w:before="0" w:beforeAutospacing="0" w:after="0" w:afterAutospacing="0"/>
-        <w:rPr>
-          <w:rFonts w:asciiTheme="minorHAnsi" w:hAnsiTheme="minorHAnsi" w:cstheme="minorHAnsi"/>
-          <w:color w:val="000000"/>
-          <w:sz w:val="22"/>
-          <w:szCs w:val="22"/>
-        </w:rPr>
-      </w:pPr>
+        <w:textAlignment w:val="baseline"/>
+        <w:rPr>
+          <w:rFonts w:asciiTheme="minorHAnsi" w:hAnsiTheme="minorHAnsi" w:cstheme="minorHAnsi"/>
+          <w:color w:val="000000"/>
+          <w:sz w:val="22"/>
+          <w:szCs w:val="22"/>
+        </w:rPr>
+      </w:pPr>
+      <w:proofErr w:type="gramStart"/>
+      <w:r>
+        <w:rPr>
+          <w:rFonts w:asciiTheme="minorHAnsi" w:hAnsiTheme="minorHAnsi" w:cstheme="minorHAnsi"/>
+          <w:color w:val="000000"/>
+          <w:sz w:val="22"/>
+          <w:szCs w:val="22"/>
+        </w:rPr>
+        <w:t>the</w:t>
+      </w:r>
+      <w:proofErr w:type="gramEnd"/>
+      <w:r>
+        <w:rPr>
+          <w:rFonts w:asciiTheme="minorHAnsi" w:hAnsiTheme="minorHAnsi" w:cstheme="minorHAnsi"/>
+          <w:color w:val="000000"/>
+          <w:sz w:val="22"/>
+          <w:szCs w:val="22"/>
+        </w:rPr>
+        <w:t xml:space="preserve"> long edge of the band, </w:t>
+      </w:r>
+    </w:p>
+    <w:p>
+      <w:pPr>
+        <w:pStyle w:val="NormalWeb"/>
+        <w:spacing w:before="0" w:beforeAutospacing="0" w:after="0" w:afterAutospacing="0"/>
+        <w:ind w:left="720"/>
+        <w:textAlignment w:val="baseline"/>
+        <w:rPr>
+          <w:rFonts w:asciiTheme="minorHAnsi" w:hAnsiTheme="minorHAnsi" w:cstheme="minorHAnsi"/>
+          <w:color w:val="000000"/>
+          <w:sz w:val="22"/>
+          <w:szCs w:val="22"/>
+        </w:rPr>
+      </w:pPr>
+      <w:proofErr w:type="gramStart"/>
+      <w:r>
+        <w:rPr>
+          <w:rFonts w:asciiTheme="minorHAnsi" w:hAnsiTheme="minorHAnsi" w:cstheme="minorHAnsi"/>
+          <w:color w:val="000000"/>
+          <w:sz w:val="22"/>
+          <w:szCs w:val="22"/>
+        </w:rPr>
+        <w:t>about</w:t>
+      </w:r>
+      <w:proofErr w:type="gramEnd"/>
+      <w:r>
+        <w:rPr>
+          <w:rFonts w:asciiTheme="minorHAnsi" w:hAnsiTheme="minorHAnsi" w:cstheme="minorHAnsi"/>
+          <w:color w:val="000000"/>
+          <w:sz w:val="22"/>
+          <w:szCs w:val="22"/>
+        </w:rPr>
+        <w:t xml:space="preserve"> half-way up the width </w:t>
+      </w:r>
+    </w:p>
+    <w:p>
+      <w:pPr>
+        <w:pStyle w:val="NormalWeb"/>
+        <w:spacing w:before="0" w:beforeAutospacing="0" w:after="0" w:afterAutospacing="0"/>
+        <w:ind w:left="720"/>
+        <w:textAlignment w:val="baseline"/>
+        <w:rPr>
+          <w:rFonts w:asciiTheme="minorHAnsi" w:hAnsiTheme="minorHAnsi" w:cstheme="minorHAnsi"/>
+          <w:color w:val="000000"/>
+          <w:sz w:val="22"/>
+          <w:szCs w:val="22"/>
+        </w:rPr>
+      </w:pPr>
+      <w:proofErr w:type="gramStart"/>
+      <w:r>
+        <w:rPr>
+          <w:rFonts w:asciiTheme="minorHAnsi" w:hAnsiTheme="minorHAnsi" w:cstheme="minorHAnsi"/>
+          <w:color w:val="000000"/>
+          <w:sz w:val="22"/>
+          <w:szCs w:val="22"/>
+        </w:rPr>
+        <w:t>of</w:t>
+      </w:r>
+      <w:proofErr w:type="gramEnd"/>
+      <w:r>
+        <w:rPr>
+          <w:rFonts w:asciiTheme="minorHAnsi" w:hAnsiTheme="minorHAnsi" w:cstheme="minorHAnsi"/>
+          <w:color w:val="000000"/>
+          <w:sz w:val="22"/>
+          <w:szCs w:val="22"/>
+        </w:rPr>
+        <w:t xml:space="preserve"> the band.</w:t>
+      </w:r>
     </w:p>
     <w:p>
       <w:pPr>
@@ -6149,7 +6348,7 @@
                     <pic:cNvPicPr/>
                   </pic:nvPicPr>
                   <pic:blipFill>
-                    <a:blip r:embed="rId18" cstate="print">
+                    <a:blip r:embed="rId17" cstate="print">
                       <a:extLst>
                         <a:ext uri="{28A0092B-C50C-407E-A947-70E740481C1C}">
                           <a14:useLocalDpi xmlns:a14="http://schemas.microsoft.com/office/drawing/2010/main" val="0"/>
@@ -6213,14 +6412,25 @@
           <w:szCs w:val="22"/>
         </w:rPr>
       </w:pPr>
-      <w:r>
-        <w:rPr>
-          <w:rFonts w:asciiTheme="minorHAnsi" w:hAnsiTheme="minorHAnsi" w:cstheme="minorHAnsi"/>
-          <w:color w:val="000000"/>
-          <w:sz w:val="22"/>
-          <w:szCs w:val="22"/>
-        </w:rPr>
-        <w:t xml:space="preserve">length of band (in </w:t>
+      <w:proofErr w:type="gramStart"/>
+      <w:r>
+        <w:rPr>
+          <w:rFonts w:asciiTheme="minorHAnsi" w:hAnsiTheme="minorHAnsi" w:cstheme="minorHAnsi"/>
+          <w:color w:val="000000"/>
+          <w:sz w:val="22"/>
+          <w:szCs w:val="22"/>
+        </w:rPr>
+        <w:t>length</w:t>
+      </w:r>
+      <w:proofErr w:type="gramEnd"/>
+      <w:r>
+        <w:rPr>
+          <w:rFonts w:asciiTheme="minorHAnsi" w:hAnsiTheme="minorHAnsi" w:cstheme="minorHAnsi"/>
+          <w:color w:val="000000"/>
+          <w:sz w:val="22"/>
+          <w:szCs w:val="22"/>
+        </w:rPr>
+        <w:t xml:space="preserve"> of band (in </w:t>
       </w:r>
       <w:proofErr w:type="spellStart"/>
       <w:r>
@@ -6233,25 +6443,14 @@
         <w:t>dcm</w:t>
       </w:r>
       <w:proofErr w:type="spellEnd"/>
-      <w:proofErr w:type="gramStart"/>
-      <w:r>
-        <w:rPr>
-          <w:rFonts w:asciiTheme="minorHAnsi" w:hAnsiTheme="minorHAnsi" w:cstheme="minorHAnsi"/>
-          <w:color w:val="000000"/>
-          <w:sz w:val="22"/>
-          <w:szCs w:val="22"/>
-        </w:rPr>
-        <w:t>), and</w:t>
-      </w:r>
-      <w:proofErr w:type="gramEnd"/>
-      <w:r>
-        <w:rPr>
-          <w:rFonts w:asciiTheme="minorHAnsi" w:hAnsiTheme="minorHAnsi" w:cstheme="minorHAnsi"/>
-          <w:color w:val="000000"/>
-          <w:sz w:val="22"/>
-          <w:szCs w:val="22"/>
-        </w:rPr>
-        <w:t xml:space="preserve"> store it. </w:t>
+      <w:r>
+        <w:rPr>
+          <w:rFonts w:asciiTheme="minorHAnsi" w:hAnsiTheme="minorHAnsi" w:cstheme="minorHAnsi"/>
+          <w:color w:val="000000"/>
+          <w:sz w:val="22"/>
+          <w:szCs w:val="22"/>
+        </w:rPr>
+        <w:t xml:space="preserve">), and store it. </w:t>
       </w:r>
     </w:p>
     <w:p>
@@ -6472,7 +6671,7 @@
                     <pic:cNvPicPr/>
                   </pic:nvPicPr>
                   <pic:blipFill>
-                    <a:blip r:embed="rId19" cstate="print">
+                    <a:blip r:embed="rId18" cstate="print">
                       <a:extLst>
                         <a:ext uri="{28A0092B-C50C-407E-A947-70E740481C1C}">
                           <a14:useLocalDpi xmlns:a14="http://schemas.microsoft.com/office/drawing/2010/main" val="0"/>
@@ -6643,6 +6842,15 @@
           <w:rFonts w:asciiTheme="minorHAnsi" w:hAnsiTheme="minorHAnsi" w:cstheme="minorHAnsi"/>
         </w:rPr>
       </w:pPr>
+    </w:p>
+    <w:p>
+      <w:pPr>
+        <w:pStyle w:val="NormalWeb"/>
+        <w:spacing w:before="0" w:beforeAutospacing="0" w:after="0" w:afterAutospacing="0"/>
+        <w:rPr>
+          <w:rFonts w:asciiTheme="minorHAnsi" w:hAnsiTheme="minorHAnsi" w:cstheme="minorHAnsi"/>
+        </w:rPr>
+      </w:pPr>
       <w:r>
         <w:rPr>
           <w:rFonts w:asciiTheme="minorHAnsi" w:hAnsiTheme="minorHAnsi" w:cstheme="minorHAnsi"/>
@@ -6652,7 +6860,6 @@
           <w:szCs w:val="22"/>
           <w:u w:val="single"/>
         </w:rPr>
-        <w:lastRenderedPageBreak/>
         <w:t>Instructions for field</w:t>
       </w:r>
     </w:p>
@@ -6756,7 +6963,7 @@
         </w:rPr>
         <w:t xml:space="preserve">Review the </w:t>
       </w:r>
-      <w:hyperlink r:id="rId20" w:history="1">
+      <w:hyperlink r:id="rId19" w:history="1">
         <w:r>
           <w:rPr>
             <w:rStyle w:val="Hyperlink"/>
@@ -6881,7 +7088,7 @@
         </w:rPr>
         <w:t xml:space="preserve">Everything in the </w:t>
       </w:r>
-      <w:hyperlink r:id="rId21" w:history="1">
+      <w:hyperlink r:id="rId20" w:history="1">
         <w:r>
           <w:rPr>
             <w:rStyle w:val="Hyperlink"/>
@@ -6901,7 +7108,7 @@
         </w:rPr>
         <w:t xml:space="preserve"> (the </w:t>
       </w:r>
-      <w:hyperlink r:id="rId22" w:history="1">
+      <w:hyperlink r:id="rId21" w:history="1">
         <w:r>
           <w:rPr>
             <w:rStyle w:val="Hyperlink"/>
@@ -7053,40 +7260,43 @@
         <w:spacing w:before="0" w:beforeAutospacing="0" w:after="0" w:afterAutospacing="0"/>
         <w:rPr>
           <w:rFonts w:asciiTheme="minorHAnsi" w:hAnsiTheme="minorHAnsi" w:cstheme="minorHAnsi"/>
-          <w:color w:val="000000"/>
-          <w:sz w:val="22"/>
-          <w:szCs w:val="22"/>
-        </w:rPr>
-      </w:pPr>
-    </w:p>
-    <w:p>
-      <w:pPr>
-        <w:pStyle w:val="NormalWeb"/>
-        <w:spacing w:before="0" w:beforeAutospacing="0" w:after="0" w:afterAutospacing="0"/>
-        <w:rPr>
-          <w:rFonts w:asciiTheme="minorHAnsi" w:hAnsiTheme="minorHAnsi" w:cstheme="minorHAnsi"/>
-          <w:color w:val="000000"/>
-          <w:sz w:val="22"/>
-          <w:szCs w:val="22"/>
-        </w:rPr>
-      </w:pPr>
-    </w:p>
-    <w:p>
-      <w:pPr>
-        <w:pStyle w:val="NormalWeb"/>
-        <w:spacing w:before="0" w:beforeAutospacing="0" w:after="0" w:afterAutospacing="0"/>
-        <w:rPr>
-          <w:rFonts w:asciiTheme="minorHAnsi" w:hAnsiTheme="minorHAnsi" w:cstheme="minorHAnsi"/>
-        </w:rPr>
-      </w:pPr>
-      <w:r>
-        <w:rPr>
-          <w:rFonts w:asciiTheme="minorHAnsi" w:hAnsiTheme="minorHAnsi" w:cstheme="minorHAnsi"/>
-          <w:color w:val="000000"/>
-          <w:sz w:val="22"/>
-          <w:szCs w:val="22"/>
-        </w:rPr>
-        <w:t xml:space="preserve">1. For bigger trees, need someone to help put on the </w:t>
+        </w:rPr>
+      </w:pPr>
+      <w:r>
+        <w:rPr>
+          <w:rFonts w:asciiTheme="minorHAnsi" w:hAnsiTheme="minorHAnsi" w:cstheme="minorHAnsi"/>
+          <w:color w:val="000000"/>
+          <w:sz w:val="22"/>
+          <w:szCs w:val="22"/>
+        </w:rPr>
+        <w:t>Note:</w:t>
+      </w:r>
+      <w:r>
+        <w:rPr>
+          <w:rFonts w:asciiTheme="minorHAnsi" w:hAnsiTheme="minorHAnsi" w:cstheme="minorHAnsi"/>
+          <w:color w:val="000000"/>
+          <w:sz w:val="22"/>
+          <w:szCs w:val="22"/>
+        </w:rPr>
+        <w:t xml:space="preserve"> For bigger trees, </w:t>
+      </w:r>
+      <w:r>
+        <w:rPr>
+          <w:rFonts w:asciiTheme="minorHAnsi" w:hAnsiTheme="minorHAnsi" w:cstheme="minorHAnsi"/>
+          <w:color w:val="000000"/>
+          <w:sz w:val="22"/>
+          <w:szCs w:val="22"/>
+        </w:rPr>
+        <w:t xml:space="preserve">you will </w:t>
+      </w:r>
+      <w:r>
+        <w:rPr>
+          <w:rFonts w:asciiTheme="minorHAnsi" w:hAnsiTheme="minorHAnsi" w:cstheme="minorHAnsi"/>
+          <w:color w:val="000000"/>
+          <w:sz w:val="22"/>
+          <w:szCs w:val="22"/>
+        </w:rPr>
+        <w:t xml:space="preserve">need someone to help put on the </w:t>
       </w:r>
       <w:proofErr w:type="spellStart"/>
       <w:r>
@@ -7106,34 +7316,341 @@
           <w:sz w:val="22"/>
           <w:szCs w:val="22"/>
         </w:rPr>
-        <w:t xml:space="preserve"> so it’s at DBH all the way around.</w:t>
-      </w:r>
-    </w:p>
-    <w:p>
-      <w:pPr>
-        <w:pStyle w:val="NormalWeb"/>
-        <w:spacing w:before="0" w:beforeAutospacing="0" w:after="0" w:afterAutospacing="0"/>
-        <w:rPr>
-          <w:rFonts w:asciiTheme="minorHAnsi" w:hAnsiTheme="minorHAnsi" w:cstheme="minorHAnsi"/>
-        </w:rPr>
-      </w:pPr>
-      <w:r>
-        <w:rPr>
-          <w:rFonts w:asciiTheme="minorHAnsi" w:hAnsiTheme="minorHAnsi" w:cstheme="minorHAnsi"/>
-          <w:color w:val="000000"/>
-          <w:sz w:val="22"/>
-          <w:szCs w:val="22"/>
-        </w:rPr>
-        <w:t>2. Wrap band around tree and put such that the end is about 1cm from the edge of the window. This is so that if the tree shrinks in diameter we can still measure it.</w:t>
-      </w:r>
-    </w:p>
-    <w:p>
-      <w:pPr>
-        <w:rPr>
-          <w:rFonts w:cstheme="minorHAnsi"/>
-          <w:lang w:val="en-US"/>
-        </w:rPr>
-      </w:pPr>
+        <w:t xml:space="preserve"> so it’s at </w:t>
+      </w:r>
+      <w:r>
+        <w:rPr>
+          <w:rFonts w:asciiTheme="minorHAnsi" w:hAnsiTheme="minorHAnsi" w:cstheme="minorHAnsi"/>
+          <w:color w:val="000000"/>
+          <w:sz w:val="22"/>
+          <w:szCs w:val="22"/>
+        </w:rPr>
+        <w:t xml:space="preserve">breast </w:t>
+      </w:r>
+      <w:proofErr w:type="spellStart"/>
+      <w:r>
+        <w:rPr>
+          <w:rFonts w:asciiTheme="minorHAnsi" w:hAnsiTheme="minorHAnsi" w:cstheme="minorHAnsi"/>
+          <w:color w:val="000000"/>
+          <w:sz w:val="22"/>
+          <w:szCs w:val="22"/>
+        </w:rPr>
+        <w:t>hight</w:t>
+      </w:r>
+      <w:proofErr w:type="spellEnd"/>
+      <w:r>
+        <w:rPr>
+          <w:rFonts w:asciiTheme="minorHAnsi" w:hAnsiTheme="minorHAnsi" w:cstheme="minorHAnsi"/>
+          <w:color w:val="000000"/>
+          <w:sz w:val="22"/>
+          <w:szCs w:val="22"/>
+        </w:rPr>
+        <w:t xml:space="preserve"> </w:t>
+      </w:r>
+      <w:r>
+        <w:rPr>
+          <w:rFonts w:asciiTheme="minorHAnsi" w:hAnsiTheme="minorHAnsi" w:cstheme="minorHAnsi"/>
+          <w:color w:val="000000"/>
+          <w:sz w:val="22"/>
+          <w:szCs w:val="22"/>
+        </w:rPr>
+        <w:t>all the way around.</w:t>
+      </w:r>
+    </w:p>
+    <w:p>
+      <w:pPr>
+        <w:pStyle w:val="NormalWeb"/>
+        <w:numPr>
+          <w:ilvl w:val="0"/>
+          <w:numId w:val="8"/>
+        </w:numPr>
+        <w:spacing w:before="0" w:beforeAutospacing="0" w:after="0" w:afterAutospacing="0"/>
+        <w:rPr>
+          <w:rFonts w:asciiTheme="minorHAnsi" w:hAnsiTheme="minorHAnsi" w:cstheme="minorHAnsi"/>
+        </w:rPr>
+      </w:pPr>
+      <w:commentRangeStart w:id="7"/>
+      <w:r>
+        <w:rPr>
+          <w:rFonts w:asciiTheme="minorHAnsi" w:hAnsiTheme="minorHAnsi" w:cstheme="minorHAnsi"/>
+        </w:rPr>
+        <w:t>Install a spring where you punched the holes</w:t>
+      </w:r>
+      <w:commentRangeEnd w:id="7"/>
+      <w:r>
+        <w:rPr>
+          <w:rStyle w:val="CommentReference"/>
+          <w:rFonts w:asciiTheme="minorHAnsi" w:eastAsiaTheme="minorHAnsi" w:hAnsiTheme="minorHAnsi" w:cstheme="minorBidi"/>
+          <w:lang w:val="en-GB"/>
+        </w:rPr>
+        <w:commentReference w:id="7"/>
+      </w:r>
+    </w:p>
+    <w:p>
+      <w:pPr>
+        <w:pStyle w:val="NormalWeb"/>
+        <w:numPr>
+          <w:ilvl w:val="0"/>
+          <w:numId w:val="8"/>
+        </w:numPr>
+        <w:spacing w:before="0" w:beforeAutospacing="0" w:after="0" w:afterAutospacing="0"/>
+        <w:rPr>
+          <w:rFonts w:asciiTheme="minorHAnsi" w:hAnsiTheme="minorHAnsi" w:cstheme="minorHAnsi"/>
+        </w:rPr>
+      </w:pPr>
+      <w:r>
+        <w:rPr>
+          <w:rFonts w:asciiTheme="minorHAnsi" w:hAnsiTheme="minorHAnsi" w:cstheme="minorHAnsi"/>
+          <w:color w:val="000000"/>
+          <w:sz w:val="22"/>
+          <w:szCs w:val="22"/>
+        </w:rPr>
+        <w:t xml:space="preserve">Wrap band around </w:t>
+      </w:r>
+      <w:r>
+        <w:rPr>
+          <w:rFonts w:asciiTheme="minorHAnsi" w:hAnsiTheme="minorHAnsi" w:cstheme="minorHAnsi"/>
+          <w:color w:val="000000"/>
+          <w:sz w:val="22"/>
+          <w:szCs w:val="22"/>
+        </w:rPr>
+        <w:t xml:space="preserve">the </w:t>
+      </w:r>
+      <w:r>
+        <w:rPr>
+          <w:rFonts w:asciiTheme="minorHAnsi" w:hAnsiTheme="minorHAnsi" w:cstheme="minorHAnsi"/>
+          <w:color w:val="000000"/>
+          <w:sz w:val="22"/>
+          <w:szCs w:val="22"/>
+        </w:rPr>
+        <w:t>tree</w:t>
+      </w:r>
+    </w:p>
+    <w:p>
+      <w:pPr>
+        <w:pStyle w:val="NormalWeb"/>
+        <w:numPr>
+          <w:ilvl w:val="0"/>
+          <w:numId w:val="8"/>
+        </w:numPr>
+        <w:spacing w:before="0" w:beforeAutospacing="0" w:after="0" w:afterAutospacing="0"/>
+        <w:rPr>
+          <w:rFonts w:asciiTheme="minorHAnsi" w:hAnsiTheme="minorHAnsi" w:cstheme="minorHAnsi"/>
+        </w:rPr>
+      </w:pPr>
+      <w:r>
+        <w:rPr>
+          <w:rFonts w:asciiTheme="minorHAnsi" w:hAnsiTheme="minorHAnsi" w:cstheme="minorHAnsi"/>
+          <w:color w:val="000000"/>
+          <w:sz w:val="22"/>
+          <w:szCs w:val="22"/>
+        </w:rPr>
+        <w:t>Slide the loose end of the band inside the clip, on the tree side.</w:t>
+      </w:r>
+    </w:p>
+    <w:p>
+      <w:pPr>
+        <w:pStyle w:val="NormalWeb"/>
+        <w:numPr>
+          <w:ilvl w:val="0"/>
+          <w:numId w:val="8"/>
+        </w:numPr>
+        <w:spacing w:before="0" w:beforeAutospacing="0" w:after="0" w:afterAutospacing="0"/>
+        <w:rPr>
+          <w:rFonts w:asciiTheme="minorHAnsi" w:hAnsiTheme="minorHAnsi" w:cstheme="minorHAnsi"/>
+        </w:rPr>
+      </w:pPr>
+      <w:r>
+        <w:rPr>
+          <w:rFonts w:asciiTheme="minorHAnsi" w:hAnsiTheme="minorHAnsi" w:cstheme="minorHAnsi"/>
+        </w:rPr>
+        <w:t>Wrap the band tightly</w:t>
+      </w:r>
+    </w:p>
+    <w:p>
+      <w:pPr>
+        <w:pStyle w:val="NormalWeb"/>
+        <w:numPr>
+          <w:ilvl w:val="0"/>
+          <w:numId w:val="8"/>
+        </w:numPr>
+        <w:spacing w:before="0" w:beforeAutospacing="0" w:after="0" w:afterAutospacing="0"/>
+        <w:rPr>
+          <w:rFonts w:asciiTheme="minorHAnsi" w:hAnsiTheme="minorHAnsi" w:cstheme="minorHAnsi"/>
+        </w:rPr>
+      </w:pPr>
+      <w:r>
+        <w:rPr>
+          <w:rFonts w:asciiTheme="minorHAnsi" w:hAnsiTheme="minorHAnsi" w:cstheme="minorHAnsi"/>
+          <w:color w:val="000000"/>
+          <w:sz w:val="22"/>
+          <w:szCs w:val="22"/>
+        </w:rPr>
+        <w:t>Hold the two layers of the band tightly with one hand.</w:t>
+      </w:r>
+    </w:p>
+    <w:p>
+      <w:pPr>
+        <w:pStyle w:val="NormalWeb"/>
+        <w:numPr>
+          <w:ilvl w:val="0"/>
+          <w:numId w:val="8"/>
+        </w:numPr>
+        <w:spacing w:before="0" w:beforeAutospacing="0" w:after="0" w:afterAutospacing="0"/>
+        <w:rPr>
+          <w:rFonts w:asciiTheme="minorHAnsi" w:hAnsiTheme="minorHAnsi" w:cstheme="minorHAnsi"/>
+        </w:rPr>
+      </w:pPr>
+      <w:r>
+        <w:rPr>
+          <w:rFonts w:asciiTheme="minorHAnsi" w:hAnsiTheme="minorHAnsi" w:cstheme="minorHAnsi"/>
+        </w:rPr>
+        <w:t xml:space="preserve">With the other hand, pull the spring away from the edge of the band it is attached too. </w:t>
+      </w:r>
+    </w:p>
+    <w:p>
+      <w:pPr>
+        <w:pStyle w:val="NormalWeb"/>
+        <w:numPr>
+          <w:ilvl w:val="0"/>
+          <w:numId w:val="8"/>
+        </w:numPr>
+        <w:spacing w:before="0" w:beforeAutospacing="0" w:after="0" w:afterAutospacing="0"/>
+        <w:rPr>
+          <w:rFonts w:asciiTheme="minorHAnsi" w:hAnsiTheme="minorHAnsi" w:cstheme="minorHAnsi"/>
+        </w:rPr>
+      </w:pPr>
+      <w:r>
+        <w:rPr>
+          <w:rFonts w:asciiTheme="minorHAnsi" w:hAnsiTheme="minorHAnsi" w:cstheme="minorHAnsi"/>
+        </w:rPr>
+        <w:t>Mark where the loose end of the spring is when you pull it ~10% of it stretch.</w:t>
+      </w:r>
+    </w:p>
+    <w:p>
+      <w:pPr>
+        <w:pStyle w:val="NormalWeb"/>
+        <w:numPr>
+          <w:ilvl w:val="0"/>
+          <w:numId w:val="8"/>
+        </w:numPr>
+        <w:spacing w:before="0" w:beforeAutospacing="0" w:after="0" w:afterAutospacing="0"/>
+        <w:rPr>
+          <w:rFonts w:asciiTheme="minorHAnsi" w:hAnsiTheme="minorHAnsi" w:cstheme="minorHAnsi"/>
+        </w:rPr>
+      </w:pPr>
+      <w:r>
+        <w:rPr>
+          <w:rFonts w:asciiTheme="minorHAnsi" w:hAnsiTheme="minorHAnsi" w:cstheme="minorHAnsi"/>
+        </w:rPr>
+        <w:t xml:space="preserve">Punch a hole in the band at the mark created in step 7. (you will have to </w:t>
+      </w:r>
+      <w:proofErr w:type="spellStart"/>
+      <w:r>
+        <w:rPr>
+          <w:rFonts w:asciiTheme="minorHAnsi" w:hAnsiTheme="minorHAnsi" w:cstheme="minorHAnsi"/>
+        </w:rPr>
+        <w:t>losen</w:t>
+      </w:r>
+      <w:proofErr w:type="spellEnd"/>
+      <w:r>
+        <w:rPr>
+          <w:rFonts w:asciiTheme="minorHAnsi" w:hAnsiTheme="minorHAnsi" w:cstheme="minorHAnsi"/>
+        </w:rPr>
+        <w:t xml:space="preserve"> up the band for that)</w:t>
+      </w:r>
+    </w:p>
+    <w:p>
+      <w:pPr>
+        <w:pStyle w:val="NormalWeb"/>
+        <w:numPr>
+          <w:ilvl w:val="0"/>
+          <w:numId w:val="8"/>
+        </w:numPr>
+        <w:spacing w:before="0" w:beforeAutospacing="0" w:after="0" w:afterAutospacing="0"/>
+        <w:rPr>
+          <w:rFonts w:asciiTheme="minorHAnsi" w:hAnsiTheme="minorHAnsi" w:cstheme="minorHAnsi"/>
+        </w:rPr>
+      </w:pPr>
+      <w:proofErr w:type="spellStart"/>
+      <w:r>
+        <w:rPr>
+          <w:rFonts w:asciiTheme="minorHAnsi" w:hAnsiTheme="minorHAnsi" w:cstheme="minorHAnsi"/>
+        </w:rPr>
+        <w:t>Thighten</w:t>
+      </w:r>
+      <w:proofErr w:type="spellEnd"/>
+      <w:r>
+        <w:rPr>
+          <w:rFonts w:asciiTheme="minorHAnsi" w:hAnsiTheme="minorHAnsi" w:cstheme="minorHAnsi"/>
+        </w:rPr>
+        <w:t xml:space="preserve"> the band again and attach the loose end of the </w:t>
+      </w:r>
+      <w:proofErr w:type="spellStart"/>
+      <w:r>
+        <w:rPr>
+          <w:rFonts w:asciiTheme="minorHAnsi" w:hAnsiTheme="minorHAnsi" w:cstheme="minorHAnsi"/>
+        </w:rPr>
+        <w:t>the</w:t>
+      </w:r>
+      <w:proofErr w:type="spellEnd"/>
+      <w:r>
+        <w:rPr>
+          <w:rFonts w:asciiTheme="minorHAnsi" w:hAnsiTheme="minorHAnsi" w:cstheme="minorHAnsi"/>
+        </w:rPr>
+        <w:t xml:space="preserve"> spring to the new hole </w:t>
+      </w:r>
+    </w:p>
+    <w:p>
+      <w:pPr>
+        <w:pStyle w:val="NormalWeb"/>
+        <w:numPr>
+          <w:ilvl w:val="0"/>
+          <w:numId w:val="8"/>
+        </w:numPr>
+        <w:spacing w:before="0" w:beforeAutospacing="0" w:after="0" w:afterAutospacing="0"/>
+        <w:rPr>
+          <w:rFonts w:asciiTheme="minorHAnsi" w:hAnsiTheme="minorHAnsi" w:cstheme="minorHAnsi"/>
+        </w:rPr>
+      </w:pPr>
+      <w:r>
+        <w:rPr>
+          <w:rFonts w:asciiTheme="minorHAnsi" w:hAnsiTheme="minorHAnsi" w:cstheme="minorHAnsi"/>
+          <w:color w:val="000000"/>
+          <w:sz w:val="22"/>
+          <w:szCs w:val="22"/>
+        </w:rPr>
+        <w:t xml:space="preserve">After making sure the band is well positioned around the tree and that the spring has room to contract in case the tree bole </w:t>
+      </w:r>
+      <w:proofErr w:type="spellStart"/>
+      <w:r>
+        <w:rPr>
+          <w:rFonts w:asciiTheme="minorHAnsi" w:hAnsiTheme="minorHAnsi" w:cstheme="minorHAnsi"/>
+          <w:color w:val="000000"/>
+          <w:sz w:val="22"/>
+          <w:szCs w:val="22"/>
+        </w:rPr>
+        <w:t>shinks</w:t>
+      </w:r>
+      <w:proofErr w:type="spellEnd"/>
+      <w:r>
+        <w:rPr>
+          <w:rFonts w:asciiTheme="minorHAnsi" w:hAnsiTheme="minorHAnsi" w:cstheme="minorHAnsi"/>
+          <w:color w:val="000000"/>
+          <w:sz w:val="22"/>
+          <w:szCs w:val="22"/>
+        </w:rPr>
+        <w:t>, cut the (not so loose anymore) end of the band about 1cm from the edge of the window that is the furthest from the spring. This is so that we can still measure the window in case the tree shrinks in diameter</w:t>
+      </w:r>
+      <w:r>
+        <w:rPr>
+          <w:rFonts w:asciiTheme="minorHAnsi" w:hAnsiTheme="minorHAnsi" w:cstheme="minorHAnsi"/>
+          <w:color w:val="000000"/>
+          <w:sz w:val="22"/>
+          <w:szCs w:val="22"/>
+        </w:rPr>
+        <w:t>.</w:t>
+      </w:r>
       <w:r>
         <w:rPr>
           <w:rFonts w:cstheme="minorHAnsi"/>
@@ -7210,7 +7727,7 @@
         </w:rPr>
         <w:t xml:space="preserve"> After these steps are done, remember to finish going through the entire </w:t>
       </w:r>
-      <w:hyperlink r:id="rId23" w:history="1">
+      <w:hyperlink r:id="rId22" w:history="1">
         <w:r>
           <w:rPr>
             <w:rStyle w:val="Hyperlink"/>
@@ -7245,8 +7762,8 @@
 </file>
 
 <file path=word/comments.xml><?xml version="1.0" encoding="utf-8"?>
-<w:comments xmlns:wpc="http://schemas.microsoft.com/office/word/2010/wordprocessingCanvas" xmlns:cx="http://schemas.microsoft.com/office/drawing/2014/chartex" xmlns:cx1="http://schemas.microsoft.com/office/drawing/2015/9/8/chartex" xmlns:cx2="http://schemas.microsoft.com/office/drawing/2015/10/21/chartex" xmlns:cx3="http://schemas.microsoft.com/office/drawing/2016/5/9/chartex" xmlns:cx4="http://schemas.microsoft.com/office/drawing/2016/5/10/chartex" xmlns:cx5="http://schemas.microsoft.com/office/drawing/2016/5/11/chartex" xmlns:cx6="http://schemas.microsoft.com/office/drawing/2016/5/12/chartex" xmlns:cx7="http://schemas.microsoft.com/office/drawing/2016/5/13/chartex" xmlns:cx8="http://schemas.microsoft.com/office/drawing/2016/5/14/chartex" xmlns:mc="http://schemas.openxmlformats.org/markup-compatibility/2006" xmlns:aink="http://schemas.microsoft.com/office/drawing/2016/ink" xmlns:am3d="http://schemas.microsoft.com/office/drawing/2017/model3d" xmlns:o="urn:schemas-microsoft-com:office:office" xmlns:r="http://schemas.openxmlformats.org/officeDocument/2006/relationships" xmlns:m="http://schemas.openxmlformats.org/officeDocument/2006/math" xmlns:v="urn:schemas-microsoft-com:vml" xmlns:wp14="http://schemas.microsoft.com/office/word/2010/wordprocessingDrawing" xmlns:wp="http://schemas.openxmlformats.org/drawingml/2006/wordprocessingDrawing" xmlns:w10="urn:schemas-microsoft-com:office:word" xmlns:w="http://schemas.openxmlformats.org/wordprocessingml/2006/main" xmlns:w14="http://schemas.microsoft.com/office/word/2010/wordml" xmlns:w15="http://schemas.microsoft.com/office/word/2012/wordml" xmlns:w16cid="http://schemas.microsoft.com/office/word/2016/wordml/cid" xmlns:w16se="http://schemas.microsoft.com/office/word/2015/wordml/symex" xmlns:wpg="http://schemas.microsoft.com/office/word/2010/wordprocessingGroup" xmlns:wpi="http://schemas.microsoft.com/office/word/2010/wordprocessingInk" xmlns:wne="http://schemas.microsoft.com/office/word/2006/wordml" xmlns:wps="http://schemas.microsoft.com/office/word/2010/wordprocessingShape" mc:Ignorable="w14 w15 w16se w16cid wp14">
-  <w:comment w:id="3" w:author="Valentine Herrmann" w:date="2019-01-22T14:52:00Z" w:initials="VH">
+<w:comments xmlns:wpc="http://schemas.microsoft.com/office/word/2010/wordprocessingCanvas" xmlns:cx="http://schemas.microsoft.com/office/drawing/2014/chartex" xmlns:cx1="http://schemas.microsoft.com/office/drawing/2015/9/8/chartex" xmlns:mc="http://schemas.openxmlformats.org/markup-compatibility/2006" xmlns:o="urn:schemas-microsoft-com:office:office" xmlns:r="http://schemas.openxmlformats.org/officeDocument/2006/relationships" xmlns:m="http://schemas.openxmlformats.org/officeDocument/2006/math" xmlns:v="urn:schemas-microsoft-com:vml" xmlns:wp14="http://schemas.microsoft.com/office/word/2010/wordprocessingDrawing" xmlns:wp="http://schemas.openxmlformats.org/drawingml/2006/wordprocessingDrawing" xmlns:w10="urn:schemas-microsoft-com:office:word" xmlns:w="http://schemas.openxmlformats.org/wordprocessingml/2006/main" xmlns:w14="http://schemas.microsoft.com/office/word/2010/wordml" xmlns:w15="http://schemas.microsoft.com/office/word/2012/wordml" xmlns:w16se="http://schemas.microsoft.com/office/word/2015/wordml/symex" xmlns:wpg="http://schemas.microsoft.com/office/word/2010/wordprocessingGroup" xmlns:wpi="http://schemas.microsoft.com/office/word/2010/wordprocessingInk" xmlns:wne="http://schemas.microsoft.com/office/word/2006/wordml" xmlns:wps="http://schemas.microsoft.com/office/word/2010/wordprocessingShape" mc:Ignorable="w14 w15 w16se wp14">
+  <w:comment w:id="1" w:author="Valentine Herrmann" w:date="2019-01-22T14:52:00Z" w:initials="VH">
     <w:p>
       <w:pPr>
         <w:pStyle w:val="CommentText"/>
@@ -7288,7 +7805,7 @@
       </w:pPr>
     </w:p>
   </w:comment>
-  <w:comment w:id="8" w:author="Valentine Herrmann" w:date="2019-01-22T15:02:00Z" w:initials="VH">
+  <w:comment w:id="4" w:author="Valentine Herrmann" w:date="2019-01-22T15:02:00Z" w:initials="VH">
     <w:p>
       <w:pPr>
         <w:pStyle w:val="CommentText"/>
@@ -7304,7 +7821,7 @@
       </w:r>
     </w:p>
   </w:comment>
-  <w:comment w:id="9" w:author="Valentine Herrmann" w:date="2019-01-22T15:03:00Z" w:initials="VH">
+  <w:comment w:id="5" w:author="Valentine Herrmann" w:date="2019-01-22T15:03:00Z" w:initials="VH">
     <w:p>
       <w:pPr>
         <w:pStyle w:val="CommentText"/>
@@ -7320,7 +7837,7 @@
       </w:r>
     </w:p>
   </w:comment>
-  <w:comment w:id="10" w:author="Valentine Herrmann" w:date="2019-01-22T15:09:00Z" w:initials="VH">
+  <w:comment w:id="6" w:author="Valentine Herrmann" w:date="2019-01-22T15:16:00Z" w:initials="VH">
     <w:p>
       <w:pPr>
         <w:pStyle w:val="CommentText"/>
@@ -7332,16 +7849,11 @@
         <w:annotationRef/>
       </w:r>
       <w:r>
-        <w:t xml:space="preserve">Isn’t less than </w:t>
-      </w:r>
-      <w:proofErr w:type="gramStart"/>
-      <w:r>
-        <w:t>halfway ?</w:t>
-      </w:r>
-      <w:proofErr w:type="gramEnd"/>
+        <w:t>Add table for size of the spring</w:t>
+      </w:r>
     </w:p>
   </w:comment>
-  <w:comment w:id="29" w:author="Valentine Herrmann" w:date="2019-01-22T15:16:00Z" w:initials="VH">
+  <w:comment w:id="7" w:author="Valentine Herrmann" w:date="2019-01-22T15:16:00Z" w:initials="VH">
     <w:p>
       <w:pPr>
         <w:pStyle w:val="CommentText"/>
@@ -7361,12 +7873,12 @@
 </file>
 
 <file path=word/commentsExtended.xml><?xml version="1.0" encoding="utf-8"?>
-<w15:commentsEx xmlns:wpc="http://schemas.microsoft.com/office/word/2010/wordprocessingCanvas" xmlns:cx="http://schemas.microsoft.com/office/drawing/2014/chartex" xmlns:cx1="http://schemas.microsoft.com/office/drawing/2015/9/8/chartex" xmlns:cx2="http://schemas.microsoft.com/office/drawing/2015/10/21/chartex" xmlns:cx3="http://schemas.microsoft.com/office/drawing/2016/5/9/chartex" xmlns:cx4="http://schemas.microsoft.com/office/drawing/2016/5/10/chartex" xmlns:cx5="http://schemas.microsoft.com/office/drawing/2016/5/11/chartex" xmlns:cx6="http://schemas.microsoft.com/office/drawing/2016/5/12/chartex" xmlns:cx7="http://schemas.microsoft.com/office/drawing/2016/5/13/chartex" xmlns:cx8="http://schemas.microsoft.com/office/drawing/2016/5/14/chartex" xmlns:mc="http://schemas.openxmlformats.org/markup-compatibility/2006" xmlns:aink="http://schemas.microsoft.com/office/drawing/2016/ink" xmlns:am3d="http://schemas.microsoft.com/office/drawing/2017/model3d" xmlns:o="urn:schemas-microsoft-com:office:office" xmlns:r="http://schemas.openxmlformats.org/officeDocument/2006/relationships" xmlns:m="http://schemas.openxmlformats.org/officeDocument/2006/math" xmlns:v="urn:schemas-microsoft-com:vml" xmlns:wp14="http://schemas.microsoft.com/office/word/2010/wordprocessingDrawing" xmlns:wp="http://schemas.openxmlformats.org/drawingml/2006/wordprocessingDrawing" xmlns:w10="urn:schemas-microsoft-com:office:word" xmlns:w="http://schemas.openxmlformats.org/wordprocessingml/2006/main" xmlns:w14="http://schemas.microsoft.com/office/word/2010/wordml" xmlns:w15="http://schemas.microsoft.com/office/word/2012/wordml" xmlns:w16cid="http://schemas.microsoft.com/office/word/2016/wordml/cid" xmlns:w16se="http://schemas.microsoft.com/office/word/2015/wordml/symex" xmlns:wpg="http://schemas.microsoft.com/office/word/2010/wordprocessingGroup" xmlns:wpi="http://schemas.microsoft.com/office/word/2010/wordprocessingInk" xmlns:wne="http://schemas.microsoft.com/office/word/2006/wordml" xmlns:wps="http://schemas.microsoft.com/office/word/2010/wordprocessingShape" mc:Ignorable="w14 w15 w16se w16cid wp14">
+<w15:commentsEx xmlns:wpc="http://schemas.microsoft.com/office/word/2010/wordprocessingCanvas" xmlns:cx="http://schemas.microsoft.com/office/drawing/2014/chartex" xmlns:cx1="http://schemas.microsoft.com/office/drawing/2015/9/8/chartex" xmlns:mc="http://schemas.openxmlformats.org/markup-compatibility/2006" xmlns:o="urn:schemas-microsoft-com:office:office" xmlns:r="http://schemas.openxmlformats.org/officeDocument/2006/relationships" xmlns:m="http://schemas.openxmlformats.org/officeDocument/2006/math" xmlns:v="urn:schemas-microsoft-com:vml" xmlns:wp14="http://schemas.microsoft.com/office/word/2010/wordprocessingDrawing" xmlns:wp="http://schemas.openxmlformats.org/drawingml/2006/wordprocessingDrawing" xmlns:w10="urn:schemas-microsoft-com:office:word" xmlns:w="http://schemas.openxmlformats.org/wordprocessingml/2006/main" xmlns:w14="http://schemas.microsoft.com/office/word/2010/wordml" xmlns:w15="http://schemas.microsoft.com/office/word/2012/wordml" xmlns:w16se="http://schemas.microsoft.com/office/word/2015/wordml/symex" xmlns:wpg="http://schemas.microsoft.com/office/word/2010/wordprocessingGroup" xmlns:wpi="http://schemas.microsoft.com/office/word/2010/wordprocessingInk" xmlns:wne="http://schemas.microsoft.com/office/word/2006/wordml" xmlns:wps="http://schemas.microsoft.com/office/word/2010/wordprocessingShape" mc:Ignorable="w14 w15 w16se wp14">
   <w15:commentEx w15:paraId="064F5D94" w15:done="0"/>
   <w15:commentEx w15:paraId="0DD28FFB" w15:done="0"/>
   <w15:commentEx w15:paraId="00539D71" w15:done="0"/>
-  <w15:commentEx w15:paraId="600F4172" w15:done="0"/>
   <w15:commentEx w15:paraId="2C02A643" w15:done="0"/>
+  <w15:commentEx w15:paraId="1267EF51" w15:done="0"/>
 </w15:commentsEx>
 </file>
 
@@ -7381,7 +7893,7 @@
 </file>
 
 <file path=word/numbering.xml><?xml version="1.0" encoding="utf-8"?>
-<w:numbering xmlns:wpc="http://schemas.microsoft.com/office/word/2010/wordprocessingCanvas" xmlns:cx="http://schemas.microsoft.com/office/drawing/2014/chartex" xmlns:cx1="http://schemas.microsoft.com/office/drawing/2015/9/8/chartex" xmlns:cx2="http://schemas.microsoft.com/office/drawing/2015/10/21/chartex" xmlns:cx3="http://schemas.microsoft.com/office/drawing/2016/5/9/chartex" xmlns:cx4="http://schemas.microsoft.com/office/drawing/2016/5/10/chartex" xmlns:cx5="http://schemas.microsoft.com/office/drawing/2016/5/11/chartex" xmlns:cx6="http://schemas.microsoft.com/office/drawing/2016/5/12/chartex" xmlns:cx7="http://schemas.microsoft.com/office/drawing/2016/5/13/chartex" xmlns:cx8="http://schemas.microsoft.com/office/drawing/2016/5/14/chartex" xmlns:mc="http://schemas.openxmlformats.org/markup-compatibility/2006" xmlns:aink="http://schemas.microsoft.com/office/drawing/2016/ink" xmlns:am3d="http://schemas.microsoft.com/office/drawing/2017/model3d" xmlns:o="urn:schemas-microsoft-com:office:office" xmlns:r="http://schemas.openxmlformats.org/officeDocument/2006/relationships" xmlns:m="http://schemas.openxmlformats.org/officeDocument/2006/math" xmlns:v="urn:schemas-microsoft-com:vml" xmlns:wp14="http://schemas.microsoft.com/office/word/2010/wordprocessingDrawing" xmlns:wp="http://schemas.openxmlformats.org/drawingml/2006/wordprocessingDrawing" xmlns:w10="urn:schemas-microsoft-com:office:word" xmlns:w="http://schemas.openxmlformats.org/wordprocessingml/2006/main" xmlns:w14="http://schemas.microsoft.com/office/word/2010/wordml" xmlns:w15="http://schemas.microsoft.com/office/word/2012/wordml" xmlns:w16cid="http://schemas.microsoft.com/office/word/2016/wordml/cid" xmlns:w16se="http://schemas.microsoft.com/office/word/2015/wordml/symex" xmlns:wpg="http://schemas.microsoft.com/office/word/2010/wordprocessingGroup" xmlns:wpi="http://schemas.microsoft.com/office/word/2010/wordprocessingInk" xmlns:wne="http://schemas.microsoft.com/office/word/2006/wordml" xmlns:wps="http://schemas.microsoft.com/office/word/2010/wordprocessingShape" mc:Ignorable="w14 w15 w16se w16cid wp14">
+<w:numbering xmlns:wpc="http://schemas.microsoft.com/office/word/2010/wordprocessingCanvas" xmlns:cx="http://schemas.microsoft.com/office/drawing/2014/chartex" xmlns:cx1="http://schemas.microsoft.com/office/drawing/2015/9/8/chartex" xmlns:mc="http://schemas.openxmlformats.org/markup-compatibility/2006" xmlns:o="urn:schemas-microsoft-com:office:office" xmlns:r="http://schemas.openxmlformats.org/officeDocument/2006/relationships" xmlns:m="http://schemas.openxmlformats.org/officeDocument/2006/math" xmlns:v="urn:schemas-microsoft-com:vml" xmlns:wp14="http://schemas.microsoft.com/office/word/2010/wordprocessingDrawing" xmlns:wp="http://schemas.openxmlformats.org/drawingml/2006/wordprocessingDrawing" xmlns:w10="urn:schemas-microsoft-com:office:word" xmlns:w="http://schemas.openxmlformats.org/wordprocessingml/2006/main" xmlns:w14="http://schemas.microsoft.com/office/word/2010/wordml" xmlns:w15="http://schemas.microsoft.com/office/word/2012/wordml" xmlns:w16se="http://schemas.microsoft.com/office/word/2015/wordml/symex" xmlns:wpg="http://schemas.microsoft.com/office/word/2010/wordprocessingGroup" xmlns:wpi="http://schemas.microsoft.com/office/word/2010/wordprocessingInk" xmlns:wne="http://schemas.microsoft.com/office/word/2006/wordml" xmlns:wps="http://schemas.microsoft.com/office/word/2010/wordprocessingShape" mc:Ignorable="w14 w15 w16se wp14">
   <w:abstractNum w:abstractNumId="0" w15:restartNumberingAfterBreak="0">
     <w:nsid w:val="216264FA"/>
     <w:multiLevelType w:val="multilevel"/>
@@ -7767,6 +8279,92 @@
     </w:lvl>
   </w:abstractNum>
   <w:abstractNum w:abstractNumId="3" w15:restartNumberingAfterBreak="0">
+    <w:nsid w:val="38CD62E3"/>
+    <w:multiLevelType w:val="hybridMultilevel"/>
+    <w:tmpl w:val="A61064A6"/>
+    <w:lvl w:ilvl="0" w:tplc="0409000F">
+      <w:start w:val="1"/>
+      <w:numFmt w:val="decimal"/>
+      <w:lvlText w:val="%1."/>
+      <w:lvlJc w:val="left"/>
+      <w:pPr>
+        <w:ind w:left="720" w:hanging="360"/>
+      </w:pPr>
+    </w:lvl>
+    <w:lvl w:ilvl="1" w:tplc="04090019" w:tentative="1">
+      <w:start w:val="1"/>
+      <w:numFmt w:val="lowerLetter"/>
+      <w:lvlText w:val="%2."/>
+      <w:lvlJc w:val="left"/>
+      <w:pPr>
+        <w:ind w:left="1440" w:hanging="360"/>
+      </w:pPr>
+    </w:lvl>
+    <w:lvl w:ilvl="2" w:tplc="0409001B" w:tentative="1">
+      <w:start w:val="1"/>
+      <w:numFmt w:val="lowerRoman"/>
+      <w:lvlText w:val="%3."/>
+      <w:lvlJc w:val="right"/>
+      <w:pPr>
+        <w:ind w:left="2160" w:hanging="180"/>
+      </w:pPr>
+    </w:lvl>
+    <w:lvl w:ilvl="3" w:tplc="0409000F" w:tentative="1">
+      <w:start w:val="1"/>
+      <w:numFmt w:val="decimal"/>
+      <w:lvlText w:val="%4."/>
+      <w:lvlJc w:val="left"/>
+      <w:pPr>
+        <w:ind w:left="2880" w:hanging="360"/>
+      </w:pPr>
+    </w:lvl>
+    <w:lvl w:ilvl="4" w:tplc="04090019" w:tentative="1">
+      <w:start w:val="1"/>
+      <w:numFmt w:val="lowerLetter"/>
+      <w:lvlText w:val="%5."/>
+      <w:lvlJc w:val="left"/>
+      <w:pPr>
+        <w:ind w:left="3600" w:hanging="360"/>
+      </w:pPr>
+    </w:lvl>
+    <w:lvl w:ilvl="5" w:tplc="0409001B" w:tentative="1">
+      <w:start w:val="1"/>
+      <w:numFmt w:val="lowerRoman"/>
+      <w:lvlText w:val="%6."/>
+      <w:lvlJc w:val="right"/>
+      <w:pPr>
+        <w:ind w:left="4320" w:hanging="180"/>
+      </w:pPr>
+    </w:lvl>
+    <w:lvl w:ilvl="6" w:tplc="0409000F" w:tentative="1">
+      <w:start w:val="1"/>
+      <w:numFmt w:val="decimal"/>
+      <w:lvlText w:val="%7."/>
+      <w:lvlJc w:val="left"/>
+      <w:pPr>
+        <w:ind w:left="5040" w:hanging="360"/>
+      </w:pPr>
+    </w:lvl>
+    <w:lvl w:ilvl="7" w:tplc="04090019" w:tentative="1">
+      <w:start w:val="1"/>
+      <w:numFmt w:val="lowerLetter"/>
+      <w:lvlText w:val="%8."/>
+      <w:lvlJc w:val="left"/>
+      <w:pPr>
+        <w:ind w:left="5760" w:hanging="360"/>
+      </w:pPr>
+    </w:lvl>
+    <w:lvl w:ilvl="8" w:tplc="0409001B" w:tentative="1">
+      <w:start w:val="1"/>
+      <w:numFmt w:val="lowerRoman"/>
+      <w:lvlText w:val="%9."/>
+      <w:lvlJc w:val="right"/>
+      <w:pPr>
+        <w:ind w:left="6480" w:hanging="180"/>
+      </w:pPr>
+    </w:lvl>
+  </w:abstractNum>
+  <w:abstractNum w:abstractNumId="4" w15:restartNumberingAfterBreak="0">
     <w:nsid w:val="39B50C3D"/>
     <w:multiLevelType w:val="multilevel"/>
     <w:tmpl w:val="6E9CD6D0"/>
@@ -7882,7 +8480,7 @@
       </w:pPr>
     </w:lvl>
   </w:abstractNum>
-  <w:abstractNum w:abstractNumId="4" w15:restartNumberingAfterBreak="0">
+  <w:abstractNum w:abstractNumId="5" w15:restartNumberingAfterBreak="0">
     <w:nsid w:val="4C2B3FF7"/>
     <w:multiLevelType w:val="multilevel"/>
     <w:tmpl w:val="2E32BA54"/>
@@ -8031,7 +8629,7 @@
       </w:rPr>
     </w:lvl>
   </w:abstractNum>
-  <w:abstractNum w:abstractNumId="5" w15:restartNumberingAfterBreak="0">
+  <w:abstractNum w:abstractNumId="6" w15:restartNumberingAfterBreak="0">
     <w:nsid w:val="51393800"/>
     <w:multiLevelType w:val="hybridMultilevel"/>
     <w:tmpl w:val="C74AFC0E"/>
@@ -8144,10 +8742,10 @@
     </w:lvlOverride>
   </w:num>
   <w:num w:numId="3">
-    <w:abstractNumId w:val="3"/>
+    <w:abstractNumId w:val="4"/>
   </w:num>
   <w:num w:numId="4">
-    <w:abstractNumId w:val="3"/>
+    <w:abstractNumId w:val="4"/>
     <w:lvlOverride w:ilvl="1">
       <w:lvl w:ilvl="1">
         <w:numFmt w:val="lowerLetter"/>
@@ -8157,10 +8755,10 @@
     </w:lvlOverride>
   </w:num>
   <w:num w:numId="5">
-    <w:abstractNumId w:val="4"/>
+    <w:abstractNumId w:val="5"/>
   </w:num>
   <w:num w:numId="6">
-    <w:abstractNumId w:val="4"/>
+    <w:abstractNumId w:val="5"/>
     <w:lvlOverride w:ilvl="1">
       <w:lvl w:ilvl="1">
         <w:numFmt w:val="bullet"/>
@@ -8183,16 +8781,22 @@
     <w:abstractNumId w:val="1"/>
   </w:num>
   <w:num w:numId="8">
-    <w:abstractNumId w:val="5"/>
+    <w:abstractNumId w:val="6"/>
   </w:num>
   <w:num w:numId="9">
     <w:abstractNumId w:val="2"/>
+  </w:num>
+  <w:num w:numId="10">
+    <w:abstractNumId w:val="3"/>
   </w:num>
 </w:numbering>
 </file>
 
 <file path=word/people.xml><?xml version="1.0" encoding="utf-8"?>
-<w15:people xmlns:wpc="http://schemas.microsoft.com/office/word/2010/wordprocessingCanvas" xmlns:cx="http://schemas.microsoft.com/office/drawing/2014/chartex" xmlns:cx1="http://schemas.microsoft.com/office/drawing/2015/9/8/chartex" xmlns:cx2="http://schemas.microsoft.com/office/drawing/2015/10/21/chartex" xmlns:cx3="http://schemas.microsoft.com/office/drawing/2016/5/9/chartex" xmlns:cx4="http://schemas.microsoft.com/office/drawing/2016/5/10/chartex" xmlns:cx5="http://schemas.microsoft.com/office/drawing/2016/5/11/chartex" xmlns:cx6="http://schemas.microsoft.com/office/drawing/2016/5/12/chartex" xmlns:cx7="http://schemas.microsoft.com/office/drawing/2016/5/13/chartex" xmlns:cx8="http://schemas.microsoft.com/office/drawing/2016/5/14/chartex" xmlns:mc="http://schemas.openxmlformats.org/markup-compatibility/2006" xmlns:aink="http://schemas.microsoft.com/office/drawing/2016/ink" xmlns:am3d="http://schemas.microsoft.com/office/drawing/2017/model3d" xmlns:o="urn:schemas-microsoft-com:office:office" xmlns:r="http://schemas.openxmlformats.org/officeDocument/2006/relationships" xmlns:m="http://schemas.openxmlformats.org/officeDocument/2006/math" xmlns:v="urn:schemas-microsoft-com:vml" xmlns:wp14="http://schemas.microsoft.com/office/word/2010/wordprocessingDrawing" xmlns:wp="http://schemas.openxmlformats.org/drawingml/2006/wordprocessingDrawing" xmlns:w10="urn:schemas-microsoft-com:office:word" xmlns:w="http://schemas.openxmlformats.org/wordprocessingml/2006/main" xmlns:w14="http://schemas.microsoft.com/office/word/2010/wordml" xmlns:w15="http://schemas.microsoft.com/office/word/2012/wordml" xmlns:w16cid="http://schemas.microsoft.com/office/word/2016/wordml/cid" xmlns:w16se="http://schemas.microsoft.com/office/word/2015/wordml/symex" xmlns:wpg="http://schemas.microsoft.com/office/word/2010/wordprocessingGroup" xmlns:wpi="http://schemas.microsoft.com/office/word/2010/wordprocessingInk" xmlns:wne="http://schemas.microsoft.com/office/word/2006/wordml" xmlns:wps="http://schemas.microsoft.com/office/word/2010/wordprocessingShape" mc:Ignorable="w14 w15 w16se w16cid wp14">
+<w15:people xmlns:wpc="http://schemas.microsoft.com/office/word/2010/wordprocessingCanvas" xmlns:cx="http://schemas.microsoft.com/office/drawing/2014/chartex" xmlns:cx1="http://schemas.microsoft.com/office/drawing/2015/9/8/chartex" xmlns:mc="http://schemas.openxmlformats.org/markup-compatibility/2006" xmlns:o="urn:schemas-microsoft-com:office:office" xmlns:r="http://schemas.openxmlformats.org/officeDocument/2006/relationships" xmlns:m="http://schemas.openxmlformats.org/officeDocument/2006/math" xmlns:v="urn:schemas-microsoft-com:vml" xmlns:wp14="http://schemas.microsoft.com/office/word/2010/wordprocessingDrawing" xmlns:wp="http://schemas.openxmlformats.org/drawingml/2006/wordprocessingDrawing" xmlns:w10="urn:schemas-microsoft-com:office:word" xmlns:w="http://schemas.openxmlformats.org/wordprocessingml/2006/main" xmlns:w14="http://schemas.microsoft.com/office/word/2010/wordml" xmlns:w15="http://schemas.microsoft.com/office/word/2012/wordml" xmlns:w16se="http://schemas.microsoft.com/office/word/2015/wordml/symex" xmlns:wpg="http://schemas.microsoft.com/office/word/2010/wordprocessingGroup" xmlns:wpi="http://schemas.microsoft.com/office/word/2010/wordprocessingInk" xmlns:wne="http://schemas.microsoft.com/office/word/2006/wordml" xmlns:wps="http://schemas.microsoft.com/office/word/2010/wordprocessingShape" mc:Ignorable="w14 w15 w16se wp14">
+  <w15:person w15:author="McGregor, Ian">
+    <w15:presenceInfo w15:providerId="AD" w15:userId="S-1-5-21-220523388-1563985344-1801674531-149353"/>
+  </w15:person>
   <w15:person w15:author="Valentine Herrmann">
     <w15:presenceInfo w15:providerId="Windows Live" w15:userId="d8ec777fd39d6b6f"/>
   </w15:person>
@@ -8200,7 +8804,7 @@
 </file>
 
 <file path=word/styles.xml><?xml version="1.0" encoding="utf-8"?>
-<w:styles xmlns:mc="http://schemas.openxmlformats.org/markup-compatibility/2006" xmlns:r="http://schemas.openxmlformats.org/officeDocument/2006/relationships" xmlns:w="http://schemas.openxmlformats.org/wordprocessingml/2006/main" xmlns:w14="http://schemas.microsoft.com/office/word/2010/wordml" xmlns:w15="http://schemas.microsoft.com/office/word/2012/wordml" xmlns:w16cid="http://schemas.microsoft.com/office/word/2016/wordml/cid" xmlns:w16se="http://schemas.microsoft.com/office/word/2015/wordml/symex" mc:Ignorable="w14 w15 w16se w16cid">
+<w:styles xmlns:mc="http://schemas.openxmlformats.org/markup-compatibility/2006" xmlns:r="http://schemas.openxmlformats.org/officeDocument/2006/relationships" xmlns:w="http://schemas.openxmlformats.org/wordprocessingml/2006/main" xmlns:w14="http://schemas.microsoft.com/office/word/2010/wordml" xmlns:w15="http://schemas.microsoft.com/office/word/2012/wordml" xmlns:w16se="http://schemas.microsoft.com/office/word/2015/wordml/symex" mc:Ignorable="w14 w15 w16se">
   <w:docDefaults>
     <w:rPrDefault>
       <w:rPr>
@@ -8212,7 +8816,7 @@
     </w:rPrDefault>
     <w:pPrDefault/>
   </w:docDefaults>
-  <w:latentStyles w:defLockedState="0" w:defUIPriority="99" w:defSemiHidden="0" w:defUnhideWhenUsed="0" w:defQFormat="0" w:count="375">
+  <w:latentStyles w:defLockedState="0" w:defUIPriority="99" w:defSemiHidden="0" w:defUnhideWhenUsed="0" w:defQFormat="0" w:count="371">
     <w:lsdException w:name="Normal" w:uiPriority="0" w:qFormat="1"/>
     <w:lsdException w:name="heading 1" w:uiPriority="9" w:qFormat="1"/>
     <w:lsdException w:name="heading 2" w:semiHidden="1" w:uiPriority="9" w:unhideWhenUsed="1" w:qFormat="1"/>
@@ -8318,6 +8922,7 @@
     <w:lsdException w:name="HTML Sample" w:semiHidden="1" w:unhideWhenUsed="1"/>
     <w:lsdException w:name="HTML Typewriter" w:semiHidden="1" w:unhideWhenUsed="1"/>
     <w:lsdException w:name="HTML Variable" w:semiHidden="1" w:unhideWhenUsed="1"/>
+    <w:lsdException w:name="Normal Table" w:semiHidden="1" w:unhideWhenUsed="1"/>
     <w:lsdException w:name="annotation subject" w:semiHidden="1" w:unhideWhenUsed="1"/>
     <w:lsdException w:name="No List" w:semiHidden="1" w:unhideWhenUsed="1"/>
     <w:lsdException w:name="Outline List 1" w:semiHidden="1" w:unhideWhenUsed="1"/>
@@ -8361,8 +8966,10 @@
     <w:lsdException w:name="Table Elegant" w:semiHidden="1" w:unhideWhenUsed="1"/>
     <w:lsdException w:name="Table Professional" w:semiHidden="1" w:unhideWhenUsed="1"/>
     <w:lsdException w:name="Table Subtle 1" w:semiHidden="1" w:unhideWhenUsed="1"/>
+    <w:lsdException w:name="Table Subtle 2" w:semiHidden="1" w:unhideWhenUsed="1"/>
     <w:lsdException w:name="Table Web 1" w:semiHidden="1" w:unhideWhenUsed="1"/>
     <w:lsdException w:name="Table Web 2" w:semiHidden="1" w:unhideWhenUsed="1"/>
+    <w:lsdException w:name="Table Web 3" w:semiHidden="1" w:unhideWhenUsed="1"/>
     <w:lsdException w:name="Balloon Text" w:semiHidden="1" w:unhideWhenUsed="1"/>
     <w:lsdException w:name="Table Grid" w:uiPriority="39"/>
     <w:lsdException w:name="Table Theme" w:semiHidden="1" w:unhideWhenUsed="1"/>
@@ -8581,10 +9188,6 @@
     <w:lsdException w:name="List Table 5 Dark Accent 6" w:uiPriority="50"/>
     <w:lsdException w:name="List Table 6 Colorful Accent 6" w:uiPriority="51"/>
     <w:lsdException w:name="List Table 7 Colorful Accent 6" w:uiPriority="52"/>
-    <w:lsdException w:name="Mention" w:semiHidden="1" w:unhideWhenUsed="1"/>
-    <w:lsdException w:name="Smart Hyperlink" w:semiHidden="1" w:unhideWhenUsed="1"/>
-    <w:lsdException w:name="Hashtag" w:semiHidden="1" w:unhideWhenUsed="1"/>
-    <w:lsdException w:name="Unresolved Mention" w:semiHidden="1" w:unhideWhenUsed="1"/>
   </w:latentStyles>
   <w:style w:type="paragraph" w:default="1" w:styleId="Normal">
     <w:name w:val="Normal"/>
@@ -8632,7 +9235,6 @@
     <w:name w:val="Normal (Web)"/>
     <w:basedOn w:val="Normal"/>
     <w:uiPriority w:val="99"/>
-    <w:semiHidden/>
     <w:unhideWhenUsed/>
     <w:rsid w:val="00EC4CA5"/>
     <w:pPr>
@@ -8736,6 +9338,13 @@
       <w:sz w:val="18"/>
       <w:szCs w:val="18"/>
     </w:rPr>
+  </w:style>
+  <w:style w:type="paragraph" w:styleId="Revision">
+    <w:name w:val="Revision"/>
+    <w:hidden/>
+    <w:uiPriority w:val="99"/>
+    <w:semiHidden/>
+    <w:rsid w:val="00B118A3"/>
   </w:style>
 </w:styles>
 </file>

</xml_diff>